<commit_message>
Update Brief Design of Aquaponics Fish Pond IoT System.docx
</commit_message>
<xml_diff>
--- a/Brief Design of Aquaponics Fish Pond IoT System.docx
+++ b/Brief Design of Aquaponics Fish Pond IoT System.docx
@@ -194,100 +194,194 @@
         <mc:AlternateContent>
           <mc:Choice Requires="wps">
             <w:drawing>
-              <wp:anchor distT="0" distB="0" distL="114300" distR="114300" simplePos="0" relativeHeight="251754496" behindDoc="0" locked="0" layoutInCell="1" allowOverlap="1" wp14:anchorId="38FCFCD6" wp14:editId="5C7C703D">
+              <wp:anchor distT="0" distB="0" distL="114300" distR="114300" simplePos="0" relativeHeight="251766784" behindDoc="0" locked="0" layoutInCell="1" allowOverlap="1">
                 <wp:simplePos x="0" y="0"/>
                 <wp:positionH relativeFrom="column">
-                  <wp:posOffset>4171950</wp:posOffset>
+                  <wp:posOffset>4432300</wp:posOffset>
                 </wp:positionH>
                 <wp:positionV relativeFrom="paragraph">
-                  <wp:posOffset>4041140</wp:posOffset>
+                  <wp:posOffset>4161790</wp:posOffset>
                 </wp:positionV>
-                <wp:extent cx="679450" cy="990600"/>
-                <wp:effectExtent l="0" t="0" r="0" b="0"/>
+                <wp:extent cx="615950" cy="1143000"/>
+                <wp:effectExtent l="0" t="0" r="19050" b="12700"/>
                 <wp:wrapNone/>
-                <wp:docPr id="121" name="Text Box 121"/>
+                <wp:docPr id="77" name="Rectangle 77"/>
                 <wp:cNvGraphicFramePr/>
                 <a:graphic xmlns:a="http://schemas.openxmlformats.org/drawingml/2006/main">
                   <a:graphicData uri="http://schemas.microsoft.com/office/word/2010/wordprocessingShape">
                     <wps:wsp>
-                      <wps:cNvSpPr txBox="1"/>
+                      <wps:cNvSpPr/>
                       <wps:spPr>
                         <a:xfrm>
                           <a:off x="0" y="0"/>
-                          <a:ext cx="679450" cy="990600"/>
+                          <a:ext cx="615950" cy="1143000"/>
                         </a:xfrm>
                         <a:prstGeom prst="rect">
                           <a:avLst/>
                         </a:prstGeom>
                         <a:noFill/>
-                        <a:ln w="6350">
-                          <a:noFill/>
-                        </a:ln>
                       </wps:spPr>
-                      <wps:txbx>
-                        <w:txbxContent>
-                          <w:p>
-                            <w:pPr>
-                              <w:rPr>
-                                <w:sz w:val="20"/>
-                                <w:szCs w:val="20"/>
-                              </w:rPr>
-                            </w:pPr>
-                            <w:r>
-                              <w:rPr>
-                                <w:sz w:val="20"/>
-                                <w:szCs w:val="20"/>
-                              </w:rPr>
-                              <w:t xml:space="preserve">6. </w:t>
-                            </w:r>
-                            <w:r>
-                              <w:rPr>
-                                <w:sz w:val="20"/>
-                                <w:szCs w:val="20"/>
-                              </w:rPr>
-                              <w:t>Sensor</w:t>
-                            </w:r>
-                            <w:r>
-                              <w:rPr>
-                                <w:sz w:val="20"/>
-                                <w:szCs w:val="20"/>
-                              </w:rPr>
-                              <w:t xml:space="preserve"> </w:t>
-                            </w:r>
-                          </w:p>
-                          <w:p>
-                            <w:pPr>
-                              <w:rPr>
-                                <w:sz w:val="20"/>
-                                <w:szCs w:val="20"/>
-                              </w:rPr>
-                            </w:pPr>
-                            <w:r>
-                              <w:rPr>
-                                <w:sz w:val="20"/>
-                                <w:szCs w:val="20"/>
-                              </w:rPr>
-                              <w:t xml:space="preserve">MQ-135 Nitrate </w:t>
-                            </w:r>
-                          </w:p>
-                          <w:p>
-                            <w:pPr>
-                              <w:rPr>
-                                <w:sz w:val="20"/>
-                                <w:szCs w:val="20"/>
-                              </w:rPr>
-                            </w:pPr>
-                            <w:r>
-                              <w:rPr>
-                                <w:sz w:val="20"/>
-                                <w:szCs w:val="20"/>
-                              </w:rPr>
-                              <w:t>Sensor</w:t>
-                            </w:r>
-                          </w:p>
-                        </w:txbxContent>
-                      </wps:txbx>
-                      <wps:bodyPr rot="0" spcFirstLastPara="0" vertOverflow="overflow" horzOverflow="overflow" vert="horz" wrap="square" lIns="91440" tIns="45720" rIns="91440" bIns="45720" numCol="1" spcCol="0" rtlCol="0" fromWordArt="0" anchor="t" anchorCtr="0" forceAA="0" compatLnSpc="1">
+                      <wps:style>
+                        <a:lnRef idx="2">
+                          <a:schemeClr val="accent1">
+                            <a:shade val="50000"/>
+                          </a:schemeClr>
+                        </a:lnRef>
+                        <a:fillRef idx="1">
+                          <a:schemeClr val="accent1"/>
+                        </a:fillRef>
+                        <a:effectRef idx="0">
+                          <a:schemeClr val="accent1"/>
+                        </a:effectRef>
+                        <a:fontRef idx="minor">
+                          <a:schemeClr val="lt1"/>
+                        </a:fontRef>
+                      </wps:style>
+                      <wps:bodyPr rot="0" spcFirstLastPara="0" vertOverflow="overflow" horzOverflow="overflow" vert="horz" wrap="square" lIns="91440" tIns="45720" rIns="91440" bIns="45720" numCol="1" spcCol="0" rtlCol="0" fromWordArt="0" anchor="ctr" anchorCtr="0" forceAA="0" compatLnSpc="1">
+                        <a:prstTxWarp prst="textNoShape">
+                          <a:avLst/>
+                        </a:prstTxWarp>
+                        <a:noAutofit/>
+                      </wps:bodyPr>
+                    </wps:wsp>
+                  </a:graphicData>
+                </a:graphic>
+                <wp14:sizeRelV relativeFrom="margin">
+                  <wp14:pctHeight>0</wp14:pctHeight>
+                </wp14:sizeRelV>
+              </wp:anchor>
+            </w:drawing>
+          </mc:Choice>
+          <mc:Fallback>
+            <w:pict>
+              <v:rect w14:anchorId="2E47FE22" id="Rectangle 77" o:spid="_x0000_s1026" style="position:absolute;margin-left:349pt;margin-top:327.7pt;width:48.5pt;height:90pt;z-index:251766784;visibility:visible;mso-wrap-style:square;mso-height-percent:0;mso-wrap-distance-left:9pt;mso-wrap-distance-top:0;mso-wrap-distance-right:9pt;mso-wrap-distance-bottom:0;mso-position-horizontal:absolute;mso-position-horizontal-relative:text;mso-position-vertical:absolute;mso-position-vertical-relative:text;mso-height-percent:0;mso-height-relative:margin;v-text-anchor:middle" o:gfxdata="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" filled="f" strokecolor="#1f3763 [1604]" strokeweight="1pt"/>
+            </w:pict>
+          </mc:Fallback>
+        </mc:AlternateContent>
+      </w:r>
+      <w:r>
+        <w:rPr>
+          <w:noProof/>
+        </w:rPr>
+        <mc:AlternateContent>
+          <mc:Choice Requires="wps">
+            <w:drawing>
+              <wp:anchor distT="0" distB="0" distL="114300" distR="114300" simplePos="0" relativeHeight="251765760" behindDoc="0" locked="0" layoutInCell="1" allowOverlap="1">
+                <wp:simplePos x="0" y="0"/>
+                <wp:positionH relativeFrom="column">
+                  <wp:posOffset>3714750</wp:posOffset>
+                </wp:positionH>
+                <wp:positionV relativeFrom="paragraph">
+                  <wp:posOffset>4161790</wp:posOffset>
+                </wp:positionV>
+                <wp:extent cx="717550" cy="1143000"/>
+                <wp:effectExtent l="0" t="0" r="19050" b="12700"/>
+                <wp:wrapNone/>
+                <wp:docPr id="76" name="Rectangle 76"/>
+                <wp:cNvGraphicFramePr/>
+                <a:graphic xmlns:a="http://schemas.openxmlformats.org/drawingml/2006/main">
+                  <a:graphicData uri="http://schemas.microsoft.com/office/word/2010/wordprocessingShape">
+                    <wps:wsp>
+                      <wps:cNvSpPr/>
+                      <wps:spPr>
+                        <a:xfrm>
+                          <a:off x="0" y="0"/>
+                          <a:ext cx="717550" cy="1143000"/>
+                        </a:xfrm>
+                        <a:prstGeom prst="rect">
+                          <a:avLst/>
+                        </a:prstGeom>
+                        <a:noFill/>
+                      </wps:spPr>
+                      <wps:style>
+                        <a:lnRef idx="2">
+                          <a:schemeClr val="accent1">
+                            <a:shade val="50000"/>
+                          </a:schemeClr>
+                        </a:lnRef>
+                        <a:fillRef idx="1">
+                          <a:schemeClr val="accent1"/>
+                        </a:fillRef>
+                        <a:effectRef idx="0">
+                          <a:schemeClr val="accent1"/>
+                        </a:effectRef>
+                        <a:fontRef idx="minor">
+                          <a:schemeClr val="lt1"/>
+                        </a:fontRef>
+                      </wps:style>
+                      <wps:bodyPr rot="0" spcFirstLastPara="0" vertOverflow="overflow" horzOverflow="overflow" vert="horz" wrap="square" lIns="91440" tIns="45720" rIns="91440" bIns="45720" numCol="1" spcCol="0" rtlCol="0" fromWordArt="0" anchor="ctr" anchorCtr="0" forceAA="0" compatLnSpc="1">
+                        <a:prstTxWarp prst="textNoShape">
+                          <a:avLst/>
+                        </a:prstTxWarp>
+                        <a:noAutofit/>
+                      </wps:bodyPr>
+                    </wps:wsp>
+                  </a:graphicData>
+                </a:graphic>
+                <wp14:sizeRelV relativeFrom="margin">
+                  <wp14:pctHeight>0</wp14:pctHeight>
+                </wp14:sizeRelV>
+              </wp:anchor>
+            </w:drawing>
+          </mc:Choice>
+          <mc:Fallback>
+            <w:pict>
+              <v:rect w14:anchorId="08C152A4" id="Rectangle 76" o:spid="_x0000_s1026" style="position:absolute;margin-left:292.5pt;margin-top:327.7pt;width:56.5pt;height:90pt;z-index:251765760;visibility:visible;mso-wrap-style:square;mso-height-percent:0;mso-wrap-distance-left:9pt;mso-wrap-distance-top:0;mso-wrap-distance-right:9pt;mso-wrap-distance-bottom:0;mso-position-horizontal:absolute;mso-position-horizontal-relative:text;mso-position-vertical:absolute;mso-position-vertical-relative:text;mso-height-percent:0;mso-height-relative:margin;v-text-anchor:middle" o:gfxdata="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" filled="f" strokecolor="#1f3763 [1604]" strokeweight="1pt"/>
+            </w:pict>
+          </mc:Fallback>
+        </mc:AlternateContent>
+      </w:r>
+      <w:r>
+        <w:rPr>
+          <w:noProof/>
+        </w:rPr>
+        <mc:AlternateContent>
+          <mc:Choice Requires="wps">
+            <w:drawing>
+              <wp:anchor distT="0" distB="0" distL="114300" distR="114300" simplePos="0" relativeHeight="251757568" behindDoc="0" locked="0" layoutInCell="1" allowOverlap="1">
+                <wp:simplePos x="0" y="0"/>
+                <wp:positionH relativeFrom="column">
+                  <wp:posOffset>2965450</wp:posOffset>
+                </wp:positionH>
+                <wp:positionV relativeFrom="paragraph">
+                  <wp:posOffset>4993640</wp:posOffset>
+                </wp:positionV>
+                <wp:extent cx="666750" cy="622300"/>
+                <wp:effectExtent l="0" t="0" r="19050" b="12700"/>
+                <wp:wrapNone/>
+                <wp:docPr id="70" name="Rectangle 70"/>
+                <wp:cNvGraphicFramePr/>
+                <a:graphic xmlns:a="http://schemas.openxmlformats.org/drawingml/2006/main">
+                  <a:graphicData uri="http://schemas.microsoft.com/office/word/2010/wordprocessingShape">
+                    <wps:wsp>
+                      <wps:cNvSpPr/>
+                      <wps:spPr>
+                        <a:xfrm>
+                          <a:off x="0" y="0"/>
+                          <a:ext cx="666750" cy="622300"/>
+                        </a:xfrm>
+                        <a:prstGeom prst="rect">
+                          <a:avLst/>
+                        </a:prstGeom>
+                        <a:noFill/>
+                      </wps:spPr>
+                      <wps:style>
+                        <a:lnRef idx="2">
+                          <a:schemeClr val="accent1">
+                            <a:shade val="50000"/>
+                          </a:schemeClr>
+                        </a:lnRef>
+                        <a:fillRef idx="1">
+                          <a:schemeClr val="accent1"/>
+                        </a:fillRef>
+                        <a:effectRef idx="0">
+                          <a:schemeClr val="accent1"/>
+                        </a:effectRef>
+                        <a:fontRef idx="minor">
+                          <a:schemeClr val="lt1"/>
+                        </a:fontRef>
+                      </wps:style>
+                      <wps:bodyPr rot="0" spcFirstLastPara="0" vertOverflow="overflow" horzOverflow="overflow" vert="horz" wrap="square" lIns="91440" tIns="45720" rIns="91440" bIns="45720" numCol="1" spcCol="0" rtlCol="0" fromWordArt="0" anchor="ctr" anchorCtr="0" forceAA="0" compatLnSpc="1">
                         <a:prstTxWarp prst="textNoShape">
                           <a:avLst/>
                         </a:prstTxWarp>
@@ -304,70 +398,2359 @@
           </mc:Choice>
           <mc:Fallback>
             <w:pict>
-              <v:shape w14:anchorId="38FCFCD6" id="Text Box 121" o:spid="_x0000_s1027" type="#_x0000_t202" style="position:absolute;margin-left:328.5pt;margin-top:318.2pt;width:53.5pt;height:78pt;z-index:251754496;visibility:visible;mso-wrap-style:square;mso-width-percent:0;mso-wrap-distance-left:9pt;mso-wrap-distance-top:0;mso-wrap-distance-right:9pt;mso-wrap-distance-bottom:0;mso-position-horizontal:absolute;mso-position-horizontal-relative:text;mso-position-vertical:absolute;mso-position-vertical-relative:text;mso-width-percent:0;mso-width-relative:margin;v-text-anchor:top" o:gfxdata="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" filled="f" stroked="f" strokeweight=".5pt">
+              <v:rect w14:anchorId="63C7E2F3" id="Rectangle 70" o:spid="_x0000_s1026" style="position:absolute;margin-left:233.5pt;margin-top:393.2pt;width:52.5pt;height:49pt;z-index:251757568;visibility:visible;mso-wrap-style:square;mso-width-percent:0;mso-wrap-distance-left:9pt;mso-wrap-distance-top:0;mso-wrap-distance-right:9pt;mso-wrap-distance-bottom:0;mso-position-horizontal:absolute;mso-position-horizontal-relative:text;mso-position-vertical:absolute;mso-position-vertical-relative:text;mso-width-percent:0;mso-width-relative:margin;v-text-anchor:middle" o:gfxdata="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" filled="f" strokecolor="#1f3763 [1604]" strokeweight="1pt"/>
+            </w:pict>
+          </mc:Fallback>
+        </mc:AlternateContent>
+      </w:r>
+      <w:r>
+        <w:rPr>
+          <w:noProof/>
+        </w:rPr>
+        <mc:AlternateContent>
+          <mc:Choice Requires="wps">
+            <w:drawing>
+              <wp:anchor distT="0" distB="0" distL="114300" distR="114300" simplePos="0" relativeHeight="251758592" behindDoc="0" locked="0" layoutInCell="1" allowOverlap="1">
+                <wp:simplePos x="0" y="0"/>
+                <wp:positionH relativeFrom="column">
+                  <wp:posOffset>2901950</wp:posOffset>
+                </wp:positionH>
+                <wp:positionV relativeFrom="paragraph">
+                  <wp:posOffset>5196840</wp:posOffset>
+                </wp:positionV>
+                <wp:extent cx="641350" cy="495300"/>
+                <wp:effectExtent l="0" t="0" r="0" b="0"/>
+                <wp:wrapNone/>
+                <wp:docPr id="71" name="Text Box 71"/>
+                <wp:cNvGraphicFramePr/>
+                <a:graphic xmlns:a="http://schemas.openxmlformats.org/drawingml/2006/main">
+                  <a:graphicData uri="http://schemas.microsoft.com/office/word/2010/wordprocessingShape">
+                    <wps:wsp>
+                      <wps:cNvSpPr txBox="1"/>
+                      <wps:spPr>
+                        <a:xfrm>
+                          <a:off x="0" y="0"/>
+                          <a:ext cx="641350" cy="495300"/>
+                        </a:xfrm>
+                        <a:prstGeom prst="rect">
+                          <a:avLst/>
+                        </a:prstGeom>
+                        <a:noFill/>
+                        <a:ln w="6350">
+                          <a:noFill/>
+                        </a:ln>
+                      </wps:spPr>
+                      <wps:txbx>
+                        <w:txbxContent>
+                          <w:p>
+                            <w:r>
+                              <w:t>Sump Tank</w:t>
+                            </w:r>
+                          </w:p>
+                        </w:txbxContent>
+                      </wps:txbx>
+                      <wps:bodyPr rot="0" spcFirstLastPara="0" vertOverflow="overflow" horzOverflow="overflow" vert="horz" wrap="square" lIns="91440" tIns="45720" rIns="91440" bIns="45720" numCol="1" spcCol="0" rtlCol="0" fromWordArt="0" anchor="t" anchorCtr="0" forceAA="0" compatLnSpc="1">
+                        <a:prstTxWarp prst="textNoShape">
+                          <a:avLst/>
+                        </a:prstTxWarp>
+                        <a:noAutofit/>
+                      </wps:bodyPr>
+                    </wps:wsp>
+                  </a:graphicData>
+                </a:graphic>
+                <wp14:sizeRelH relativeFrom="margin">
+                  <wp14:pctWidth>0</wp14:pctWidth>
+                </wp14:sizeRelH>
+                <wp14:sizeRelV relativeFrom="margin">
+                  <wp14:pctHeight>0</wp14:pctHeight>
+                </wp14:sizeRelV>
+              </wp:anchor>
+            </w:drawing>
+          </mc:Choice>
+          <mc:Fallback>
+            <w:pict>
+              <v:shape id="Text Box 71" o:spid="_x0000_s1027" type="#_x0000_t202" style="position:absolute;margin-left:228.5pt;margin-top:409.2pt;width:50.5pt;height:39pt;z-index:251758592;visibility:visible;mso-wrap-style:square;mso-width-percent:0;mso-height-percent:0;mso-wrap-distance-left:9pt;mso-wrap-distance-top:0;mso-wrap-distance-right:9pt;mso-wrap-distance-bottom:0;mso-position-horizontal:absolute;mso-position-horizontal-relative:text;mso-position-vertical:absolute;mso-position-vertical-relative:text;mso-width-percent:0;mso-height-percent:0;mso-width-relative:margin;mso-height-relative:margin;v-text-anchor:top" o:gfxdata="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" filled="f" stroked="f" strokeweight=".5pt">
+                <v:textbox>
+                  <w:txbxContent>
+                    <w:p>
+                      <w:r>
+                        <w:t>Sump Tank</w:t>
+                      </w:r>
+                    </w:p>
+                  </w:txbxContent>
+                </v:textbox>
+              </v:shape>
+            </w:pict>
+          </mc:Fallback>
+        </mc:AlternateContent>
+      </w:r>
+      <w:r>
+        <w:rPr>
+          <w:noProof/>
+        </w:rPr>
+        <mc:AlternateContent>
+          <mc:Choice Requires="wps">
+            <w:drawing>
+              <wp:anchor distT="0" distB="0" distL="114300" distR="114300" simplePos="0" relativeHeight="251792384" behindDoc="0" locked="0" layoutInCell="1" allowOverlap="1" wp14:anchorId="1C54D0F2" wp14:editId="7CE0965F">
+                <wp:simplePos x="0" y="0"/>
+                <wp:positionH relativeFrom="column">
+                  <wp:posOffset>3829050</wp:posOffset>
+                </wp:positionH>
+                <wp:positionV relativeFrom="paragraph">
+                  <wp:posOffset>164465</wp:posOffset>
+                </wp:positionV>
+                <wp:extent cx="774700" cy="368300"/>
+                <wp:effectExtent l="0" t="0" r="0" b="0"/>
+                <wp:wrapNone/>
+                <wp:docPr id="94" name="Text Box 94"/>
+                <wp:cNvGraphicFramePr/>
+                <a:graphic xmlns:a="http://schemas.openxmlformats.org/drawingml/2006/main">
+                  <a:graphicData uri="http://schemas.microsoft.com/office/word/2010/wordprocessingShape">
+                    <wps:wsp>
+                      <wps:cNvSpPr txBox="1"/>
+                      <wps:spPr>
+                        <a:xfrm>
+                          <a:off x="0" y="0"/>
+                          <a:ext cx="774700" cy="368300"/>
+                        </a:xfrm>
+                        <a:prstGeom prst="rect">
+                          <a:avLst/>
+                        </a:prstGeom>
+                        <a:noFill/>
+                        <a:ln w="6350">
+                          <a:noFill/>
+                        </a:ln>
+                      </wps:spPr>
+                      <wps:txbx>
+                        <w:txbxContent>
+                          <w:p>
+                            <w:pPr>
+                              <w:rPr>
+                                <w:sz w:val="18"/>
+                                <w:szCs w:val="18"/>
+                              </w:rPr>
+                            </w:pPr>
+                            <w:r>
+                              <w:rPr>
+                                <w:sz w:val="18"/>
+                                <w:szCs w:val="18"/>
+                              </w:rPr>
+                              <w:t>External Antenna</w:t>
+                            </w:r>
+                          </w:p>
+                        </w:txbxContent>
+                      </wps:txbx>
+                      <wps:bodyPr rot="0" spcFirstLastPara="0" vertOverflow="overflow" horzOverflow="overflow" vert="horz" wrap="square" lIns="91440" tIns="45720" rIns="91440" bIns="45720" numCol="1" spcCol="0" rtlCol="0" fromWordArt="0" anchor="t" anchorCtr="0" forceAA="0" compatLnSpc="1">
+                        <a:prstTxWarp prst="textNoShape">
+                          <a:avLst/>
+                        </a:prstTxWarp>
+                        <a:noAutofit/>
+                      </wps:bodyPr>
+                    </wps:wsp>
+                  </a:graphicData>
+                </a:graphic>
+                <wp14:sizeRelH relativeFrom="margin">
+                  <wp14:pctWidth>0</wp14:pctWidth>
+                </wp14:sizeRelH>
+                <wp14:sizeRelV relativeFrom="margin">
+                  <wp14:pctHeight>0</wp14:pctHeight>
+                </wp14:sizeRelV>
+              </wp:anchor>
+            </w:drawing>
+          </mc:Choice>
+          <mc:Fallback>
+            <w:pict>
+              <v:shape w14:anchorId="1C54D0F2" id="Text Box 94" o:spid="_x0000_s1028" type="#_x0000_t202" style="position:absolute;margin-left:301.5pt;margin-top:12.95pt;width:61pt;height:29pt;z-index:251792384;visibility:visible;mso-wrap-style:square;mso-width-percent:0;mso-height-percent:0;mso-wrap-distance-left:9pt;mso-wrap-distance-top:0;mso-wrap-distance-right:9pt;mso-wrap-distance-bottom:0;mso-position-horizontal:absolute;mso-position-horizontal-relative:text;mso-position-vertical:absolute;mso-position-vertical-relative:text;mso-width-percent:0;mso-height-percent:0;mso-width-relative:margin;mso-height-relative:margin;v-text-anchor:top" o:gfxdata="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" filled="f" stroked="f" strokeweight=".5pt">
                 <v:textbox>
                   <w:txbxContent>
                     <w:p>
                       <w:pPr>
                         <w:rPr>
-                          <w:sz w:val="20"/>
-                          <w:szCs w:val="20"/>
+                          <w:sz w:val="18"/>
+                          <w:szCs w:val="18"/>
                         </w:rPr>
                       </w:pPr>
                       <w:r>
                         <w:rPr>
-                          <w:sz w:val="20"/>
-                          <w:szCs w:val="20"/>
-                        </w:rPr>
-                        <w:t xml:space="preserve">6. </w:t>
+                          <w:sz w:val="18"/>
+                          <w:szCs w:val="18"/>
+                        </w:rPr>
+                        <w:t>External Antenna</w:t>
                       </w:r>
+                    </w:p>
+                  </w:txbxContent>
+                </v:textbox>
+              </v:shape>
+            </w:pict>
+          </mc:Fallback>
+        </mc:AlternateContent>
+      </w:r>
+      <w:r>
+        <w:rPr>
+          <w:noProof/>
+        </w:rPr>
+        <mc:AlternateContent>
+          <mc:Choice Requires="wps">
+            <w:drawing>
+              <wp:anchor distT="0" distB="0" distL="114300" distR="114300" simplePos="0" relativeHeight="251784192" behindDoc="0" locked="0" layoutInCell="1" allowOverlap="1" wp14:anchorId="1C54D0F2" wp14:editId="7CE0965F">
+                <wp:simplePos x="0" y="0"/>
+                <wp:positionH relativeFrom="column">
+                  <wp:posOffset>2749550</wp:posOffset>
+                </wp:positionH>
+                <wp:positionV relativeFrom="paragraph">
+                  <wp:posOffset>1875790</wp:posOffset>
+                </wp:positionV>
+                <wp:extent cx="774700" cy="368300"/>
+                <wp:effectExtent l="0" t="0" r="0" b="0"/>
+                <wp:wrapNone/>
+                <wp:docPr id="90" name="Text Box 90"/>
+                <wp:cNvGraphicFramePr/>
+                <a:graphic xmlns:a="http://schemas.openxmlformats.org/drawingml/2006/main">
+                  <a:graphicData uri="http://schemas.microsoft.com/office/word/2010/wordprocessingShape">
+                    <wps:wsp>
+                      <wps:cNvSpPr txBox="1"/>
+                      <wps:spPr>
+                        <a:xfrm>
+                          <a:off x="0" y="0"/>
+                          <a:ext cx="774700" cy="368300"/>
+                        </a:xfrm>
+                        <a:prstGeom prst="rect">
+                          <a:avLst/>
+                        </a:prstGeom>
+                        <a:noFill/>
+                        <a:ln w="6350">
+                          <a:noFill/>
+                        </a:ln>
+                      </wps:spPr>
+                      <wps:txbx>
+                        <w:txbxContent>
+                          <w:p>
+                            <w:pPr>
+                              <w:rPr>
+                                <w:sz w:val="18"/>
+                                <w:szCs w:val="18"/>
+                              </w:rPr>
+                            </w:pPr>
+                            <w:r>
+                              <w:rPr>
+                                <w:sz w:val="18"/>
+                                <w:szCs w:val="18"/>
+                              </w:rPr>
+                              <w:t>Wired</w:t>
+                            </w:r>
+                          </w:p>
+                          <w:p>
+                            <w:pPr>
+                              <w:rPr>
+                                <w:sz w:val="18"/>
+                                <w:szCs w:val="18"/>
+                              </w:rPr>
+                            </w:pPr>
+                            <w:r>
+                              <w:rPr>
+                                <w:sz w:val="18"/>
+                                <w:szCs w:val="18"/>
+                              </w:rPr>
+                              <w:t>Serial Data</w:t>
+                            </w:r>
+                          </w:p>
+                        </w:txbxContent>
+                      </wps:txbx>
+                      <wps:bodyPr rot="0" spcFirstLastPara="0" vertOverflow="overflow" horzOverflow="overflow" vert="horz" wrap="square" lIns="91440" tIns="45720" rIns="91440" bIns="45720" numCol="1" spcCol="0" rtlCol="0" fromWordArt="0" anchor="t" anchorCtr="0" forceAA="0" compatLnSpc="1">
+                        <a:prstTxWarp prst="textNoShape">
+                          <a:avLst/>
+                        </a:prstTxWarp>
+                        <a:noAutofit/>
+                      </wps:bodyPr>
+                    </wps:wsp>
+                  </a:graphicData>
+                </a:graphic>
+                <wp14:sizeRelH relativeFrom="margin">
+                  <wp14:pctWidth>0</wp14:pctWidth>
+                </wp14:sizeRelH>
+                <wp14:sizeRelV relativeFrom="margin">
+                  <wp14:pctHeight>0</wp14:pctHeight>
+                </wp14:sizeRelV>
+              </wp:anchor>
+            </w:drawing>
+          </mc:Choice>
+          <mc:Fallback>
+            <w:pict>
+              <v:shape w14:anchorId="1C54D0F2" id="Text Box 90" o:spid="_x0000_s1029" type="#_x0000_t202" style="position:absolute;margin-left:216.5pt;margin-top:147.7pt;width:61pt;height:29pt;z-index:251784192;visibility:visible;mso-wrap-style:square;mso-width-percent:0;mso-height-percent:0;mso-wrap-distance-left:9pt;mso-wrap-distance-top:0;mso-wrap-distance-right:9pt;mso-wrap-distance-bottom:0;mso-position-horizontal:absolute;mso-position-horizontal-relative:text;mso-position-vertical:absolute;mso-position-vertical-relative:text;mso-width-percent:0;mso-height-percent:0;mso-width-relative:margin;mso-height-relative:margin;v-text-anchor:top" o:gfxdata="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" filled="f" stroked="f" strokeweight=".5pt">
+                <v:textbox>
+                  <w:txbxContent>
+                    <w:p>
+                      <w:pPr>
+                        <w:rPr>
+                          <w:sz w:val="18"/>
+                          <w:szCs w:val="18"/>
+                        </w:rPr>
+                      </w:pPr>
                       <w:r>
                         <w:rPr>
-                          <w:sz w:val="20"/>
-                          <w:szCs w:val="20"/>
-                        </w:rPr>
-                        <w:t>Sensor</w:t>
-                      </w:r>
-                      <w:r>
-                        <w:rPr>
-                          <w:sz w:val="20"/>
-                          <w:szCs w:val="20"/>
-                        </w:rPr>
-                        <w:t xml:space="preserve"> </w:t>
+                          <w:sz w:val="18"/>
+                          <w:szCs w:val="18"/>
+                        </w:rPr>
+                        <w:t>Wired</w:t>
                       </w:r>
                     </w:p>
                     <w:p>
                       <w:pPr>
                         <w:rPr>
-                          <w:sz w:val="20"/>
-                          <w:szCs w:val="20"/>
+                          <w:sz w:val="18"/>
+                          <w:szCs w:val="18"/>
                         </w:rPr>
                       </w:pPr>
                       <w:r>
                         <w:rPr>
-                          <w:sz w:val="20"/>
-                          <w:szCs w:val="20"/>
-                        </w:rPr>
-                        <w:t xml:space="preserve">MQ-135 Nitrate </w:t>
+                          <w:sz w:val="18"/>
+                          <w:szCs w:val="18"/>
+                        </w:rPr>
+                        <w:t>Serial Data</w:t>
+                      </w:r>
+                    </w:p>
+                  </w:txbxContent>
+                </v:textbox>
+              </v:shape>
+            </w:pict>
+          </mc:Fallback>
+        </mc:AlternateContent>
+      </w:r>
+      <w:r>
+        <w:rPr>
+          <w:noProof/>
+        </w:rPr>
+        <mc:AlternateContent>
+          <mc:Choice Requires="wps">
+            <w:drawing>
+              <wp:anchor distT="0" distB="0" distL="114300" distR="114300" simplePos="0" relativeHeight="251790336" behindDoc="0" locked="0" layoutInCell="1" allowOverlap="1" wp14:anchorId="1C54D0F2" wp14:editId="7CE0965F">
+                <wp:simplePos x="0" y="0"/>
+                <wp:positionH relativeFrom="column">
+                  <wp:posOffset>1346200</wp:posOffset>
+                </wp:positionH>
+                <wp:positionV relativeFrom="paragraph">
+                  <wp:posOffset>2117090</wp:posOffset>
+                </wp:positionV>
+                <wp:extent cx="774700" cy="368300"/>
+                <wp:effectExtent l="0" t="0" r="0" b="0"/>
+                <wp:wrapNone/>
+                <wp:docPr id="93" name="Text Box 93"/>
+                <wp:cNvGraphicFramePr/>
+                <a:graphic xmlns:a="http://schemas.openxmlformats.org/drawingml/2006/main">
+                  <a:graphicData uri="http://schemas.microsoft.com/office/word/2010/wordprocessingShape">
+                    <wps:wsp>
+                      <wps:cNvSpPr txBox="1"/>
+                      <wps:spPr>
+                        <a:xfrm>
+                          <a:off x="0" y="0"/>
+                          <a:ext cx="774700" cy="368300"/>
+                        </a:xfrm>
+                        <a:prstGeom prst="rect">
+                          <a:avLst/>
+                        </a:prstGeom>
+                        <a:noFill/>
+                        <a:ln w="6350">
+                          <a:noFill/>
+                        </a:ln>
+                      </wps:spPr>
+                      <wps:txbx>
+                        <w:txbxContent>
+                          <w:p>
+                            <w:pPr>
+                              <w:rPr>
+                                <w:sz w:val="18"/>
+                                <w:szCs w:val="18"/>
+                              </w:rPr>
+                            </w:pPr>
+                            <w:r>
+                              <w:rPr>
+                                <w:sz w:val="18"/>
+                                <w:szCs w:val="18"/>
+                              </w:rPr>
+                              <w:t>Wired</w:t>
+                            </w:r>
+                          </w:p>
+                          <w:p>
+                            <w:pPr>
+                              <w:rPr>
+                                <w:sz w:val="18"/>
+                                <w:szCs w:val="18"/>
+                              </w:rPr>
+                            </w:pPr>
+                            <w:r>
+                              <w:rPr>
+                                <w:sz w:val="18"/>
+                                <w:szCs w:val="18"/>
+                              </w:rPr>
+                              <w:t>Serial Data</w:t>
+                            </w:r>
+                          </w:p>
+                        </w:txbxContent>
+                      </wps:txbx>
+                      <wps:bodyPr rot="0" spcFirstLastPara="0" vertOverflow="overflow" horzOverflow="overflow" vert="horz" wrap="square" lIns="91440" tIns="45720" rIns="91440" bIns="45720" numCol="1" spcCol="0" rtlCol="0" fromWordArt="0" anchor="t" anchorCtr="0" forceAA="0" compatLnSpc="1">
+                        <a:prstTxWarp prst="textNoShape">
+                          <a:avLst/>
+                        </a:prstTxWarp>
+                        <a:noAutofit/>
+                      </wps:bodyPr>
+                    </wps:wsp>
+                  </a:graphicData>
+                </a:graphic>
+                <wp14:sizeRelH relativeFrom="margin">
+                  <wp14:pctWidth>0</wp14:pctWidth>
+                </wp14:sizeRelH>
+                <wp14:sizeRelV relativeFrom="margin">
+                  <wp14:pctHeight>0</wp14:pctHeight>
+                </wp14:sizeRelV>
+              </wp:anchor>
+            </w:drawing>
+          </mc:Choice>
+          <mc:Fallback>
+            <w:pict>
+              <v:shape w14:anchorId="1C54D0F2" id="Text Box 93" o:spid="_x0000_s1030" type="#_x0000_t202" style="position:absolute;margin-left:106pt;margin-top:166.7pt;width:61pt;height:29pt;z-index:251790336;visibility:visible;mso-wrap-style:square;mso-width-percent:0;mso-height-percent:0;mso-wrap-distance-left:9pt;mso-wrap-distance-top:0;mso-wrap-distance-right:9pt;mso-wrap-distance-bottom:0;mso-position-horizontal:absolute;mso-position-horizontal-relative:text;mso-position-vertical:absolute;mso-position-vertical-relative:text;mso-width-percent:0;mso-height-percent:0;mso-width-relative:margin;mso-height-relative:margin;v-text-anchor:top" o:gfxdata="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" filled="f" stroked="f" strokeweight=".5pt">
+                <v:textbox>
+                  <w:txbxContent>
+                    <w:p>
+                      <w:pPr>
+                        <w:rPr>
+                          <w:sz w:val="18"/>
+                          <w:szCs w:val="18"/>
+                        </w:rPr>
+                      </w:pPr>
+                      <w:r>
+                        <w:rPr>
+                          <w:sz w:val="18"/>
+                          <w:szCs w:val="18"/>
+                        </w:rPr>
+                        <w:t>Wired</w:t>
                       </w:r>
                     </w:p>
                     <w:p>
                       <w:pPr>
                         <w:rPr>
-                          <w:sz w:val="20"/>
-                          <w:szCs w:val="20"/>
+                          <w:sz w:val="18"/>
+                          <w:szCs w:val="18"/>
                         </w:rPr>
                       </w:pPr>
                       <w:r>
                         <w:rPr>
-                          <w:sz w:val="20"/>
-                          <w:szCs w:val="20"/>
-                        </w:rPr>
-                        <w:t>Sensor</w:t>
+                          <w:sz w:val="18"/>
+                          <w:szCs w:val="18"/>
+                        </w:rPr>
+                        <w:t>Serial Data</w:t>
                       </w:r>
                     </w:p>
                   </w:txbxContent>
                 </v:textbox>
+              </v:shape>
+            </w:pict>
+          </mc:Fallback>
+        </mc:AlternateContent>
+      </w:r>
+      <w:r>
+        <w:rPr>
+          <w:noProof/>
+        </w:rPr>
+        <mc:AlternateContent>
+          <mc:Choice Requires="wps">
+            <w:drawing>
+              <wp:anchor distT="0" distB="0" distL="114300" distR="114300" simplePos="0" relativeHeight="251788288" behindDoc="0" locked="0" layoutInCell="1" allowOverlap="1" wp14:anchorId="1C54D0F2" wp14:editId="7CE0965F">
+                <wp:simplePos x="0" y="0"/>
+                <wp:positionH relativeFrom="column">
+                  <wp:posOffset>4076700</wp:posOffset>
+                </wp:positionH>
+                <wp:positionV relativeFrom="paragraph">
+                  <wp:posOffset>2358390</wp:posOffset>
+                </wp:positionV>
+                <wp:extent cx="774700" cy="368300"/>
+                <wp:effectExtent l="0" t="0" r="0" b="0"/>
+                <wp:wrapNone/>
+                <wp:docPr id="92" name="Text Box 92"/>
+                <wp:cNvGraphicFramePr/>
+                <a:graphic xmlns:a="http://schemas.openxmlformats.org/drawingml/2006/main">
+                  <a:graphicData uri="http://schemas.microsoft.com/office/word/2010/wordprocessingShape">
+                    <wps:wsp>
+                      <wps:cNvSpPr txBox="1"/>
+                      <wps:spPr>
+                        <a:xfrm>
+                          <a:off x="0" y="0"/>
+                          <a:ext cx="774700" cy="368300"/>
+                        </a:xfrm>
+                        <a:prstGeom prst="rect">
+                          <a:avLst/>
+                        </a:prstGeom>
+                        <a:noFill/>
+                        <a:ln w="6350">
+                          <a:noFill/>
+                        </a:ln>
+                      </wps:spPr>
+                      <wps:txbx>
+                        <w:txbxContent>
+                          <w:p>
+                            <w:pPr>
+                              <w:rPr>
+                                <w:sz w:val="18"/>
+                                <w:szCs w:val="18"/>
+                              </w:rPr>
+                            </w:pPr>
+                            <w:r>
+                              <w:rPr>
+                                <w:sz w:val="18"/>
+                                <w:szCs w:val="18"/>
+                              </w:rPr>
+                              <w:t>Wired</w:t>
+                            </w:r>
+                          </w:p>
+                          <w:p>
+                            <w:pPr>
+                              <w:rPr>
+                                <w:sz w:val="18"/>
+                                <w:szCs w:val="18"/>
+                              </w:rPr>
+                            </w:pPr>
+                            <w:r>
+                              <w:rPr>
+                                <w:sz w:val="18"/>
+                                <w:szCs w:val="18"/>
+                              </w:rPr>
+                              <w:t>Serial Data</w:t>
+                            </w:r>
+                          </w:p>
+                        </w:txbxContent>
+                      </wps:txbx>
+                      <wps:bodyPr rot="0" spcFirstLastPara="0" vertOverflow="overflow" horzOverflow="overflow" vert="horz" wrap="square" lIns="91440" tIns="45720" rIns="91440" bIns="45720" numCol="1" spcCol="0" rtlCol="0" fromWordArt="0" anchor="t" anchorCtr="0" forceAA="0" compatLnSpc="1">
+                        <a:prstTxWarp prst="textNoShape">
+                          <a:avLst/>
+                        </a:prstTxWarp>
+                        <a:noAutofit/>
+                      </wps:bodyPr>
+                    </wps:wsp>
+                  </a:graphicData>
+                </a:graphic>
+                <wp14:sizeRelH relativeFrom="margin">
+                  <wp14:pctWidth>0</wp14:pctWidth>
+                </wp14:sizeRelH>
+                <wp14:sizeRelV relativeFrom="margin">
+                  <wp14:pctHeight>0</wp14:pctHeight>
+                </wp14:sizeRelV>
+              </wp:anchor>
+            </w:drawing>
+          </mc:Choice>
+          <mc:Fallback>
+            <w:pict>
+              <v:shape w14:anchorId="1C54D0F2" id="Text Box 92" o:spid="_x0000_s1031" type="#_x0000_t202" style="position:absolute;margin-left:321pt;margin-top:185.7pt;width:61pt;height:29pt;z-index:251788288;visibility:visible;mso-wrap-style:square;mso-width-percent:0;mso-height-percent:0;mso-wrap-distance-left:9pt;mso-wrap-distance-top:0;mso-wrap-distance-right:9pt;mso-wrap-distance-bottom:0;mso-position-horizontal:absolute;mso-position-horizontal-relative:text;mso-position-vertical:absolute;mso-position-vertical-relative:text;mso-width-percent:0;mso-height-percent:0;mso-width-relative:margin;mso-height-relative:margin;v-text-anchor:top" o:gfxdata="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" filled="f" stroked="f" strokeweight=".5pt">
+                <v:textbox>
+                  <w:txbxContent>
+                    <w:p>
+                      <w:pPr>
+                        <w:rPr>
+                          <w:sz w:val="18"/>
+                          <w:szCs w:val="18"/>
+                        </w:rPr>
+                      </w:pPr>
+                      <w:r>
+                        <w:rPr>
+                          <w:sz w:val="18"/>
+                          <w:szCs w:val="18"/>
+                        </w:rPr>
+                        <w:t>Wired</w:t>
+                      </w:r>
+                    </w:p>
+                    <w:p>
+                      <w:pPr>
+                        <w:rPr>
+                          <w:sz w:val="18"/>
+                          <w:szCs w:val="18"/>
+                        </w:rPr>
+                      </w:pPr>
+                      <w:r>
+                        <w:rPr>
+                          <w:sz w:val="18"/>
+                          <w:szCs w:val="18"/>
+                        </w:rPr>
+                        <w:t>Serial Data</w:t>
+                      </w:r>
+                    </w:p>
+                  </w:txbxContent>
+                </v:textbox>
+              </v:shape>
+            </w:pict>
+          </mc:Fallback>
+        </mc:AlternateContent>
+      </w:r>
+      <w:r>
+        <w:rPr>
+          <w:noProof/>
+        </w:rPr>
+        <mc:AlternateContent>
+          <mc:Choice Requires="wps">
+            <w:drawing>
+              <wp:anchor distT="0" distB="0" distL="114300" distR="114300" simplePos="0" relativeHeight="251786240" behindDoc="0" locked="0" layoutInCell="1" allowOverlap="1" wp14:anchorId="1C54D0F2" wp14:editId="7CE0965F">
+                <wp:simplePos x="0" y="0"/>
+                <wp:positionH relativeFrom="column">
+                  <wp:posOffset>4273550</wp:posOffset>
+                </wp:positionH>
+                <wp:positionV relativeFrom="paragraph">
+                  <wp:posOffset>1837690</wp:posOffset>
+                </wp:positionV>
+                <wp:extent cx="774700" cy="368300"/>
+                <wp:effectExtent l="0" t="0" r="0" b="0"/>
+                <wp:wrapNone/>
+                <wp:docPr id="91" name="Text Box 91"/>
+                <wp:cNvGraphicFramePr/>
+                <a:graphic xmlns:a="http://schemas.openxmlformats.org/drawingml/2006/main">
+                  <a:graphicData uri="http://schemas.microsoft.com/office/word/2010/wordprocessingShape">
+                    <wps:wsp>
+                      <wps:cNvSpPr txBox="1"/>
+                      <wps:spPr>
+                        <a:xfrm>
+                          <a:off x="0" y="0"/>
+                          <a:ext cx="774700" cy="368300"/>
+                        </a:xfrm>
+                        <a:prstGeom prst="rect">
+                          <a:avLst/>
+                        </a:prstGeom>
+                        <a:noFill/>
+                        <a:ln w="6350">
+                          <a:noFill/>
+                        </a:ln>
+                      </wps:spPr>
+                      <wps:txbx>
+                        <w:txbxContent>
+                          <w:p>
+                            <w:pPr>
+                              <w:rPr>
+                                <w:sz w:val="18"/>
+                                <w:szCs w:val="18"/>
+                              </w:rPr>
+                            </w:pPr>
+                            <w:r>
+                              <w:rPr>
+                                <w:sz w:val="18"/>
+                                <w:szCs w:val="18"/>
+                              </w:rPr>
+                              <w:t>Wired</w:t>
+                            </w:r>
+                          </w:p>
+                          <w:p>
+                            <w:pPr>
+                              <w:rPr>
+                                <w:sz w:val="18"/>
+                                <w:szCs w:val="18"/>
+                              </w:rPr>
+                            </w:pPr>
+                            <w:r>
+                              <w:rPr>
+                                <w:sz w:val="18"/>
+                                <w:szCs w:val="18"/>
+                              </w:rPr>
+                              <w:t>Serial Data</w:t>
+                            </w:r>
+                          </w:p>
+                        </w:txbxContent>
+                      </wps:txbx>
+                      <wps:bodyPr rot="0" spcFirstLastPara="0" vertOverflow="overflow" horzOverflow="overflow" vert="horz" wrap="square" lIns="91440" tIns="45720" rIns="91440" bIns="45720" numCol="1" spcCol="0" rtlCol="0" fromWordArt="0" anchor="t" anchorCtr="0" forceAA="0" compatLnSpc="1">
+                        <a:prstTxWarp prst="textNoShape">
+                          <a:avLst/>
+                        </a:prstTxWarp>
+                        <a:noAutofit/>
+                      </wps:bodyPr>
+                    </wps:wsp>
+                  </a:graphicData>
+                </a:graphic>
+                <wp14:sizeRelH relativeFrom="margin">
+                  <wp14:pctWidth>0</wp14:pctWidth>
+                </wp14:sizeRelH>
+                <wp14:sizeRelV relativeFrom="margin">
+                  <wp14:pctHeight>0</wp14:pctHeight>
+                </wp14:sizeRelV>
+              </wp:anchor>
+            </w:drawing>
+          </mc:Choice>
+          <mc:Fallback>
+            <w:pict>
+              <v:shape w14:anchorId="1C54D0F2" id="Text Box 91" o:spid="_x0000_s1032" type="#_x0000_t202" style="position:absolute;margin-left:336.5pt;margin-top:144.7pt;width:61pt;height:29pt;z-index:251786240;visibility:visible;mso-wrap-style:square;mso-width-percent:0;mso-height-percent:0;mso-wrap-distance-left:9pt;mso-wrap-distance-top:0;mso-wrap-distance-right:9pt;mso-wrap-distance-bottom:0;mso-position-horizontal:absolute;mso-position-horizontal-relative:text;mso-position-vertical:absolute;mso-position-vertical-relative:text;mso-width-percent:0;mso-height-percent:0;mso-width-relative:margin;mso-height-relative:margin;v-text-anchor:top" o:gfxdata="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" filled="f" stroked="f" strokeweight=".5pt">
+                <v:textbox>
+                  <w:txbxContent>
+                    <w:p>
+                      <w:pPr>
+                        <w:rPr>
+                          <w:sz w:val="18"/>
+                          <w:szCs w:val="18"/>
+                        </w:rPr>
+                      </w:pPr>
+                      <w:r>
+                        <w:rPr>
+                          <w:sz w:val="18"/>
+                          <w:szCs w:val="18"/>
+                        </w:rPr>
+                        <w:t>Wired</w:t>
+                      </w:r>
+                    </w:p>
+                    <w:p>
+                      <w:pPr>
+                        <w:rPr>
+                          <w:sz w:val="18"/>
+                          <w:szCs w:val="18"/>
+                        </w:rPr>
+                      </w:pPr>
+                      <w:r>
+                        <w:rPr>
+                          <w:sz w:val="18"/>
+                          <w:szCs w:val="18"/>
+                        </w:rPr>
+                        <w:t>Serial Data</w:t>
+                      </w:r>
+                    </w:p>
+                  </w:txbxContent>
+                </v:textbox>
+              </v:shape>
+            </w:pict>
+          </mc:Fallback>
+        </mc:AlternateContent>
+      </w:r>
+      <w:r>
+        <w:rPr>
+          <w:noProof/>
+        </w:rPr>
+        <mc:AlternateContent>
+          <mc:Choice Requires="wps">
+            <w:drawing>
+              <wp:anchor distT="0" distB="0" distL="114300" distR="114300" simplePos="0" relativeHeight="251782144" behindDoc="0" locked="0" layoutInCell="1" allowOverlap="1" wp14:anchorId="14755CE7" wp14:editId="7579BEF7">
+                <wp:simplePos x="0" y="0"/>
+                <wp:positionH relativeFrom="column">
+                  <wp:posOffset>2476500</wp:posOffset>
+                </wp:positionH>
+                <wp:positionV relativeFrom="paragraph">
+                  <wp:posOffset>1145540</wp:posOffset>
+                </wp:positionV>
+                <wp:extent cx="774700" cy="368300"/>
+                <wp:effectExtent l="0" t="0" r="0" b="0"/>
+                <wp:wrapNone/>
+                <wp:docPr id="89" name="Text Box 89"/>
+                <wp:cNvGraphicFramePr/>
+                <a:graphic xmlns:a="http://schemas.openxmlformats.org/drawingml/2006/main">
+                  <a:graphicData uri="http://schemas.microsoft.com/office/word/2010/wordprocessingShape">
+                    <wps:wsp>
+                      <wps:cNvSpPr txBox="1"/>
+                      <wps:spPr>
+                        <a:xfrm>
+                          <a:off x="0" y="0"/>
+                          <a:ext cx="774700" cy="368300"/>
+                        </a:xfrm>
+                        <a:prstGeom prst="rect">
+                          <a:avLst/>
+                        </a:prstGeom>
+                        <a:noFill/>
+                        <a:ln w="6350">
+                          <a:noFill/>
+                        </a:ln>
+                      </wps:spPr>
+                      <wps:txbx>
+                        <w:txbxContent>
+                          <w:p>
+                            <w:pPr>
+                              <w:rPr>
+                                <w:sz w:val="18"/>
+                                <w:szCs w:val="18"/>
+                              </w:rPr>
+                            </w:pPr>
+                            <w:r>
+                              <w:rPr>
+                                <w:sz w:val="18"/>
+                                <w:szCs w:val="18"/>
+                              </w:rPr>
+                              <w:t>Wired</w:t>
+                            </w:r>
+                          </w:p>
+                          <w:p>
+                            <w:pPr>
+                              <w:rPr>
+                                <w:sz w:val="18"/>
+                                <w:szCs w:val="18"/>
+                              </w:rPr>
+                            </w:pPr>
+                            <w:r>
+                              <w:rPr>
+                                <w:sz w:val="18"/>
+                                <w:szCs w:val="18"/>
+                              </w:rPr>
+                              <w:t>Serial Data</w:t>
+                            </w:r>
+                          </w:p>
+                        </w:txbxContent>
+                      </wps:txbx>
+                      <wps:bodyPr rot="0" spcFirstLastPara="0" vertOverflow="overflow" horzOverflow="overflow" vert="horz" wrap="square" lIns="91440" tIns="45720" rIns="91440" bIns="45720" numCol="1" spcCol="0" rtlCol="0" fromWordArt="0" anchor="t" anchorCtr="0" forceAA="0" compatLnSpc="1">
+                        <a:prstTxWarp prst="textNoShape">
+                          <a:avLst/>
+                        </a:prstTxWarp>
+                        <a:noAutofit/>
+                      </wps:bodyPr>
+                    </wps:wsp>
+                  </a:graphicData>
+                </a:graphic>
+                <wp14:sizeRelH relativeFrom="margin">
+                  <wp14:pctWidth>0</wp14:pctWidth>
+                </wp14:sizeRelH>
+                <wp14:sizeRelV relativeFrom="margin">
+                  <wp14:pctHeight>0</wp14:pctHeight>
+                </wp14:sizeRelV>
+              </wp:anchor>
+            </w:drawing>
+          </mc:Choice>
+          <mc:Fallback>
+            <w:pict>
+              <v:shape w14:anchorId="14755CE7" id="Text Box 89" o:spid="_x0000_s1033" type="#_x0000_t202" style="position:absolute;margin-left:195pt;margin-top:90.2pt;width:61pt;height:29pt;z-index:251782144;visibility:visible;mso-wrap-style:square;mso-width-percent:0;mso-height-percent:0;mso-wrap-distance-left:9pt;mso-wrap-distance-top:0;mso-wrap-distance-right:9pt;mso-wrap-distance-bottom:0;mso-position-horizontal:absolute;mso-position-horizontal-relative:text;mso-position-vertical:absolute;mso-position-vertical-relative:text;mso-width-percent:0;mso-height-percent:0;mso-width-relative:margin;mso-height-relative:margin;v-text-anchor:top" o:gfxdata="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" filled="f" stroked="f" strokeweight=".5pt">
+                <v:textbox>
+                  <w:txbxContent>
+                    <w:p>
+                      <w:pPr>
+                        <w:rPr>
+                          <w:sz w:val="18"/>
+                          <w:szCs w:val="18"/>
+                        </w:rPr>
+                      </w:pPr>
+                      <w:r>
+                        <w:rPr>
+                          <w:sz w:val="18"/>
+                          <w:szCs w:val="18"/>
+                        </w:rPr>
+                        <w:t>Wired</w:t>
+                      </w:r>
+                    </w:p>
+                    <w:p>
+                      <w:pPr>
+                        <w:rPr>
+                          <w:sz w:val="18"/>
+                          <w:szCs w:val="18"/>
+                        </w:rPr>
+                      </w:pPr>
+                      <w:r>
+                        <w:rPr>
+                          <w:sz w:val="18"/>
+                          <w:szCs w:val="18"/>
+                        </w:rPr>
+                        <w:t>Serial Data</w:t>
+                      </w:r>
+                    </w:p>
+                  </w:txbxContent>
+                </v:textbox>
+              </v:shape>
+            </w:pict>
+          </mc:Fallback>
+        </mc:AlternateContent>
+      </w:r>
+      <w:r>
+        <w:rPr>
+          <w:noProof/>
+        </w:rPr>
+        <mc:AlternateContent>
+          <mc:Choice Requires="wps">
+            <w:drawing>
+              <wp:anchor distT="0" distB="0" distL="114300" distR="114300" simplePos="0" relativeHeight="251769856" behindDoc="0" locked="0" layoutInCell="1" allowOverlap="1">
+                <wp:simplePos x="0" y="0"/>
+                <wp:positionH relativeFrom="column">
+                  <wp:posOffset>1390650</wp:posOffset>
+                </wp:positionH>
+                <wp:positionV relativeFrom="paragraph">
+                  <wp:posOffset>3431540</wp:posOffset>
+                </wp:positionV>
+                <wp:extent cx="495300" cy="285750"/>
+                <wp:effectExtent l="0" t="0" r="0" b="0"/>
+                <wp:wrapNone/>
+                <wp:docPr id="80" name="Text Box 80"/>
+                <wp:cNvGraphicFramePr/>
+                <a:graphic xmlns:a="http://schemas.openxmlformats.org/drawingml/2006/main">
+                  <a:graphicData uri="http://schemas.microsoft.com/office/word/2010/wordprocessingShape">
+                    <wps:wsp>
+                      <wps:cNvSpPr txBox="1"/>
+                      <wps:spPr>
+                        <a:xfrm>
+                          <a:off x="0" y="0"/>
+                          <a:ext cx="495300" cy="285750"/>
+                        </a:xfrm>
+                        <a:prstGeom prst="rect">
+                          <a:avLst/>
+                        </a:prstGeom>
+                        <a:noFill/>
+                        <a:ln w="6350">
+                          <a:noFill/>
+                        </a:ln>
+                      </wps:spPr>
+                      <wps:txbx>
+                        <w:txbxContent>
+                          <w:p>
+                            <w:pPr>
+                              <w:rPr>
+                                <w:sz w:val="20"/>
+                                <w:szCs w:val="20"/>
+                              </w:rPr>
+                            </w:pPr>
+                            <w:r>
+                              <w:rPr>
+                                <w:sz w:val="20"/>
+                                <w:szCs w:val="20"/>
+                              </w:rPr>
+                              <w:t>Lead</w:t>
+                            </w:r>
+                          </w:p>
+                        </w:txbxContent>
+                      </wps:txbx>
+                      <wps:bodyPr rot="0" spcFirstLastPara="0" vertOverflow="overflow" horzOverflow="overflow" vert="horz" wrap="square" lIns="91440" tIns="45720" rIns="91440" bIns="45720" numCol="1" spcCol="0" rtlCol="0" fromWordArt="0" anchor="t" anchorCtr="0" forceAA="0" compatLnSpc="1">
+                        <a:prstTxWarp prst="textNoShape">
+                          <a:avLst/>
+                        </a:prstTxWarp>
+                        <a:noAutofit/>
+                      </wps:bodyPr>
+                    </wps:wsp>
+                  </a:graphicData>
+                </a:graphic>
+                <wp14:sizeRelH relativeFrom="margin">
+                  <wp14:pctWidth>0</wp14:pctWidth>
+                </wp14:sizeRelH>
+                <wp14:sizeRelV relativeFrom="margin">
+                  <wp14:pctHeight>0</wp14:pctHeight>
+                </wp14:sizeRelV>
+              </wp:anchor>
+            </w:drawing>
+          </mc:Choice>
+          <mc:Fallback>
+            <w:pict>
+              <v:shape id="Text Box 80" o:spid="_x0000_s1034" type="#_x0000_t202" style="position:absolute;margin-left:109.5pt;margin-top:270.2pt;width:39pt;height:22.5pt;z-index:251769856;visibility:visible;mso-wrap-style:square;mso-width-percent:0;mso-height-percent:0;mso-wrap-distance-left:9pt;mso-wrap-distance-top:0;mso-wrap-distance-right:9pt;mso-wrap-distance-bottom:0;mso-position-horizontal:absolute;mso-position-horizontal-relative:text;mso-position-vertical:absolute;mso-position-vertical-relative:text;mso-width-percent:0;mso-height-percent:0;mso-width-relative:margin;mso-height-relative:margin;v-text-anchor:top" o:gfxdata="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" filled="f" stroked="f" strokeweight=".5pt">
+                <v:textbox>
+                  <w:txbxContent>
+                    <w:p>
+                      <w:pPr>
+                        <w:rPr>
+                          <w:sz w:val="20"/>
+                          <w:szCs w:val="20"/>
+                        </w:rPr>
+                      </w:pPr>
+                      <w:r>
+                        <w:rPr>
+                          <w:sz w:val="20"/>
+                          <w:szCs w:val="20"/>
+                        </w:rPr>
+                        <w:t>Lead</w:t>
+                      </w:r>
+                    </w:p>
+                  </w:txbxContent>
+                </v:textbox>
+              </v:shape>
+            </w:pict>
+          </mc:Fallback>
+        </mc:AlternateContent>
+      </w:r>
+      <w:r>
+        <w:rPr>
+          <w:noProof/>
+        </w:rPr>
+        <mc:AlternateContent>
+          <mc:Choice Requires="wps">
+            <w:drawing>
+              <wp:anchor distT="0" distB="0" distL="114300" distR="114300" simplePos="0" relativeHeight="251780096" behindDoc="0" locked="0" layoutInCell="1" allowOverlap="1" wp14:anchorId="14755CE7" wp14:editId="7579BEF7">
+                <wp:simplePos x="0" y="0"/>
+                <wp:positionH relativeFrom="column">
+                  <wp:posOffset>4432300</wp:posOffset>
+                </wp:positionH>
+                <wp:positionV relativeFrom="paragraph">
+                  <wp:posOffset>3158490</wp:posOffset>
+                </wp:positionV>
+                <wp:extent cx="495300" cy="285750"/>
+                <wp:effectExtent l="0" t="0" r="0" b="0"/>
+                <wp:wrapNone/>
+                <wp:docPr id="85" name="Text Box 85"/>
+                <wp:cNvGraphicFramePr/>
+                <a:graphic xmlns:a="http://schemas.openxmlformats.org/drawingml/2006/main">
+                  <a:graphicData uri="http://schemas.microsoft.com/office/word/2010/wordprocessingShape">
+                    <wps:wsp>
+                      <wps:cNvSpPr txBox="1"/>
+                      <wps:spPr>
+                        <a:xfrm>
+                          <a:off x="0" y="0"/>
+                          <a:ext cx="495300" cy="285750"/>
+                        </a:xfrm>
+                        <a:prstGeom prst="rect">
+                          <a:avLst/>
+                        </a:prstGeom>
+                        <a:noFill/>
+                        <a:ln w="6350">
+                          <a:noFill/>
+                        </a:ln>
+                      </wps:spPr>
+                      <wps:txbx>
+                        <w:txbxContent>
+                          <w:p>
+                            <w:pPr>
+                              <w:rPr>
+                                <w:sz w:val="20"/>
+                                <w:szCs w:val="20"/>
+                              </w:rPr>
+                            </w:pPr>
+                            <w:r>
+                              <w:rPr>
+                                <w:sz w:val="20"/>
+                                <w:szCs w:val="20"/>
+                              </w:rPr>
+                              <w:t>Lead</w:t>
+                            </w:r>
+                          </w:p>
+                        </w:txbxContent>
+                      </wps:txbx>
+                      <wps:bodyPr rot="0" spcFirstLastPara="0" vertOverflow="overflow" horzOverflow="overflow" vert="horz" wrap="square" lIns="91440" tIns="45720" rIns="91440" bIns="45720" numCol="1" spcCol="0" rtlCol="0" fromWordArt="0" anchor="t" anchorCtr="0" forceAA="0" compatLnSpc="1">
+                        <a:prstTxWarp prst="textNoShape">
+                          <a:avLst/>
+                        </a:prstTxWarp>
+                        <a:noAutofit/>
+                      </wps:bodyPr>
+                    </wps:wsp>
+                  </a:graphicData>
+                </a:graphic>
+                <wp14:sizeRelH relativeFrom="margin">
+                  <wp14:pctWidth>0</wp14:pctWidth>
+                </wp14:sizeRelH>
+                <wp14:sizeRelV relativeFrom="margin">
+                  <wp14:pctHeight>0</wp14:pctHeight>
+                </wp14:sizeRelV>
+              </wp:anchor>
+            </w:drawing>
+          </mc:Choice>
+          <mc:Fallback>
+            <w:pict>
+              <v:shape w14:anchorId="14755CE7" id="Text Box 85" o:spid="_x0000_s1035" type="#_x0000_t202" style="position:absolute;margin-left:349pt;margin-top:248.7pt;width:39pt;height:22.5pt;z-index:251780096;visibility:visible;mso-wrap-style:square;mso-width-percent:0;mso-height-percent:0;mso-wrap-distance-left:9pt;mso-wrap-distance-top:0;mso-wrap-distance-right:9pt;mso-wrap-distance-bottom:0;mso-position-horizontal:absolute;mso-position-horizontal-relative:text;mso-position-vertical:absolute;mso-position-vertical-relative:text;mso-width-percent:0;mso-height-percent:0;mso-width-relative:margin;mso-height-relative:margin;v-text-anchor:top" o:gfxdata="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" filled="f" stroked="f" strokeweight=".5pt">
+                <v:textbox>
+                  <w:txbxContent>
+                    <w:p>
+                      <w:pPr>
+                        <w:rPr>
+                          <w:sz w:val="20"/>
+                          <w:szCs w:val="20"/>
+                        </w:rPr>
+                      </w:pPr>
+                      <w:r>
+                        <w:rPr>
+                          <w:sz w:val="20"/>
+                          <w:szCs w:val="20"/>
+                        </w:rPr>
+                        <w:t>Lead</w:t>
+                      </w:r>
+                    </w:p>
+                  </w:txbxContent>
+                </v:textbox>
+              </v:shape>
+            </w:pict>
+          </mc:Fallback>
+        </mc:AlternateContent>
+      </w:r>
+      <w:r>
+        <w:rPr>
+          <w:noProof/>
+        </w:rPr>
+        <mc:AlternateContent>
+          <mc:Choice Requires="wps">
+            <w:drawing>
+              <wp:anchor distT="0" distB="0" distL="114300" distR="114300" simplePos="0" relativeHeight="251778048" behindDoc="0" locked="0" layoutInCell="1" allowOverlap="1" wp14:anchorId="14755CE7" wp14:editId="7579BEF7">
+                <wp:simplePos x="0" y="0"/>
+                <wp:positionH relativeFrom="column">
+                  <wp:posOffset>3784600</wp:posOffset>
+                </wp:positionH>
+                <wp:positionV relativeFrom="paragraph">
+                  <wp:posOffset>3158490</wp:posOffset>
+                </wp:positionV>
+                <wp:extent cx="495300" cy="285750"/>
+                <wp:effectExtent l="0" t="0" r="0" b="0"/>
+                <wp:wrapNone/>
+                <wp:docPr id="84" name="Text Box 84"/>
+                <wp:cNvGraphicFramePr/>
+                <a:graphic xmlns:a="http://schemas.openxmlformats.org/drawingml/2006/main">
+                  <a:graphicData uri="http://schemas.microsoft.com/office/word/2010/wordprocessingShape">
+                    <wps:wsp>
+                      <wps:cNvSpPr txBox="1"/>
+                      <wps:spPr>
+                        <a:xfrm>
+                          <a:off x="0" y="0"/>
+                          <a:ext cx="495300" cy="285750"/>
+                        </a:xfrm>
+                        <a:prstGeom prst="rect">
+                          <a:avLst/>
+                        </a:prstGeom>
+                        <a:noFill/>
+                        <a:ln w="6350">
+                          <a:noFill/>
+                        </a:ln>
+                      </wps:spPr>
+                      <wps:txbx>
+                        <w:txbxContent>
+                          <w:p>
+                            <w:pPr>
+                              <w:rPr>
+                                <w:sz w:val="20"/>
+                                <w:szCs w:val="20"/>
+                              </w:rPr>
+                            </w:pPr>
+                            <w:r>
+                              <w:rPr>
+                                <w:sz w:val="20"/>
+                                <w:szCs w:val="20"/>
+                              </w:rPr>
+                              <w:t>Lead</w:t>
+                            </w:r>
+                          </w:p>
+                        </w:txbxContent>
+                      </wps:txbx>
+                      <wps:bodyPr rot="0" spcFirstLastPara="0" vertOverflow="overflow" horzOverflow="overflow" vert="horz" wrap="square" lIns="91440" tIns="45720" rIns="91440" bIns="45720" numCol="1" spcCol="0" rtlCol="0" fromWordArt="0" anchor="t" anchorCtr="0" forceAA="0" compatLnSpc="1">
+                        <a:prstTxWarp prst="textNoShape">
+                          <a:avLst/>
+                        </a:prstTxWarp>
+                        <a:noAutofit/>
+                      </wps:bodyPr>
+                    </wps:wsp>
+                  </a:graphicData>
+                </a:graphic>
+                <wp14:sizeRelH relativeFrom="margin">
+                  <wp14:pctWidth>0</wp14:pctWidth>
+                </wp14:sizeRelH>
+                <wp14:sizeRelV relativeFrom="margin">
+                  <wp14:pctHeight>0</wp14:pctHeight>
+                </wp14:sizeRelV>
+              </wp:anchor>
+            </w:drawing>
+          </mc:Choice>
+          <mc:Fallback>
+            <w:pict>
+              <v:shape w14:anchorId="14755CE7" id="Text Box 84" o:spid="_x0000_s1036" type="#_x0000_t202" style="position:absolute;margin-left:298pt;margin-top:248.7pt;width:39pt;height:22.5pt;z-index:251778048;visibility:visible;mso-wrap-style:square;mso-width-percent:0;mso-height-percent:0;mso-wrap-distance-left:9pt;mso-wrap-distance-top:0;mso-wrap-distance-right:9pt;mso-wrap-distance-bottom:0;mso-position-horizontal:absolute;mso-position-horizontal-relative:text;mso-position-vertical:absolute;mso-position-vertical-relative:text;mso-width-percent:0;mso-height-percent:0;mso-width-relative:margin;mso-height-relative:margin;v-text-anchor:top" o:gfxdata="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" filled="f" stroked="f" strokeweight=".5pt">
+                <v:textbox>
+                  <w:txbxContent>
+                    <w:p>
+                      <w:pPr>
+                        <w:rPr>
+                          <w:sz w:val="20"/>
+                          <w:szCs w:val="20"/>
+                        </w:rPr>
+                      </w:pPr>
+                      <w:r>
+                        <w:rPr>
+                          <w:sz w:val="20"/>
+                          <w:szCs w:val="20"/>
+                        </w:rPr>
+                        <w:t>Lead</w:t>
+                      </w:r>
+                    </w:p>
+                  </w:txbxContent>
+                </v:textbox>
+              </v:shape>
+            </w:pict>
+          </mc:Fallback>
+        </mc:AlternateContent>
+      </w:r>
+      <w:r>
+        <w:rPr>
+          <w:noProof/>
+        </w:rPr>
+        <mc:AlternateContent>
+          <mc:Choice Requires="wps">
+            <w:drawing>
+              <wp:anchor distT="0" distB="0" distL="114300" distR="114300" simplePos="0" relativeHeight="251776000" behindDoc="0" locked="0" layoutInCell="1" allowOverlap="1" wp14:anchorId="14755CE7" wp14:editId="7579BEF7">
+                <wp:simplePos x="0" y="0"/>
+                <wp:positionH relativeFrom="column">
+                  <wp:posOffset>3187700</wp:posOffset>
+                </wp:positionH>
+                <wp:positionV relativeFrom="paragraph">
+                  <wp:posOffset>3266440</wp:posOffset>
+                </wp:positionV>
+                <wp:extent cx="495300" cy="285750"/>
+                <wp:effectExtent l="0" t="0" r="0" b="0"/>
+                <wp:wrapNone/>
+                <wp:docPr id="83" name="Text Box 83"/>
+                <wp:cNvGraphicFramePr/>
+                <a:graphic xmlns:a="http://schemas.openxmlformats.org/drawingml/2006/main">
+                  <a:graphicData uri="http://schemas.microsoft.com/office/word/2010/wordprocessingShape">
+                    <wps:wsp>
+                      <wps:cNvSpPr txBox="1"/>
+                      <wps:spPr>
+                        <a:xfrm>
+                          <a:off x="0" y="0"/>
+                          <a:ext cx="495300" cy="285750"/>
+                        </a:xfrm>
+                        <a:prstGeom prst="rect">
+                          <a:avLst/>
+                        </a:prstGeom>
+                        <a:noFill/>
+                        <a:ln w="6350">
+                          <a:noFill/>
+                        </a:ln>
+                      </wps:spPr>
+                      <wps:txbx>
+                        <w:txbxContent>
+                          <w:p>
+                            <w:pPr>
+                              <w:rPr>
+                                <w:sz w:val="20"/>
+                                <w:szCs w:val="20"/>
+                              </w:rPr>
+                            </w:pPr>
+                            <w:r>
+                              <w:rPr>
+                                <w:sz w:val="20"/>
+                                <w:szCs w:val="20"/>
+                              </w:rPr>
+                              <w:t>Lead</w:t>
+                            </w:r>
+                          </w:p>
+                        </w:txbxContent>
+                      </wps:txbx>
+                      <wps:bodyPr rot="0" spcFirstLastPara="0" vertOverflow="overflow" horzOverflow="overflow" vert="horz" wrap="square" lIns="91440" tIns="45720" rIns="91440" bIns="45720" numCol="1" spcCol="0" rtlCol="0" fromWordArt="0" anchor="t" anchorCtr="0" forceAA="0" compatLnSpc="1">
+                        <a:prstTxWarp prst="textNoShape">
+                          <a:avLst/>
+                        </a:prstTxWarp>
+                        <a:noAutofit/>
+                      </wps:bodyPr>
+                    </wps:wsp>
+                  </a:graphicData>
+                </a:graphic>
+                <wp14:sizeRelH relativeFrom="margin">
+                  <wp14:pctWidth>0</wp14:pctWidth>
+                </wp14:sizeRelH>
+                <wp14:sizeRelV relativeFrom="margin">
+                  <wp14:pctHeight>0</wp14:pctHeight>
+                </wp14:sizeRelV>
+              </wp:anchor>
+            </w:drawing>
+          </mc:Choice>
+          <mc:Fallback>
+            <w:pict>
+              <v:shape w14:anchorId="14755CE7" id="Text Box 83" o:spid="_x0000_s1037" type="#_x0000_t202" style="position:absolute;margin-left:251pt;margin-top:257.2pt;width:39pt;height:22.5pt;z-index:251776000;visibility:visible;mso-wrap-style:square;mso-width-percent:0;mso-height-percent:0;mso-wrap-distance-left:9pt;mso-wrap-distance-top:0;mso-wrap-distance-right:9pt;mso-wrap-distance-bottom:0;mso-position-horizontal:absolute;mso-position-horizontal-relative:text;mso-position-vertical:absolute;mso-position-vertical-relative:text;mso-width-percent:0;mso-height-percent:0;mso-width-relative:margin;mso-height-relative:margin;v-text-anchor:top" o:gfxdata="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" filled="f" stroked="f" strokeweight=".5pt">
+                <v:textbox>
+                  <w:txbxContent>
+                    <w:p>
+                      <w:pPr>
+                        <w:rPr>
+                          <w:sz w:val="20"/>
+                          <w:szCs w:val="20"/>
+                        </w:rPr>
+                      </w:pPr>
+                      <w:r>
+                        <w:rPr>
+                          <w:sz w:val="20"/>
+                          <w:szCs w:val="20"/>
+                        </w:rPr>
+                        <w:t>Lead</w:t>
+                      </w:r>
+                    </w:p>
+                  </w:txbxContent>
+                </v:textbox>
+              </v:shape>
+            </w:pict>
+          </mc:Fallback>
+        </mc:AlternateContent>
+      </w:r>
+      <w:r>
+        <w:rPr>
+          <w:noProof/>
+        </w:rPr>
+        <mc:AlternateContent>
+          <mc:Choice Requires="wps">
+            <w:drawing>
+              <wp:anchor distT="0" distB="0" distL="114300" distR="114300" simplePos="0" relativeHeight="251773952" behindDoc="0" locked="0" layoutInCell="1" allowOverlap="1" wp14:anchorId="14755CE7" wp14:editId="7579BEF7">
+                <wp:simplePos x="0" y="0"/>
+                <wp:positionH relativeFrom="column">
+                  <wp:posOffset>2578100</wp:posOffset>
+                </wp:positionH>
+                <wp:positionV relativeFrom="paragraph">
+                  <wp:posOffset>3361690</wp:posOffset>
+                </wp:positionV>
+                <wp:extent cx="495300" cy="285750"/>
+                <wp:effectExtent l="0" t="0" r="0" b="0"/>
+                <wp:wrapNone/>
+                <wp:docPr id="82" name="Text Box 82"/>
+                <wp:cNvGraphicFramePr/>
+                <a:graphic xmlns:a="http://schemas.openxmlformats.org/drawingml/2006/main">
+                  <a:graphicData uri="http://schemas.microsoft.com/office/word/2010/wordprocessingShape">
+                    <wps:wsp>
+                      <wps:cNvSpPr txBox="1"/>
+                      <wps:spPr>
+                        <a:xfrm>
+                          <a:off x="0" y="0"/>
+                          <a:ext cx="495300" cy="285750"/>
+                        </a:xfrm>
+                        <a:prstGeom prst="rect">
+                          <a:avLst/>
+                        </a:prstGeom>
+                        <a:noFill/>
+                        <a:ln w="6350">
+                          <a:noFill/>
+                        </a:ln>
+                      </wps:spPr>
+                      <wps:txbx>
+                        <w:txbxContent>
+                          <w:p>
+                            <w:pPr>
+                              <w:rPr>
+                                <w:sz w:val="20"/>
+                                <w:szCs w:val="20"/>
+                              </w:rPr>
+                            </w:pPr>
+                            <w:r>
+                              <w:rPr>
+                                <w:sz w:val="20"/>
+                                <w:szCs w:val="20"/>
+                              </w:rPr>
+                              <w:t>Lead</w:t>
+                            </w:r>
+                          </w:p>
+                        </w:txbxContent>
+                      </wps:txbx>
+                      <wps:bodyPr rot="0" spcFirstLastPara="0" vertOverflow="overflow" horzOverflow="overflow" vert="horz" wrap="square" lIns="91440" tIns="45720" rIns="91440" bIns="45720" numCol="1" spcCol="0" rtlCol="0" fromWordArt="0" anchor="t" anchorCtr="0" forceAA="0" compatLnSpc="1">
+                        <a:prstTxWarp prst="textNoShape">
+                          <a:avLst/>
+                        </a:prstTxWarp>
+                        <a:noAutofit/>
+                      </wps:bodyPr>
+                    </wps:wsp>
+                  </a:graphicData>
+                </a:graphic>
+                <wp14:sizeRelH relativeFrom="margin">
+                  <wp14:pctWidth>0</wp14:pctWidth>
+                </wp14:sizeRelH>
+                <wp14:sizeRelV relativeFrom="margin">
+                  <wp14:pctHeight>0</wp14:pctHeight>
+                </wp14:sizeRelV>
+              </wp:anchor>
+            </w:drawing>
+          </mc:Choice>
+          <mc:Fallback>
+            <w:pict>
+              <v:shape w14:anchorId="14755CE7" id="Text Box 82" o:spid="_x0000_s1038" type="#_x0000_t202" style="position:absolute;margin-left:203pt;margin-top:264.7pt;width:39pt;height:22.5pt;z-index:251773952;visibility:visible;mso-wrap-style:square;mso-width-percent:0;mso-height-percent:0;mso-wrap-distance-left:9pt;mso-wrap-distance-top:0;mso-wrap-distance-right:9pt;mso-wrap-distance-bottom:0;mso-position-horizontal:absolute;mso-position-horizontal-relative:text;mso-position-vertical:absolute;mso-position-vertical-relative:text;mso-width-percent:0;mso-height-percent:0;mso-width-relative:margin;mso-height-relative:margin;v-text-anchor:top" o:gfxdata="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" filled="f" stroked="f" strokeweight=".5pt">
+                <v:textbox>
+                  <w:txbxContent>
+                    <w:p>
+                      <w:pPr>
+                        <w:rPr>
+                          <w:sz w:val="20"/>
+                          <w:szCs w:val="20"/>
+                        </w:rPr>
+                      </w:pPr>
+                      <w:r>
+                        <w:rPr>
+                          <w:sz w:val="20"/>
+                          <w:szCs w:val="20"/>
+                        </w:rPr>
+                        <w:t>Lead</w:t>
+                      </w:r>
+                    </w:p>
+                  </w:txbxContent>
+                </v:textbox>
+              </v:shape>
+            </w:pict>
+          </mc:Fallback>
+        </mc:AlternateContent>
+      </w:r>
+      <w:r>
+        <w:rPr>
+          <w:noProof/>
+        </w:rPr>
+        <mc:AlternateContent>
+          <mc:Choice Requires="wps">
+            <w:drawing>
+              <wp:anchor distT="0" distB="0" distL="114300" distR="114300" simplePos="0" relativeHeight="251771904" behindDoc="0" locked="0" layoutInCell="1" allowOverlap="1" wp14:anchorId="14755CE7" wp14:editId="7579BEF7">
+                <wp:simplePos x="0" y="0"/>
+                <wp:positionH relativeFrom="column">
+                  <wp:posOffset>1930400</wp:posOffset>
+                </wp:positionH>
+                <wp:positionV relativeFrom="paragraph">
+                  <wp:posOffset>3434715</wp:posOffset>
+                </wp:positionV>
+                <wp:extent cx="495300" cy="285750"/>
+                <wp:effectExtent l="0" t="0" r="0" b="0"/>
+                <wp:wrapNone/>
+                <wp:docPr id="81" name="Text Box 81"/>
+                <wp:cNvGraphicFramePr/>
+                <a:graphic xmlns:a="http://schemas.openxmlformats.org/drawingml/2006/main">
+                  <a:graphicData uri="http://schemas.microsoft.com/office/word/2010/wordprocessingShape">
+                    <wps:wsp>
+                      <wps:cNvSpPr txBox="1"/>
+                      <wps:spPr>
+                        <a:xfrm>
+                          <a:off x="0" y="0"/>
+                          <a:ext cx="495300" cy="285750"/>
+                        </a:xfrm>
+                        <a:prstGeom prst="rect">
+                          <a:avLst/>
+                        </a:prstGeom>
+                        <a:noFill/>
+                        <a:ln w="6350">
+                          <a:noFill/>
+                        </a:ln>
+                      </wps:spPr>
+                      <wps:txbx>
+                        <w:txbxContent>
+                          <w:p>
+                            <w:pPr>
+                              <w:rPr>
+                                <w:sz w:val="20"/>
+                                <w:szCs w:val="20"/>
+                              </w:rPr>
+                            </w:pPr>
+                            <w:r>
+                              <w:rPr>
+                                <w:sz w:val="20"/>
+                                <w:szCs w:val="20"/>
+                              </w:rPr>
+                              <w:t>Lead</w:t>
+                            </w:r>
+                          </w:p>
+                        </w:txbxContent>
+                      </wps:txbx>
+                      <wps:bodyPr rot="0" spcFirstLastPara="0" vertOverflow="overflow" horzOverflow="overflow" vert="horz" wrap="square" lIns="91440" tIns="45720" rIns="91440" bIns="45720" numCol="1" spcCol="0" rtlCol="0" fromWordArt="0" anchor="t" anchorCtr="0" forceAA="0" compatLnSpc="1">
+                        <a:prstTxWarp prst="textNoShape">
+                          <a:avLst/>
+                        </a:prstTxWarp>
+                        <a:noAutofit/>
+                      </wps:bodyPr>
+                    </wps:wsp>
+                  </a:graphicData>
+                </a:graphic>
+                <wp14:sizeRelH relativeFrom="margin">
+                  <wp14:pctWidth>0</wp14:pctWidth>
+                </wp14:sizeRelH>
+                <wp14:sizeRelV relativeFrom="margin">
+                  <wp14:pctHeight>0</wp14:pctHeight>
+                </wp14:sizeRelV>
+              </wp:anchor>
+            </w:drawing>
+          </mc:Choice>
+          <mc:Fallback>
+            <w:pict>
+              <v:shape w14:anchorId="14755CE7" id="Text Box 81" o:spid="_x0000_s1039" type="#_x0000_t202" style="position:absolute;margin-left:152pt;margin-top:270.45pt;width:39pt;height:22.5pt;z-index:251771904;visibility:visible;mso-wrap-style:square;mso-width-percent:0;mso-height-percent:0;mso-wrap-distance-left:9pt;mso-wrap-distance-top:0;mso-wrap-distance-right:9pt;mso-wrap-distance-bottom:0;mso-position-horizontal:absolute;mso-position-horizontal-relative:text;mso-position-vertical:absolute;mso-position-vertical-relative:text;mso-width-percent:0;mso-height-percent:0;mso-width-relative:margin;mso-height-relative:margin;v-text-anchor:top" o:gfxdata="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" filled="f" stroked="f" strokeweight=".5pt">
+                <v:textbox>
+                  <w:txbxContent>
+                    <w:p>
+                      <w:pPr>
+                        <w:rPr>
+                          <w:sz w:val="20"/>
+                          <w:szCs w:val="20"/>
+                        </w:rPr>
+                      </w:pPr>
+                      <w:r>
+                        <w:rPr>
+                          <w:sz w:val="20"/>
+                          <w:szCs w:val="20"/>
+                        </w:rPr>
+                        <w:t>Lead</w:t>
+                      </w:r>
+                    </w:p>
+                  </w:txbxContent>
+                </v:textbox>
+              </v:shape>
+            </w:pict>
+          </mc:Fallback>
+        </mc:AlternateContent>
+      </w:r>
+      <w:r>
+        <w:rPr>
+          <w:noProof/>
+        </w:rPr>
+        <mc:AlternateContent>
+          <mc:Choice Requires="wps">
+            <w:drawing>
+              <wp:anchor distT="0" distB="0" distL="114300" distR="114300" simplePos="0" relativeHeight="251768832" behindDoc="0" locked="0" layoutInCell="1" allowOverlap="1">
+                <wp:simplePos x="0" y="0"/>
+                <wp:positionH relativeFrom="column">
+                  <wp:posOffset>3733800</wp:posOffset>
+                </wp:positionH>
+                <wp:positionV relativeFrom="paragraph">
+                  <wp:posOffset>4485640</wp:posOffset>
+                </wp:positionV>
+                <wp:extent cx="666750" cy="444500"/>
+                <wp:effectExtent l="0" t="0" r="0" b="0"/>
+                <wp:wrapNone/>
+                <wp:docPr id="79" name="Text Box 79"/>
+                <wp:cNvGraphicFramePr/>
+                <a:graphic xmlns:a="http://schemas.openxmlformats.org/drawingml/2006/main">
+                  <a:graphicData uri="http://schemas.microsoft.com/office/word/2010/wordprocessingShape">
+                    <wps:wsp>
+                      <wps:cNvSpPr txBox="1"/>
+                      <wps:spPr>
+                        <a:xfrm>
+                          <a:off x="0" y="0"/>
+                          <a:ext cx="666750" cy="444500"/>
+                        </a:xfrm>
+                        <a:prstGeom prst="rect">
+                          <a:avLst/>
+                        </a:prstGeom>
+                        <a:noFill/>
+                        <a:ln w="6350">
+                          <a:noFill/>
+                        </a:ln>
+                      </wps:spPr>
+                      <wps:txbx>
+                        <w:txbxContent>
+                          <w:p>
+                            <w:pPr>
+                              <w:rPr>
+                                <w:sz w:val="20"/>
+                                <w:szCs w:val="20"/>
+                              </w:rPr>
+                            </w:pPr>
+                            <w:r>
+                              <w:rPr>
+                                <w:sz w:val="20"/>
+                                <w:szCs w:val="20"/>
+                              </w:rPr>
+                              <w:t>Filtration System</w:t>
+                            </w:r>
+                          </w:p>
+                        </w:txbxContent>
+                      </wps:txbx>
+                      <wps:bodyPr rot="0" spcFirstLastPara="0" vertOverflow="overflow" horzOverflow="overflow" vert="horz" wrap="square" lIns="91440" tIns="45720" rIns="91440" bIns="45720" numCol="1" spcCol="0" rtlCol="0" fromWordArt="0" anchor="t" anchorCtr="0" forceAA="0" compatLnSpc="1">
+                        <a:prstTxWarp prst="textNoShape">
+                          <a:avLst/>
+                        </a:prstTxWarp>
+                        <a:noAutofit/>
+                      </wps:bodyPr>
+                    </wps:wsp>
+                  </a:graphicData>
+                </a:graphic>
+                <wp14:sizeRelH relativeFrom="margin">
+                  <wp14:pctWidth>0</wp14:pctWidth>
+                </wp14:sizeRelH>
+              </wp:anchor>
+            </w:drawing>
+          </mc:Choice>
+          <mc:Fallback>
+            <w:pict>
+              <v:shape id="Text Box 79" o:spid="_x0000_s1040" type="#_x0000_t202" style="position:absolute;margin-left:294pt;margin-top:353.2pt;width:52.5pt;height:35pt;z-index:251768832;visibility:visible;mso-wrap-style:square;mso-width-percent:0;mso-wrap-distance-left:9pt;mso-wrap-distance-top:0;mso-wrap-distance-right:9pt;mso-wrap-distance-bottom:0;mso-position-horizontal:absolute;mso-position-horizontal-relative:text;mso-position-vertical:absolute;mso-position-vertical-relative:text;mso-width-percent:0;mso-width-relative:margin;v-text-anchor:top" o:gfxdata="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" filled="f" stroked="f" strokeweight=".5pt">
+                <v:textbox>
+                  <w:txbxContent>
+                    <w:p>
+                      <w:pPr>
+                        <w:rPr>
+                          <w:sz w:val="20"/>
+                          <w:szCs w:val="20"/>
+                        </w:rPr>
+                      </w:pPr>
+                      <w:r>
+                        <w:rPr>
+                          <w:sz w:val="20"/>
+                          <w:szCs w:val="20"/>
+                        </w:rPr>
+                        <w:t>Filtration System</w:t>
+                      </w:r>
+                    </w:p>
+                  </w:txbxContent>
+                </v:textbox>
+              </v:shape>
+            </w:pict>
+          </mc:Fallback>
+        </mc:AlternateContent>
+      </w:r>
+      <w:r>
+        <w:rPr>
+          <w:noProof/>
+        </w:rPr>
+        <mc:AlternateContent>
+          <mc:Choice Requires="wps">
+            <w:drawing>
+              <wp:anchor distT="0" distB="0" distL="114300" distR="114300" simplePos="0" relativeHeight="251767808" behindDoc="0" locked="0" layoutInCell="1" allowOverlap="1">
+                <wp:simplePos x="0" y="0"/>
+                <wp:positionH relativeFrom="column">
+                  <wp:posOffset>4349750</wp:posOffset>
+                </wp:positionH>
+                <wp:positionV relativeFrom="paragraph">
+                  <wp:posOffset>4485640</wp:posOffset>
+                </wp:positionV>
+                <wp:extent cx="914400" cy="546100"/>
+                <wp:effectExtent l="0" t="0" r="0" b="0"/>
+                <wp:wrapNone/>
+                <wp:docPr id="78" name="Text Box 78"/>
+                <wp:cNvGraphicFramePr/>
+                <a:graphic xmlns:a="http://schemas.openxmlformats.org/drawingml/2006/main">
+                  <a:graphicData uri="http://schemas.microsoft.com/office/word/2010/wordprocessingShape">
+                    <wps:wsp>
+                      <wps:cNvSpPr txBox="1"/>
+                      <wps:spPr>
+                        <a:xfrm>
+                          <a:off x="0" y="0"/>
+                          <a:ext cx="914400" cy="546100"/>
+                        </a:xfrm>
+                        <a:prstGeom prst="rect">
+                          <a:avLst/>
+                        </a:prstGeom>
+                        <a:noFill/>
+                        <a:ln w="6350">
+                          <a:noFill/>
+                        </a:ln>
+                      </wps:spPr>
+                      <wps:txbx>
+                        <w:txbxContent>
+                          <w:p>
+                            <w:pPr>
+                              <w:rPr>
+                                <w:sz w:val="20"/>
+                                <w:szCs w:val="20"/>
+                              </w:rPr>
+                            </w:pPr>
+                            <w:r>
+                              <w:rPr>
+                                <w:sz w:val="20"/>
+                                <w:szCs w:val="20"/>
+                              </w:rPr>
+                              <w:t>Hydroponic Unit</w:t>
+                            </w:r>
+                          </w:p>
+                        </w:txbxContent>
+                      </wps:txbx>
+                      <wps:bodyPr rot="0" spcFirstLastPara="0" vertOverflow="overflow" horzOverflow="overflow" vert="horz" wrap="square" lIns="91440" tIns="45720" rIns="91440" bIns="45720" numCol="1" spcCol="0" rtlCol="0" fromWordArt="0" anchor="t" anchorCtr="0" forceAA="0" compatLnSpc="1">
+                        <a:prstTxWarp prst="textNoShape">
+                          <a:avLst/>
+                        </a:prstTxWarp>
+                        <a:noAutofit/>
+                      </wps:bodyPr>
+                    </wps:wsp>
+                  </a:graphicData>
+                </a:graphic>
+                <wp14:sizeRelH relativeFrom="margin">
+                  <wp14:pctWidth>0</wp14:pctWidth>
+                </wp14:sizeRelH>
+                <wp14:sizeRelV relativeFrom="margin">
+                  <wp14:pctHeight>0</wp14:pctHeight>
+                </wp14:sizeRelV>
+              </wp:anchor>
+            </w:drawing>
+          </mc:Choice>
+          <mc:Fallback>
+            <w:pict>
+              <v:shape id="Text Box 78" o:spid="_x0000_s1041" type="#_x0000_t202" style="position:absolute;margin-left:342.5pt;margin-top:353.2pt;width:1in;height:43pt;z-index:251767808;visibility:visible;mso-wrap-style:square;mso-width-percent:0;mso-height-percent:0;mso-wrap-distance-left:9pt;mso-wrap-distance-top:0;mso-wrap-distance-right:9pt;mso-wrap-distance-bottom:0;mso-position-horizontal:absolute;mso-position-horizontal-relative:text;mso-position-vertical:absolute;mso-position-vertical-relative:text;mso-width-percent:0;mso-height-percent:0;mso-width-relative:margin;mso-height-relative:margin;v-text-anchor:top" o:gfxdata="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" filled="f" stroked="f" strokeweight=".5pt">
+                <v:textbox>
+                  <w:txbxContent>
+                    <w:p>
+                      <w:pPr>
+                        <w:rPr>
+                          <w:sz w:val="20"/>
+                          <w:szCs w:val="20"/>
+                        </w:rPr>
+                      </w:pPr>
+                      <w:r>
+                        <w:rPr>
+                          <w:sz w:val="20"/>
+                          <w:szCs w:val="20"/>
+                        </w:rPr>
+                        <w:t>Hydroponic Unit</w:t>
+                      </w:r>
+                    </w:p>
+                  </w:txbxContent>
+                </v:textbox>
+              </v:shape>
+            </w:pict>
+          </mc:Fallback>
+        </mc:AlternateContent>
+      </w:r>
+      <w:r>
+        <w:rPr>
+          <w:noProof/>
+        </w:rPr>
+        <mc:AlternateContent>
+          <mc:Choice Requires="wps">
+            <w:drawing>
+              <wp:anchor distT="0" distB="0" distL="114300" distR="114300" simplePos="0" relativeHeight="251764736" behindDoc="0" locked="0" layoutInCell="1" allowOverlap="1" wp14:anchorId="3BD5A5B5" wp14:editId="0E42D953">
+                <wp:simplePos x="0" y="0"/>
+                <wp:positionH relativeFrom="column">
+                  <wp:posOffset>2832100</wp:posOffset>
+                </wp:positionH>
+                <wp:positionV relativeFrom="paragraph">
+                  <wp:posOffset>2098040</wp:posOffset>
+                </wp:positionV>
+                <wp:extent cx="419100" cy="0"/>
+                <wp:effectExtent l="0" t="0" r="12700" b="12700"/>
+                <wp:wrapNone/>
+                <wp:docPr id="75" name="Straight Connector 75"/>
+                <wp:cNvGraphicFramePr/>
+                <a:graphic xmlns:a="http://schemas.openxmlformats.org/drawingml/2006/main">
+                  <a:graphicData uri="http://schemas.microsoft.com/office/word/2010/wordprocessingShape">
+                    <wps:wsp>
+                      <wps:cNvCnPr/>
+                      <wps:spPr>
+                        <a:xfrm>
+                          <a:off x="0" y="0"/>
+                          <a:ext cx="419100" cy="0"/>
+                        </a:xfrm>
+                        <a:prstGeom prst="line">
+                          <a:avLst/>
+                        </a:prstGeom>
+                      </wps:spPr>
+                      <wps:style>
+                        <a:lnRef idx="1">
+                          <a:schemeClr val="accent1"/>
+                        </a:lnRef>
+                        <a:fillRef idx="0">
+                          <a:schemeClr val="accent1"/>
+                        </a:fillRef>
+                        <a:effectRef idx="0">
+                          <a:schemeClr val="accent1"/>
+                        </a:effectRef>
+                        <a:fontRef idx="minor">
+                          <a:schemeClr val="tx1"/>
+                        </a:fontRef>
+                      </wps:style>
+                      <wps:bodyPr/>
+                    </wps:wsp>
+                  </a:graphicData>
+                </a:graphic>
+                <wp14:sizeRelH relativeFrom="margin">
+                  <wp14:pctWidth>0</wp14:pctWidth>
+                </wp14:sizeRelH>
+                <wp14:sizeRelV relativeFrom="margin">
+                  <wp14:pctHeight>0</wp14:pctHeight>
+                </wp14:sizeRelV>
+              </wp:anchor>
+            </w:drawing>
+          </mc:Choice>
+          <mc:Fallback>
+            <w:pict>
+              <v:line w14:anchorId="277D4451" id="Straight Connector 75" o:spid="_x0000_s1026" style="position:absolute;z-index:251764736;visibility:visible;mso-wrap-style:square;mso-width-percent:0;mso-height-percent:0;mso-wrap-distance-left:9pt;mso-wrap-distance-top:0;mso-wrap-distance-right:9pt;mso-wrap-distance-bottom:0;mso-position-horizontal:absolute;mso-position-horizontal-relative:text;mso-position-vertical:absolute;mso-position-vertical-relative:text;mso-width-percent:0;mso-height-percent:0;mso-width-relative:margin;mso-height-relative:margin" from="223pt,165.2pt" to="256pt,165.2pt" o:gfxdata="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" strokecolor="#4472c4 [3204]" strokeweight=".5pt">
+                <v:stroke joinstyle="miter"/>
+              </v:line>
+            </w:pict>
+          </mc:Fallback>
+        </mc:AlternateContent>
+      </w:r>
+      <w:r>
+        <w:rPr>
+          <w:noProof/>
+        </w:rPr>
+        <mc:AlternateContent>
+          <mc:Choice Requires="wps">
+            <w:drawing>
+              <wp:anchor distT="0" distB="0" distL="114300" distR="114300" simplePos="0" relativeHeight="251717632" behindDoc="0" locked="0" layoutInCell="1" allowOverlap="1" wp14:anchorId="1C1760EE" wp14:editId="47EE5803">
+                <wp:simplePos x="0" y="0"/>
+                <wp:positionH relativeFrom="column">
+                  <wp:posOffset>2832100</wp:posOffset>
+                </wp:positionH>
+                <wp:positionV relativeFrom="paragraph">
+                  <wp:posOffset>2009140</wp:posOffset>
+                </wp:positionV>
+                <wp:extent cx="419100" cy="0"/>
+                <wp:effectExtent l="0" t="0" r="12700" b="12700"/>
+                <wp:wrapNone/>
+                <wp:docPr id="58" name="Straight Connector 58"/>
+                <wp:cNvGraphicFramePr/>
+                <a:graphic xmlns:a="http://schemas.openxmlformats.org/drawingml/2006/main">
+                  <a:graphicData uri="http://schemas.microsoft.com/office/word/2010/wordprocessingShape">
+                    <wps:wsp>
+                      <wps:cNvCnPr/>
+                      <wps:spPr>
+                        <a:xfrm>
+                          <a:off x="0" y="0"/>
+                          <a:ext cx="419100" cy="0"/>
+                        </a:xfrm>
+                        <a:prstGeom prst="line">
+                          <a:avLst/>
+                        </a:prstGeom>
+                      </wps:spPr>
+                      <wps:style>
+                        <a:lnRef idx="1">
+                          <a:schemeClr val="accent1"/>
+                        </a:lnRef>
+                        <a:fillRef idx="0">
+                          <a:schemeClr val="accent1"/>
+                        </a:fillRef>
+                        <a:effectRef idx="0">
+                          <a:schemeClr val="accent1"/>
+                        </a:effectRef>
+                        <a:fontRef idx="minor">
+                          <a:schemeClr val="tx1"/>
+                        </a:fontRef>
+                      </wps:style>
+                      <wps:bodyPr/>
+                    </wps:wsp>
+                  </a:graphicData>
+                </a:graphic>
+                <wp14:sizeRelH relativeFrom="margin">
+                  <wp14:pctWidth>0</wp14:pctWidth>
+                </wp14:sizeRelH>
+                <wp14:sizeRelV relativeFrom="margin">
+                  <wp14:pctHeight>0</wp14:pctHeight>
+                </wp14:sizeRelV>
+              </wp:anchor>
+            </w:drawing>
+          </mc:Choice>
+          <mc:Fallback>
+            <w:pict>
+              <v:line w14:anchorId="4166209D" id="Straight Connector 58" o:spid="_x0000_s1026" style="position:absolute;z-index:251717632;visibility:visible;mso-wrap-style:square;mso-width-percent:0;mso-height-percent:0;mso-wrap-distance-left:9pt;mso-wrap-distance-top:0;mso-wrap-distance-right:9pt;mso-wrap-distance-bottom:0;mso-position-horizontal:absolute;mso-position-horizontal-relative:text;mso-position-vertical:absolute;mso-position-vertical-relative:text;mso-width-percent:0;mso-height-percent:0;mso-width-relative:margin;mso-height-relative:margin" from="223pt,158.2pt" to="256pt,158.2pt" o:gfxdata="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" strokecolor="#4472c4 [3204]" strokeweight=".5pt">
+                <v:stroke joinstyle="miter"/>
+              </v:line>
+            </w:pict>
+          </mc:Fallback>
+        </mc:AlternateContent>
+      </w:r>
+      <w:r>
+        <w:rPr>
+          <w:noProof/>
+        </w:rPr>
+        <mc:AlternateContent>
+          <mc:Choice Requires="wps">
+            <w:drawing>
+              <wp:anchor distT="0" distB="0" distL="114300" distR="114300" simplePos="0" relativeHeight="251719680" behindDoc="0" locked="0" layoutInCell="1" allowOverlap="1" wp14:anchorId="1C1760EE" wp14:editId="47EE5803">
+                <wp:simplePos x="0" y="0"/>
+                <wp:positionH relativeFrom="column">
+                  <wp:posOffset>2832100</wp:posOffset>
+                </wp:positionH>
+                <wp:positionV relativeFrom="paragraph">
+                  <wp:posOffset>2167890</wp:posOffset>
+                </wp:positionV>
+                <wp:extent cx="419100" cy="0"/>
+                <wp:effectExtent l="0" t="0" r="12700" b="12700"/>
+                <wp:wrapNone/>
+                <wp:docPr id="59" name="Straight Connector 59"/>
+                <wp:cNvGraphicFramePr/>
+                <a:graphic xmlns:a="http://schemas.openxmlformats.org/drawingml/2006/main">
+                  <a:graphicData uri="http://schemas.microsoft.com/office/word/2010/wordprocessingShape">
+                    <wps:wsp>
+                      <wps:cNvCnPr/>
+                      <wps:spPr>
+                        <a:xfrm>
+                          <a:off x="0" y="0"/>
+                          <a:ext cx="419100" cy="0"/>
+                        </a:xfrm>
+                        <a:prstGeom prst="line">
+                          <a:avLst/>
+                        </a:prstGeom>
+                      </wps:spPr>
+                      <wps:style>
+                        <a:lnRef idx="1">
+                          <a:schemeClr val="accent1"/>
+                        </a:lnRef>
+                        <a:fillRef idx="0">
+                          <a:schemeClr val="accent1"/>
+                        </a:fillRef>
+                        <a:effectRef idx="0">
+                          <a:schemeClr val="accent1"/>
+                        </a:effectRef>
+                        <a:fontRef idx="minor">
+                          <a:schemeClr val="tx1"/>
+                        </a:fontRef>
+                      </wps:style>
+                      <wps:bodyPr/>
+                    </wps:wsp>
+                  </a:graphicData>
+                </a:graphic>
+                <wp14:sizeRelH relativeFrom="margin">
+                  <wp14:pctWidth>0</wp14:pctWidth>
+                </wp14:sizeRelH>
+                <wp14:sizeRelV relativeFrom="margin">
+                  <wp14:pctHeight>0</wp14:pctHeight>
+                </wp14:sizeRelV>
+              </wp:anchor>
+            </w:drawing>
+          </mc:Choice>
+          <mc:Fallback>
+            <w:pict>
+              <v:line w14:anchorId="7C93E0F4" id="Straight Connector 59" o:spid="_x0000_s1026" style="position:absolute;z-index:251719680;visibility:visible;mso-wrap-style:square;mso-width-percent:0;mso-height-percent:0;mso-wrap-distance-left:9pt;mso-wrap-distance-top:0;mso-wrap-distance-right:9pt;mso-wrap-distance-bottom:0;mso-position-horizontal:absolute;mso-position-horizontal-relative:text;mso-position-vertical:absolute;mso-position-vertical-relative:text;mso-width-percent:0;mso-height-percent:0;mso-width-relative:margin;mso-height-relative:margin" from="223pt,170.7pt" to="256pt,170.7pt" o:gfxdata="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" strokecolor="#4472c4 [3204]" strokeweight=".5pt">
+                <v:stroke joinstyle="miter"/>
+              </v:line>
+            </w:pict>
+          </mc:Fallback>
+        </mc:AlternateContent>
+      </w:r>
+      <w:r>
+        <w:rPr>
+          <w:noProof/>
+        </w:rPr>
+        <mc:AlternateContent>
+          <mc:Choice Requires="wps">
+            <w:drawing>
+              <wp:anchor distT="0" distB="0" distL="114300" distR="114300" simplePos="0" relativeHeight="251729920" behindDoc="0" locked="0" layoutInCell="1" allowOverlap="1" wp14:anchorId="64FF4482" wp14:editId="2FF421DE">
+                <wp:simplePos x="0" y="0"/>
+                <wp:positionH relativeFrom="column">
+                  <wp:posOffset>3543300</wp:posOffset>
+                </wp:positionH>
+                <wp:positionV relativeFrom="paragraph">
+                  <wp:posOffset>2479040</wp:posOffset>
+                </wp:positionV>
+                <wp:extent cx="0" cy="882650"/>
+                <wp:effectExtent l="0" t="0" r="12700" b="6350"/>
+                <wp:wrapNone/>
+                <wp:docPr id="86" name="Straight Connector 86"/>
+                <wp:cNvGraphicFramePr/>
+                <a:graphic xmlns:a="http://schemas.openxmlformats.org/drawingml/2006/main">
+                  <a:graphicData uri="http://schemas.microsoft.com/office/word/2010/wordprocessingShape">
+                    <wps:wsp>
+                      <wps:cNvCnPr/>
+                      <wps:spPr>
+                        <a:xfrm flipV="1">
+                          <a:off x="0" y="0"/>
+                          <a:ext cx="0" cy="882650"/>
+                        </a:xfrm>
+                        <a:prstGeom prst="line">
+                          <a:avLst/>
+                        </a:prstGeom>
+                      </wps:spPr>
+                      <wps:style>
+                        <a:lnRef idx="1">
+                          <a:schemeClr val="accent1"/>
+                        </a:lnRef>
+                        <a:fillRef idx="0">
+                          <a:schemeClr val="accent1"/>
+                        </a:fillRef>
+                        <a:effectRef idx="0">
+                          <a:schemeClr val="accent1"/>
+                        </a:effectRef>
+                        <a:fontRef idx="minor">
+                          <a:schemeClr val="tx1"/>
+                        </a:fontRef>
+                      </wps:style>
+                      <wps:bodyPr/>
+                    </wps:wsp>
+                  </a:graphicData>
+                </a:graphic>
+                <wp14:sizeRelH relativeFrom="margin">
+                  <wp14:pctWidth>0</wp14:pctWidth>
+                </wp14:sizeRelH>
+                <wp14:sizeRelV relativeFrom="margin">
+                  <wp14:pctHeight>0</wp14:pctHeight>
+                </wp14:sizeRelV>
+              </wp:anchor>
+            </w:drawing>
+          </mc:Choice>
+          <mc:Fallback>
+            <w:pict>
+              <v:line w14:anchorId="02C347AC" id="Straight Connector 86" o:spid="_x0000_s1026" style="position:absolute;flip:y;z-index:251729920;visibility:visible;mso-wrap-style:square;mso-width-percent:0;mso-height-percent:0;mso-wrap-distance-left:9pt;mso-wrap-distance-top:0;mso-wrap-distance-right:9pt;mso-wrap-distance-bottom:0;mso-position-horizontal:absolute;mso-position-horizontal-relative:text;mso-position-vertical:absolute;mso-position-vertical-relative:text;mso-width-percent:0;mso-height-percent:0;mso-width-relative:margin;mso-height-relative:margin" from="279pt,195.2pt" to="279pt,264.7pt" o:gfxdata="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" strokecolor="#4472c4 [3204]" strokeweight=".5pt">
+                <v:stroke joinstyle="miter"/>
+              </v:line>
+            </w:pict>
+          </mc:Fallback>
+        </mc:AlternateContent>
+      </w:r>
+      <w:r>
+        <w:rPr>
+          <w:noProof/>
+        </w:rPr>
+        <mc:AlternateContent>
+          <mc:Choice Requires="wps">
+            <w:drawing>
+              <wp:anchor distT="0" distB="0" distL="114300" distR="114300" simplePos="0" relativeHeight="251762688" behindDoc="0" locked="0" layoutInCell="1" allowOverlap="1" wp14:anchorId="698CAAC6" wp14:editId="548058B4">
+                <wp:simplePos x="0" y="0"/>
+                <wp:positionH relativeFrom="column">
+                  <wp:posOffset>2832100</wp:posOffset>
+                </wp:positionH>
+                <wp:positionV relativeFrom="paragraph">
+                  <wp:posOffset>2479040</wp:posOffset>
+                </wp:positionV>
+                <wp:extent cx="711200" cy="0"/>
+                <wp:effectExtent l="0" t="0" r="12700" b="12700"/>
+                <wp:wrapNone/>
+                <wp:docPr id="74" name="Straight Connector 74"/>
+                <wp:cNvGraphicFramePr/>
+                <a:graphic xmlns:a="http://schemas.openxmlformats.org/drawingml/2006/main">
+                  <a:graphicData uri="http://schemas.microsoft.com/office/word/2010/wordprocessingShape">
+                    <wps:wsp>
+                      <wps:cNvCnPr/>
+                      <wps:spPr>
+                        <a:xfrm>
+                          <a:off x="0" y="0"/>
+                          <a:ext cx="711200" cy="0"/>
+                        </a:xfrm>
+                        <a:prstGeom prst="line">
+                          <a:avLst/>
+                        </a:prstGeom>
+                      </wps:spPr>
+                      <wps:style>
+                        <a:lnRef idx="1">
+                          <a:schemeClr val="accent1"/>
+                        </a:lnRef>
+                        <a:fillRef idx="0">
+                          <a:schemeClr val="accent1"/>
+                        </a:fillRef>
+                        <a:effectRef idx="0">
+                          <a:schemeClr val="accent1"/>
+                        </a:effectRef>
+                        <a:fontRef idx="minor">
+                          <a:schemeClr val="tx1"/>
+                        </a:fontRef>
+                      </wps:style>
+                      <wps:bodyPr/>
+                    </wps:wsp>
+                  </a:graphicData>
+                </a:graphic>
+                <wp14:sizeRelH relativeFrom="margin">
+                  <wp14:pctWidth>0</wp14:pctWidth>
+                </wp14:sizeRelH>
+                <wp14:sizeRelV relativeFrom="margin">
+                  <wp14:pctHeight>0</wp14:pctHeight>
+                </wp14:sizeRelV>
+              </wp:anchor>
+            </w:drawing>
+          </mc:Choice>
+          <mc:Fallback>
+            <w:pict>
+              <v:line w14:anchorId="73941D7C" id="Straight Connector 74" o:spid="_x0000_s1026" style="position:absolute;z-index:251762688;visibility:visible;mso-wrap-style:square;mso-width-percent:0;mso-height-percent:0;mso-wrap-distance-left:9pt;mso-wrap-distance-top:0;mso-wrap-distance-right:9pt;mso-wrap-distance-bottom:0;mso-position-horizontal:absolute;mso-position-horizontal-relative:text;mso-position-vertical:absolute;mso-position-vertical-relative:text;mso-width-percent:0;mso-height-percent:0;mso-width-relative:margin;mso-height-relative:margin" from="223pt,195.2pt" to="279pt,195.2pt" o:gfxdata="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" strokecolor="#4472c4 [3204]" strokeweight=".5pt">
+                <v:stroke joinstyle="miter"/>
+              </v:line>
+            </w:pict>
+          </mc:Fallback>
+        </mc:AlternateContent>
+      </w:r>
+      <w:r>
+        <w:rPr>
+          <w:noProof/>
+        </w:rPr>
+        <mc:AlternateContent>
+          <mc:Choice Requires="wps">
+            <w:drawing>
+              <wp:anchor distT="0" distB="0" distL="114300" distR="114300" simplePos="0" relativeHeight="251760640" behindDoc="0" locked="0" layoutInCell="1" allowOverlap="1">
+                <wp:simplePos x="0" y="0"/>
+                <wp:positionH relativeFrom="column">
+                  <wp:posOffset>2298700</wp:posOffset>
+                </wp:positionH>
+                <wp:positionV relativeFrom="paragraph">
+                  <wp:posOffset>2053590</wp:posOffset>
+                </wp:positionV>
+                <wp:extent cx="495300" cy="425450"/>
+                <wp:effectExtent l="0" t="0" r="0" b="0"/>
+                <wp:wrapNone/>
+                <wp:docPr id="73" name="Text Box 73"/>
+                <wp:cNvGraphicFramePr/>
+                <a:graphic xmlns:a="http://schemas.openxmlformats.org/drawingml/2006/main">
+                  <a:graphicData uri="http://schemas.microsoft.com/office/word/2010/wordprocessingShape">
+                    <wps:wsp>
+                      <wps:cNvSpPr txBox="1"/>
+                      <wps:spPr>
+                        <a:xfrm>
+                          <a:off x="0" y="0"/>
+                          <a:ext cx="495300" cy="425450"/>
+                        </a:xfrm>
+                        <a:prstGeom prst="rect">
+                          <a:avLst/>
+                        </a:prstGeom>
+                        <a:noFill/>
+                        <a:ln w="6350">
+                          <a:noFill/>
+                        </a:ln>
+                      </wps:spPr>
+                      <wps:txbx>
+                        <w:txbxContent>
+                          <w:p>
+                            <w:r>
+                              <w:t>ADC</w:t>
+                            </w:r>
+                          </w:p>
+                          <w:p/>
+                        </w:txbxContent>
+                      </wps:txbx>
+                      <wps:bodyPr rot="0" spcFirstLastPara="0" vertOverflow="overflow" horzOverflow="overflow" vert="horz" wrap="square" lIns="91440" tIns="45720" rIns="91440" bIns="45720" numCol="1" spcCol="0" rtlCol="0" fromWordArt="0" anchor="t" anchorCtr="0" forceAA="0" compatLnSpc="1">
+                        <a:prstTxWarp prst="textNoShape">
+                          <a:avLst/>
+                        </a:prstTxWarp>
+                        <a:noAutofit/>
+                      </wps:bodyPr>
+                    </wps:wsp>
+                  </a:graphicData>
+                </a:graphic>
+                <wp14:sizeRelH relativeFrom="margin">
+                  <wp14:pctWidth>0</wp14:pctWidth>
+                </wp14:sizeRelH>
+              </wp:anchor>
+            </w:drawing>
+          </mc:Choice>
+          <mc:Fallback>
+            <w:pict>
+              <v:shape id="Text Box 73" o:spid="_x0000_s1042" type="#_x0000_t202" style="position:absolute;margin-left:181pt;margin-top:161.7pt;width:39pt;height:33.5pt;z-index:251760640;visibility:visible;mso-wrap-style:square;mso-width-percent:0;mso-wrap-distance-left:9pt;mso-wrap-distance-top:0;mso-wrap-distance-right:9pt;mso-wrap-distance-bottom:0;mso-position-horizontal:absolute;mso-position-horizontal-relative:text;mso-position-vertical:absolute;mso-position-vertical-relative:text;mso-width-percent:0;mso-width-relative:margin;v-text-anchor:top" o:gfxdata="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" filled="f" stroked="f" strokeweight=".5pt">
+                <v:textbox>
+                  <w:txbxContent>
+                    <w:p>
+                      <w:r>
+                        <w:t>ADC</w:t>
+                      </w:r>
+                    </w:p>
+                    <w:p/>
+                  </w:txbxContent>
+                </v:textbox>
+              </v:shape>
+            </w:pict>
+          </mc:Fallback>
+        </mc:AlternateContent>
+      </w:r>
+      <w:r>
+        <w:rPr>
+          <w:noProof/>
+        </w:rPr>
+        <mc:AlternateContent>
+          <mc:Choice Requires="wps">
+            <w:drawing>
+              <wp:anchor distT="0" distB="0" distL="114300" distR="114300" simplePos="0" relativeHeight="251759616" behindDoc="0" locked="0" layoutInCell="1" allowOverlap="1">
+                <wp:simplePos x="0" y="0"/>
+                <wp:positionH relativeFrom="column">
+                  <wp:posOffset>2247900</wp:posOffset>
+                </wp:positionH>
+                <wp:positionV relativeFrom="paragraph">
+                  <wp:posOffset>1945640</wp:posOffset>
+                </wp:positionV>
+                <wp:extent cx="584200" cy="558800"/>
+                <wp:effectExtent l="0" t="0" r="12700" b="12700"/>
+                <wp:wrapNone/>
+                <wp:docPr id="72" name="Rectangle 72"/>
+                <wp:cNvGraphicFramePr/>
+                <a:graphic xmlns:a="http://schemas.openxmlformats.org/drawingml/2006/main">
+                  <a:graphicData uri="http://schemas.microsoft.com/office/word/2010/wordprocessingShape">
+                    <wps:wsp>
+                      <wps:cNvSpPr/>
+                      <wps:spPr>
+                        <a:xfrm>
+                          <a:off x="0" y="0"/>
+                          <a:ext cx="584200" cy="558800"/>
+                        </a:xfrm>
+                        <a:prstGeom prst="rect">
+                          <a:avLst/>
+                        </a:prstGeom>
+                        <a:noFill/>
+                      </wps:spPr>
+                      <wps:style>
+                        <a:lnRef idx="2">
+                          <a:schemeClr val="accent1">
+                            <a:shade val="50000"/>
+                          </a:schemeClr>
+                        </a:lnRef>
+                        <a:fillRef idx="1">
+                          <a:schemeClr val="accent1"/>
+                        </a:fillRef>
+                        <a:effectRef idx="0">
+                          <a:schemeClr val="accent1"/>
+                        </a:effectRef>
+                        <a:fontRef idx="minor">
+                          <a:schemeClr val="lt1"/>
+                        </a:fontRef>
+                      </wps:style>
+                      <wps:bodyPr rot="0" spcFirstLastPara="0" vertOverflow="overflow" horzOverflow="overflow" vert="horz" wrap="square" lIns="91440" tIns="45720" rIns="91440" bIns="45720" numCol="1" spcCol="0" rtlCol="0" fromWordArt="0" anchor="ctr" anchorCtr="0" forceAA="0" compatLnSpc="1">
+                        <a:prstTxWarp prst="textNoShape">
+                          <a:avLst/>
+                        </a:prstTxWarp>
+                        <a:noAutofit/>
+                      </wps:bodyPr>
+                    </wps:wsp>
+                  </a:graphicData>
+                </a:graphic>
+                <wp14:sizeRelV relativeFrom="margin">
+                  <wp14:pctHeight>0</wp14:pctHeight>
+                </wp14:sizeRelV>
+              </wp:anchor>
+            </w:drawing>
+          </mc:Choice>
+          <mc:Fallback>
+            <w:pict>
+              <v:rect w14:anchorId="12A96DD1" id="Rectangle 72" o:spid="_x0000_s1026" style="position:absolute;margin-left:177pt;margin-top:153.2pt;width:46pt;height:44pt;z-index:251759616;visibility:visible;mso-wrap-style:square;mso-height-percent:0;mso-wrap-distance-left:9pt;mso-wrap-distance-top:0;mso-wrap-distance-right:9pt;mso-wrap-distance-bottom:0;mso-position-horizontal:absolute;mso-position-horizontal-relative:text;mso-position-vertical:absolute;mso-position-vertical-relative:text;mso-height-percent:0;mso-height-relative:margin;v-text-anchor:middle" o:gfxdata="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" filled="f" strokecolor="#1f3763 [1604]" strokeweight="1pt"/>
+            </w:pict>
+          </mc:Fallback>
+        </mc:AlternateContent>
+      </w:r>
+      <w:r>
+        <w:rPr>
+          <w:noProof/>
+        </w:rPr>
+        <mc:AlternateContent>
+          <mc:Choice Requires="wps">
+            <w:drawing>
+              <wp:anchor distT="0" distB="0" distL="114300" distR="114300" simplePos="0" relativeHeight="251725824" behindDoc="0" locked="0" layoutInCell="1" allowOverlap="1" wp14:anchorId="64FF4482" wp14:editId="2FF421DE">
+                <wp:simplePos x="0" y="0"/>
+                <wp:positionH relativeFrom="column">
+                  <wp:posOffset>2743200</wp:posOffset>
+                </wp:positionH>
+                <wp:positionV relativeFrom="paragraph">
+                  <wp:posOffset>2504440</wp:posOffset>
+                </wp:positionV>
+                <wp:extent cx="0" cy="292100"/>
+                <wp:effectExtent l="0" t="0" r="12700" b="12700"/>
+                <wp:wrapNone/>
+                <wp:docPr id="62" name="Straight Connector 62"/>
+                <wp:cNvGraphicFramePr/>
+                <a:graphic xmlns:a="http://schemas.openxmlformats.org/drawingml/2006/main">
+                  <a:graphicData uri="http://schemas.microsoft.com/office/word/2010/wordprocessingShape">
+                    <wps:wsp>
+                      <wps:cNvCnPr/>
+                      <wps:spPr>
+                        <a:xfrm flipV="1">
+                          <a:off x="0" y="0"/>
+                          <a:ext cx="0" cy="292100"/>
+                        </a:xfrm>
+                        <a:prstGeom prst="line">
+                          <a:avLst/>
+                        </a:prstGeom>
+                      </wps:spPr>
+                      <wps:style>
+                        <a:lnRef idx="1">
+                          <a:schemeClr val="accent1"/>
+                        </a:lnRef>
+                        <a:fillRef idx="0">
+                          <a:schemeClr val="accent1"/>
+                        </a:fillRef>
+                        <a:effectRef idx="0">
+                          <a:schemeClr val="accent1"/>
+                        </a:effectRef>
+                        <a:fontRef idx="minor">
+                          <a:schemeClr val="tx1"/>
+                        </a:fontRef>
+                      </wps:style>
+                      <wps:bodyPr/>
+                    </wps:wsp>
+                  </a:graphicData>
+                </a:graphic>
+                <wp14:sizeRelH relativeFrom="margin">
+                  <wp14:pctWidth>0</wp14:pctWidth>
+                </wp14:sizeRelH>
+                <wp14:sizeRelV relativeFrom="margin">
+                  <wp14:pctHeight>0</wp14:pctHeight>
+                </wp14:sizeRelV>
+              </wp:anchor>
+            </w:drawing>
+          </mc:Choice>
+          <mc:Fallback>
+            <w:pict>
+              <v:line w14:anchorId="54ABB0A0" id="Straight Connector 62" o:spid="_x0000_s1026" style="position:absolute;flip:y;z-index:251725824;visibility:visible;mso-wrap-style:square;mso-width-percent:0;mso-height-percent:0;mso-wrap-distance-left:9pt;mso-wrap-distance-top:0;mso-wrap-distance-right:9pt;mso-wrap-distance-bottom:0;mso-position-horizontal:absolute;mso-position-horizontal-relative:text;mso-position-vertical:absolute;mso-position-vertical-relative:text;mso-width-percent:0;mso-height-percent:0;mso-width-relative:margin;mso-height-relative:margin" from="3in,197.2pt" to="3in,220.2pt" o:gfxdata="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" strokecolor="#4472c4 [3204]" strokeweight=".5pt">
+                <v:stroke joinstyle="miter"/>
+              </v:line>
+            </w:pict>
+          </mc:Fallback>
+        </mc:AlternateContent>
+      </w:r>
+      <w:r>
+        <w:rPr>
+          <w:noProof/>
+        </w:rPr>
+        <mc:AlternateContent>
+          <mc:Choice Requires="wps">
+            <w:drawing>
+              <wp:anchor distT="0" distB="0" distL="114300" distR="114300" simplePos="0" relativeHeight="251723776" behindDoc="0" locked="0" layoutInCell="1" allowOverlap="1" wp14:anchorId="64FF4482" wp14:editId="2FF421DE">
+                <wp:simplePos x="0" y="0"/>
+                <wp:positionH relativeFrom="column">
+                  <wp:posOffset>2292350</wp:posOffset>
+                </wp:positionH>
+                <wp:positionV relativeFrom="paragraph">
+                  <wp:posOffset>2504440</wp:posOffset>
+                </wp:positionV>
+                <wp:extent cx="6350" cy="254000"/>
+                <wp:effectExtent l="0" t="0" r="19050" b="12700"/>
+                <wp:wrapNone/>
+                <wp:docPr id="61" name="Straight Connector 61"/>
+                <wp:cNvGraphicFramePr/>
+                <a:graphic xmlns:a="http://schemas.openxmlformats.org/drawingml/2006/main">
+                  <a:graphicData uri="http://schemas.microsoft.com/office/word/2010/wordprocessingShape">
+                    <wps:wsp>
+                      <wps:cNvCnPr/>
+                      <wps:spPr>
+                        <a:xfrm flipV="1">
+                          <a:off x="0" y="0"/>
+                          <a:ext cx="6350" cy="254000"/>
+                        </a:xfrm>
+                        <a:prstGeom prst="line">
+                          <a:avLst/>
+                        </a:prstGeom>
+                      </wps:spPr>
+                      <wps:style>
+                        <a:lnRef idx="1">
+                          <a:schemeClr val="accent1"/>
+                        </a:lnRef>
+                        <a:fillRef idx="0">
+                          <a:schemeClr val="accent1"/>
+                        </a:fillRef>
+                        <a:effectRef idx="0">
+                          <a:schemeClr val="accent1"/>
+                        </a:effectRef>
+                        <a:fontRef idx="minor">
+                          <a:schemeClr val="tx1"/>
+                        </a:fontRef>
+                      </wps:style>
+                      <wps:bodyPr/>
+                    </wps:wsp>
+                  </a:graphicData>
+                </a:graphic>
+                <wp14:sizeRelH relativeFrom="margin">
+                  <wp14:pctWidth>0</wp14:pctWidth>
+                </wp14:sizeRelH>
+                <wp14:sizeRelV relativeFrom="margin">
+                  <wp14:pctHeight>0</wp14:pctHeight>
+                </wp14:sizeRelV>
+              </wp:anchor>
+            </w:drawing>
+          </mc:Choice>
+          <mc:Fallback>
+            <w:pict>
+              <v:line w14:anchorId="37E062CB" id="Straight Connector 61" o:spid="_x0000_s1026" style="position:absolute;flip:y;z-index:251723776;visibility:visible;mso-wrap-style:square;mso-width-percent:0;mso-height-percent:0;mso-wrap-distance-left:9pt;mso-wrap-distance-top:0;mso-wrap-distance-right:9pt;mso-wrap-distance-bottom:0;mso-position-horizontal:absolute;mso-position-horizontal-relative:text;mso-position-vertical:absolute;mso-position-vertical-relative:text;mso-width-percent:0;mso-height-percent:0;mso-width-relative:margin;mso-height-relative:margin" from="180.5pt,197.2pt" to="181pt,217.2pt" o:gfxdata="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" strokecolor="#4472c4 [3204]" strokeweight=".5pt">
+                <v:stroke joinstyle="miter"/>
+              </v:line>
+            </w:pict>
+          </mc:Fallback>
+        </mc:AlternateContent>
+      </w:r>
+      <w:r>
+        <w:rPr>
+          <w:noProof/>
+        </w:rPr>
+        <mc:AlternateContent>
+          <mc:Choice Requires="wps">
+            <w:drawing>
+              <wp:anchor distT="0" distB="0" distL="114300" distR="114300" simplePos="0" relativeHeight="251743232" behindDoc="0" locked="0" layoutInCell="1" allowOverlap="1" wp14:anchorId="0C13EA89" wp14:editId="73194BB4">
+                <wp:simplePos x="0" y="0"/>
+                <wp:positionH relativeFrom="column">
+                  <wp:posOffset>3771900</wp:posOffset>
+                </wp:positionH>
+                <wp:positionV relativeFrom="paragraph">
+                  <wp:posOffset>4117340</wp:posOffset>
+                </wp:positionV>
+                <wp:extent cx="171450" cy="203200"/>
+                <wp:effectExtent l="12700" t="12700" r="44450" b="25400"/>
+                <wp:wrapNone/>
+                <wp:docPr id="115" name="Straight Arrow Connector 115"/>
+                <wp:cNvGraphicFramePr/>
+                <a:graphic xmlns:a="http://schemas.openxmlformats.org/drawingml/2006/main">
+                  <a:graphicData uri="http://schemas.microsoft.com/office/word/2010/wordprocessingShape">
+                    <wps:wsp>
+                      <wps:cNvCnPr/>
+                      <wps:spPr>
+                        <a:xfrm>
+                          <a:off x="0" y="0"/>
+                          <a:ext cx="171450" cy="203200"/>
+                        </a:xfrm>
+                        <a:prstGeom prst="straightConnector1">
+                          <a:avLst/>
+                        </a:prstGeom>
+                        <a:ln w="19050">
+                          <a:tailEnd type="triangle"/>
+                        </a:ln>
+                      </wps:spPr>
+                      <wps:style>
+                        <a:lnRef idx="1">
+                          <a:schemeClr val="accent1"/>
+                        </a:lnRef>
+                        <a:fillRef idx="0">
+                          <a:schemeClr val="accent1"/>
+                        </a:fillRef>
+                        <a:effectRef idx="0">
+                          <a:schemeClr val="accent1"/>
+                        </a:effectRef>
+                        <a:fontRef idx="minor">
+                          <a:schemeClr val="tx1"/>
+                        </a:fontRef>
+                      </wps:style>
+                      <wps:bodyPr/>
+                    </wps:wsp>
+                  </a:graphicData>
+                </a:graphic>
+                <wp14:sizeRelH relativeFrom="margin">
+                  <wp14:pctWidth>0</wp14:pctWidth>
+                </wp14:sizeRelH>
+                <wp14:sizeRelV relativeFrom="margin">
+                  <wp14:pctHeight>0</wp14:pctHeight>
+                </wp14:sizeRelV>
+              </wp:anchor>
+            </w:drawing>
+          </mc:Choice>
+          <mc:Fallback>
+            <w:pict>
+              <v:shapetype w14:anchorId="36AD3A07" id="_x0000_t32" coordsize="21600,21600" o:spt="32" o:oned="t" path="m,l21600,21600e" filled="f">
+                <v:path arrowok="t" fillok="f" o:connecttype="none"/>
+                <o:lock v:ext="edit" shapetype="t"/>
+              </v:shapetype>
+              <v:shape id="Straight Arrow Connector 115" o:spid="_x0000_s1026" type="#_x0000_t32" style="position:absolute;margin-left:297pt;margin-top:324.2pt;width:13.5pt;height:16pt;z-index:251743232;visibility:visible;mso-wrap-style:square;mso-width-percent:0;mso-height-percent:0;mso-wrap-distance-left:9pt;mso-wrap-distance-top:0;mso-wrap-distance-right:9pt;mso-wrap-distance-bottom:0;mso-position-horizontal:absolute;mso-position-horizontal-relative:text;mso-position-vertical:absolute;mso-position-vertical-relative:text;mso-width-percent:0;mso-height-percent:0;mso-width-relative:margin;mso-height-relative:margin" o:gfxdata="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" strokecolor="#4472c4 [3204]" strokeweight="1.5pt">
+                <v:stroke endarrow="block" joinstyle="miter"/>
               </v:shape>
             </w:pict>
           </mc:Fallback>
@@ -386,7 +2769,7 @@
                   <wp:posOffset>3524250</wp:posOffset>
                 </wp:positionH>
                 <wp:positionV relativeFrom="paragraph">
-                  <wp:posOffset>4022090</wp:posOffset>
+                  <wp:posOffset>3444240</wp:posOffset>
                 </wp:positionV>
                 <wp:extent cx="698500" cy="990600"/>
                 <wp:effectExtent l="0" t="0" r="0" b="0"/>
@@ -475,7 +2858,7 @@
           </mc:Choice>
           <mc:Fallback>
             <w:pict>
-              <v:shape w14:anchorId="38FCFCD6" id="Text Box 118" o:spid="_x0000_s1028" type="#_x0000_t202" style="position:absolute;margin-left:277.5pt;margin-top:316.7pt;width:55pt;height:78pt;z-index:251748352;visibility:visible;mso-wrap-style:square;mso-width-percent:0;mso-wrap-distance-left:9pt;mso-wrap-distance-top:0;mso-wrap-distance-right:9pt;mso-wrap-distance-bottom:0;mso-position-horizontal:absolute;mso-position-horizontal-relative:text;mso-position-vertical:absolute;mso-position-vertical-relative:text;mso-width-percent:0;mso-width-relative:margin;v-text-anchor:top" o:gfxdata="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" filled="f" stroked="f" strokeweight=".5pt">
+              <v:shape w14:anchorId="38FCFCD6" id="Text Box 118" o:spid="_x0000_s1043" type="#_x0000_t202" style="position:absolute;margin-left:277.5pt;margin-top:271.2pt;width:55pt;height:78pt;z-index:251748352;visibility:visible;mso-wrap-style:square;mso-width-percent:0;mso-wrap-distance-left:9pt;mso-wrap-distance-top:0;mso-wrap-distance-right:9pt;mso-wrap-distance-bottom:0;mso-position-horizontal:absolute;mso-position-horizontal-relative:text;mso-position-vertical:absolute;mso-position-vertical-relative:text;mso-width-percent:0;mso-width-relative:margin;v-text-anchor:top" o:gfxdata="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" filled="f" stroked="f" strokeweight=".5pt">
                 <v:textbox>
                   <w:txbxContent>
                     <w:p>
@@ -525,6 +2908,546 @@
                   </w:txbxContent>
                 </v:textbox>
               </v:shape>
+            </w:pict>
+          </mc:Fallback>
+        </mc:AlternateContent>
+      </w:r>
+      <w:r>
+        <w:rPr>
+          <w:noProof/>
+        </w:rPr>
+        <mc:AlternateContent>
+          <mc:Choice Requires="wps">
+            <w:drawing>
+              <wp:anchor distT="0" distB="0" distL="114300" distR="114300" simplePos="0" relativeHeight="251679744" behindDoc="0" locked="0" layoutInCell="1" allowOverlap="1" wp14:anchorId="732CFEB2" wp14:editId="2033D5A6">
+                <wp:simplePos x="0" y="0"/>
+                <wp:positionH relativeFrom="column">
+                  <wp:posOffset>3943350</wp:posOffset>
+                </wp:positionH>
+                <wp:positionV relativeFrom="paragraph">
+                  <wp:posOffset>4228465</wp:posOffset>
+                </wp:positionV>
+                <wp:extent cx="196850" cy="196850"/>
+                <wp:effectExtent l="0" t="0" r="19050" b="12700"/>
+                <wp:wrapNone/>
+                <wp:docPr id="32" name="Rectangle 32"/>
+                <wp:cNvGraphicFramePr/>
+                <a:graphic xmlns:a="http://schemas.openxmlformats.org/drawingml/2006/main">
+                  <a:graphicData uri="http://schemas.microsoft.com/office/word/2010/wordprocessingShape">
+                    <wps:wsp>
+                      <wps:cNvSpPr/>
+                      <wps:spPr>
+                        <a:xfrm>
+                          <a:off x="0" y="0"/>
+                          <a:ext cx="196850" cy="196850"/>
+                        </a:xfrm>
+                        <a:prstGeom prst="rect">
+                          <a:avLst/>
+                        </a:prstGeom>
+                        <a:noFill/>
+                      </wps:spPr>
+                      <wps:style>
+                        <a:lnRef idx="2">
+                          <a:schemeClr val="accent1">
+                            <a:shade val="50000"/>
+                          </a:schemeClr>
+                        </a:lnRef>
+                        <a:fillRef idx="1">
+                          <a:schemeClr val="accent1"/>
+                        </a:fillRef>
+                        <a:effectRef idx="0">
+                          <a:schemeClr val="accent1"/>
+                        </a:effectRef>
+                        <a:fontRef idx="minor">
+                          <a:schemeClr val="lt1"/>
+                        </a:fontRef>
+                      </wps:style>
+                      <wps:bodyPr rot="0" spcFirstLastPara="0" vertOverflow="overflow" horzOverflow="overflow" vert="horz" wrap="square" lIns="91440" tIns="45720" rIns="91440" bIns="45720" numCol="1" spcCol="0" rtlCol="0" fromWordArt="0" anchor="ctr" anchorCtr="0" forceAA="0" compatLnSpc="1">
+                        <a:prstTxWarp prst="textNoShape">
+                          <a:avLst/>
+                        </a:prstTxWarp>
+                        <a:noAutofit/>
+                      </wps:bodyPr>
+                    </wps:wsp>
+                  </a:graphicData>
+                </a:graphic>
+                <wp14:sizeRelV relativeFrom="margin">
+                  <wp14:pctHeight>0</wp14:pctHeight>
+                </wp14:sizeRelV>
+              </wp:anchor>
+            </w:drawing>
+          </mc:Choice>
+          <mc:Fallback>
+            <w:pict>
+              <v:rect w14:anchorId="0593411F" id="Rectangle 32" o:spid="_x0000_s1026" style="position:absolute;margin-left:310.5pt;margin-top:332.95pt;width:15.5pt;height:15.5pt;z-index:251679744;visibility:visible;mso-wrap-style:square;mso-height-percent:0;mso-wrap-distance-left:9pt;mso-wrap-distance-top:0;mso-wrap-distance-right:9pt;mso-wrap-distance-bottom:0;mso-position-horizontal:absolute;mso-position-horizontal-relative:text;mso-position-vertical:absolute;mso-position-vertical-relative:text;mso-height-percent:0;mso-height-relative:margin;v-text-anchor:middle" o:gfxdata="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" filled="f" strokecolor="#1f3763 [1604]" strokeweight="1pt"/>
+            </w:pict>
+          </mc:Fallback>
+        </mc:AlternateContent>
+      </w:r>
+      <w:r>
+        <w:rPr>
+          <w:noProof/>
+        </w:rPr>
+        <mc:AlternateContent>
+          <mc:Choice Requires="wps">
+            <w:drawing>
+              <wp:anchor distT="0" distB="0" distL="114300" distR="114300" simplePos="0" relativeHeight="251680768" behindDoc="0" locked="0" layoutInCell="1" allowOverlap="1" wp14:anchorId="034BB1B2" wp14:editId="09ECA4C0">
+                <wp:simplePos x="0" y="0"/>
+                <wp:positionH relativeFrom="column">
+                  <wp:posOffset>4133850</wp:posOffset>
+                </wp:positionH>
+                <wp:positionV relativeFrom="paragraph">
+                  <wp:posOffset>2923540</wp:posOffset>
+                </wp:positionV>
+                <wp:extent cx="0" cy="1428750"/>
+                <wp:effectExtent l="0" t="0" r="12700" b="6350"/>
+                <wp:wrapNone/>
+                <wp:docPr id="33" name="Straight Connector 33"/>
+                <wp:cNvGraphicFramePr/>
+                <a:graphic xmlns:a="http://schemas.openxmlformats.org/drawingml/2006/main">
+                  <a:graphicData uri="http://schemas.microsoft.com/office/word/2010/wordprocessingShape">
+                    <wps:wsp>
+                      <wps:cNvCnPr/>
+                      <wps:spPr>
+                        <a:xfrm>
+                          <a:off x="0" y="0"/>
+                          <a:ext cx="0" cy="1428750"/>
+                        </a:xfrm>
+                        <a:prstGeom prst="line">
+                          <a:avLst/>
+                        </a:prstGeom>
+                      </wps:spPr>
+                      <wps:style>
+                        <a:lnRef idx="1">
+                          <a:schemeClr val="accent1"/>
+                        </a:lnRef>
+                        <a:fillRef idx="0">
+                          <a:schemeClr val="accent1"/>
+                        </a:fillRef>
+                        <a:effectRef idx="0">
+                          <a:schemeClr val="accent1"/>
+                        </a:effectRef>
+                        <a:fontRef idx="minor">
+                          <a:schemeClr val="tx1"/>
+                        </a:fontRef>
+                      </wps:style>
+                      <wps:bodyPr/>
+                    </wps:wsp>
+                  </a:graphicData>
+                </a:graphic>
+                <wp14:sizeRelH relativeFrom="margin">
+                  <wp14:pctWidth>0</wp14:pctWidth>
+                </wp14:sizeRelH>
+                <wp14:sizeRelV relativeFrom="margin">
+                  <wp14:pctHeight>0</wp14:pctHeight>
+                </wp14:sizeRelV>
+              </wp:anchor>
+            </w:drawing>
+          </mc:Choice>
+          <mc:Fallback>
+            <w:pict>
+              <v:line w14:anchorId="3EC3A70B" id="Straight Connector 33" o:spid="_x0000_s1026" style="position:absolute;z-index:251680768;visibility:visible;mso-wrap-style:square;mso-width-percent:0;mso-height-percent:0;mso-wrap-distance-left:9pt;mso-wrap-distance-top:0;mso-wrap-distance-right:9pt;mso-wrap-distance-bottom:0;mso-position-horizontal:absolute;mso-position-horizontal-relative:text;mso-position-vertical:absolute;mso-position-vertical-relative:text;mso-width-percent:0;mso-height-percent:0;mso-width-relative:margin;mso-height-relative:margin" from="325.5pt,230.2pt" to="325.5pt,342.7pt" o:gfxdata="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" strokecolor="#4472c4 [3204]" strokeweight=".5pt">
+                <v:stroke joinstyle="miter"/>
+              </v:line>
+            </w:pict>
+          </mc:Fallback>
+        </mc:AlternateContent>
+      </w:r>
+      <w:r>
+        <w:rPr>
+          <w:noProof/>
+        </w:rPr>
+        <mc:AlternateContent>
+          <mc:Choice Requires="wps">
+            <w:drawing>
+              <wp:anchor distT="0" distB="0" distL="114300" distR="114300" simplePos="0" relativeHeight="251745280" behindDoc="0" locked="0" layoutInCell="1" allowOverlap="1" wp14:anchorId="0C13EA89" wp14:editId="73194BB4">
+                <wp:simplePos x="0" y="0"/>
+                <wp:positionH relativeFrom="column">
+                  <wp:posOffset>4432300</wp:posOffset>
+                </wp:positionH>
+                <wp:positionV relativeFrom="paragraph">
+                  <wp:posOffset>4117340</wp:posOffset>
+                </wp:positionV>
+                <wp:extent cx="127000" cy="171450"/>
+                <wp:effectExtent l="12700" t="12700" r="38100" b="31750"/>
+                <wp:wrapNone/>
+                <wp:docPr id="116" name="Straight Arrow Connector 116"/>
+                <wp:cNvGraphicFramePr/>
+                <a:graphic xmlns:a="http://schemas.openxmlformats.org/drawingml/2006/main">
+                  <a:graphicData uri="http://schemas.microsoft.com/office/word/2010/wordprocessingShape">
+                    <wps:wsp>
+                      <wps:cNvCnPr/>
+                      <wps:spPr>
+                        <a:xfrm>
+                          <a:off x="0" y="0"/>
+                          <a:ext cx="127000" cy="171450"/>
+                        </a:xfrm>
+                        <a:prstGeom prst="straightConnector1">
+                          <a:avLst/>
+                        </a:prstGeom>
+                        <a:ln w="19050">
+                          <a:tailEnd type="triangle"/>
+                        </a:ln>
+                      </wps:spPr>
+                      <wps:style>
+                        <a:lnRef idx="1">
+                          <a:schemeClr val="accent1"/>
+                        </a:lnRef>
+                        <a:fillRef idx="0">
+                          <a:schemeClr val="accent1"/>
+                        </a:fillRef>
+                        <a:effectRef idx="0">
+                          <a:schemeClr val="accent1"/>
+                        </a:effectRef>
+                        <a:fontRef idx="minor">
+                          <a:schemeClr val="tx1"/>
+                        </a:fontRef>
+                      </wps:style>
+                      <wps:bodyPr/>
+                    </wps:wsp>
+                  </a:graphicData>
+                </a:graphic>
+                <wp14:sizeRelH relativeFrom="margin">
+                  <wp14:pctWidth>0</wp14:pctWidth>
+                </wp14:sizeRelH>
+                <wp14:sizeRelV relativeFrom="margin">
+                  <wp14:pctHeight>0</wp14:pctHeight>
+                </wp14:sizeRelV>
+              </wp:anchor>
+            </w:drawing>
+          </mc:Choice>
+          <mc:Fallback>
+            <w:pict>
+              <v:shape w14:anchorId="112B785F" id="Straight Arrow Connector 116" o:spid="_x0000_s1026" type="#_x0000_t32" style="position:absolute;margin-left:349pt;margin-top:324.2pt;width:10pt;height:13.5pt;z-index:251745280;visibility:visible;mso-wrap-style:square;mso-width-percent:0;mso-height-percent:0;mso-wrap-distance-left:9pt;mso-wrap-distance-top:0;mso-wrap-distance-right:9pt;mso-wrap-distance-bottom:0;mso-position-horizontal:absolute;mso-position-horizontal-relative:text;mso-position-vertical:absolute;mso-position-vertical-relative:text;mso-width-percent:0;mso-height-percent:0;mso-width-relative:margin;mso-height-relative:margin" o:gfxdata="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" strokecolor="#4472c4 [3204]" strokeweight="1.5pt">
+                <v:stroke endarrow="block" joinstyle="miter"/>
+              </v:shape>
+            </w:pict>
+          </mc:Fallback>
+        </mc:AlternateContent>
+      </w:r>
+      <w:r>
+        <w:rPr>
+          <w:noProof/>
+        </w:rPr>
+        <mc:AlternateContent>
+          <mc:Choice Requires="wps">
+            <w:drawing>
+              <wp:anchor distT="0" distB="0" distL="114300" distR="114300" simplePos="0" relativeHeight="251754496" behindDoc="0" locked="0" layoutInCell="1" allowOverlap="1" wp14:anchorId="38FCFCD6" wp14:editId="5C7C703D">
+                <wp:simplePos x="0" y="0"/>
+                <wp:positionH relativeFrom="column">
+                  <wp:posOffset>4171950</wp:posOffset>
+                </wp:positionH>
+                <wp:positionV relativeFrom="paragraph">
+                  <wp:posOffset>3431540</wp:posOffset>
+                </wp:positionV>
+                <wp:extent cx="679450" cy="990600"/>
+                <wp:effectExtent l="0" t="0" r="0" b="0"/>
+                <wp:wrapNone/>
+                <wp:docPr id="121" name="Text Box 121"/>
+                <wp:cNvGraphicFramePr/>
+                <a:graphic xmlns:a="http://schemas.openxmlformats.org/drawingml/2006/main">
+                  <a:graphicData uri="http://schemas.microsoft.com/office/word/2010/wordprocessingShape">
+                    <wps:wsp>
+                      <wps:cNvSpPr txBox="1"/>
+                      <wps:spPr>
+                        <a:xfrm>
+                          <a:off x="0" y="0"/>
+                          <a:ext cx="679450" cy="990600"/>
+                        </a:xfrm>
+                        <a:prstGeom prst="rect">
+                          <a:avLst/>
+                        </a:prstGeom>
+                        <a:noFill/>
+                        <a:ln w="6350">
+                          <a:noFill/>
+                        </a:ln>
+                      </wps:spPr>
+                      <wps:txbx>
+                        <w:txbxContent>
+                          <w:p>
+                            <w:pPr>
+                              <w:rPr>
+                                <w:sz w:val="20"/>
+                                <w:szCs w:val="20"/>
+                              </w:rPr>
+                            </w:pPr>
+                            <w:r>
+                              <w:rPr>
+                                <w:sz w:val="20"/>
+                                <w:szCs w:val="20"/>
+                              </w:rPr>
+                              <w:t xml:space="preserve">6. </w:t>
+                            </w:r>
+                            <w:r>
+                              <w:rPr>
+                                <w:sz w:val="20"/>
+                                <w:szCs w:val="20"/>
+                              </w:rPr>
+                              <w:t>Sensor</w:t>
+                            </w:r>
+                            <w:r>
+                              <w:rPr>
+                                <w:sz w:val="20"/>
+                                <w:szCs w:val="20"/>
+                              </w:rPr>
+                              <w:t xml:space="preserve"> </w:t>
+                            </w:r>
+                          </w:p>
+                          <w:p>
+                            <w:pPr>
+                              <w:rPr>
+                                <w:sz w:val="20"/>
+                                <w:szCs w:val="20"/>
+                              </w:rPr>
+                            </w:pPr>
+                            <w:r>
+                              <w:rPr>
+                                <w:sz w:val="20"/>
+                                <w:szCs w:val="20"/>
+                              </w:rPr>
+                              <w:t xml:space="preserve">MQ-135 Nitrate </w:t>
+                            </w:r>
+                          </w:p>
+                          <w:p>
+                            <w:pPr>
+                              <w:rPr>
+                                <w:sz w:val="20"/>
+                                <w:szCs w:val="20"/>
+                              </w:rPr>
+                            </w:pPr>
+                            <w:r>
+                              <w:rPr>
+                                <w:sz w:val="20"/>
+                                <w:szCs w:val="20"/>
+                              </w:rPr>
+                              <w:t>Sensor</w:t>
+                            </w:r>
+                          </w:p>
+                        </w:txbxContent>
+                      </wps:txbx>
+                      <wps:bodyPr rot="0" spcFirstLastPara="0" vertOverflow="overflow" horzOverflow="overflow" vert="horz" wrap="square" lIns="91440" tIns="45720" rIns="91440" bIns="45720" numCol="1" spcCol="0" rtlCol="0" fromWordArt="0" anchor="t" anchorCtr="0" forceAA="0" compatLnSpc="1">
+                        <a:prstTxWarp prst="textNoShape">
+                          <a:avLst/>
+                        </a:prstTxWarp>
+                        <a:noAutofit/>
+                      </wps:bodyPr>
+                    </wps:wsp>
+                  </a:graphicData>
+                </a:graphic>
+                <wp14:sizeRelH relativeFrom="margin">
+                  <wp14:pctWidth>0</wp14:pctWidth>
+                </wp14:sizeRelH>
+              </wp:anchor>
+            </w:drawing>
+          </mc:Choice>
+          <mc:Fallback>
+            <w:pict>
+              <v:shape w14:anchorId="38FCFCD6" id="Text Box 121" o:spid="_x0000_s1044" type="#_x0000_t202" style="position:absolute;margin-left:328.5pt;margin-top:270.2pt;width:53.5pt;height:78pt;z-index:251754496;visibility:visible;mso-wrap-style:square;mso-width-percent:0;mso-wrap-distance-left:9pt;mso-wrap-distance-top:0;mso-wrap-distance-right:9pt;mso-wrap-distance-bottom:0;mso-position-horizontal:absolute;mso-position-horizontal-relative:text;mso-position-vertical:absolute;mso-position-vertical-relative:text;mso-width-percent:0;mso-width-relative:margin;v-text-anchor:top" o:gfxdata="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" filled="f" stroked="f" strokeweight=".5pt">
+                <v:textbox>
+                  <w:txbxContent>
+                    <w:p>
+                      <w:pPr>
+                        <w:rPr>
+                          <w:sz w:val="20"/>
+                          <w:szCs w:val="20"/>
+                        </w:rPr>
+                      </w:pPr>
+                      <w:r>
+                        <w:rPr>
+                          <w:sz w:val="20"/>
+                          <w:szCs w:val="20"/>
+                        </w:rPr>
+                        <w:t xml:space="preserve">6. </w:t>
+                      </w:r>
+                      <w:r>
+                        <w:rPr>
+                          <w:sz w:val="20"/>
+                          <w:szCs w:val="20"/>
+                        </w:rPr>
+                        <w:t>Sensor</w:t>
+                      </w:r>
+                      <w:r>
+                        <w:rPr>
+                          <w:sz w:val="20"/>
+                          <w:szCs w:val="20"/>
+                        </w:rPr>
+                        <w:t xml:space="preserve"> </w:t>
+                      </w:r>
+                    </w:p>
+                    <w:p>
+                      <w:pPr>
+                        <w:rPr>
+                          <w:sz w:val="20"/>
+                          <w:szCs w:val="20"/>
+                        </w:rPr>
+                      </w:pPr>
+                      <w:r>
+                        <w:rPr>
+                          <w:sz w:val="20"/>
+                          <w:szCs w:val="20"/>
+                        </w:rPr>
+                        <w:t xml:space="preserve">MQ-135 Nitrate </w:t>
+                      </w:r>
+                    </w:p>
+                    <w:p>
+                      <w:pPr>
+                        <w:rPr>
+                          <w:sz w:val="20"/>
+                          <w:szCs w:val="20"/>
+                        </w:rPr>
+                      </w:pPr>
+                      <w:r>
+                        <w:rPr>
+                          <w:sz w:val="20"/>
+                          <w:szCs w:val="20"/>
+                        </w:rPr>
+                        <w:t>Sensor</w:t>
+                      </w:r>
+                    </w:p>
+                  </w:txbxContent>
+                </v:textbox>
+              </v:shape>
+            </w:pict>
+          </mc:Fallback>
+        </mc:AlternateContent>
+      </w:r>
+      <w:r>
+        <w:rPr>
+          <w:noProof/>
+        </w:rPr>
+        <mc:AlternateContent>
+          <mc:Choice Requires="wps">
+            <w:drawing>
+              <wp:anchor distT="0" distB="0" distL="114300" distR="114300" simplePos="0" relativeHeight="251682816" behindDoc="0" locked="0" layoutInCell="1" allowOverlap="1" wp14:anchorId="732CFEB2" wp14:editId="2033D5A6">
+                <wp:simplePos x="0" y="0"/>
+                <wp:positionH relativeFrom="column">
+                  <wp:posOffset>4603750</wp:posOffset>
+                </wp:positionH>
+                <wp:positionV relativeFrom="paragraph">
+                  <wp:posOffset>4228465</wp:posOffset>
+                </wp:positionV>
+                <wp:extent cx="196850" cy="196850"/>
+                <wp:effectExtent l="0" t="0" r="19050" b="19050"/>
+                <wp:wrapNone/>
+                <wp:docPr id="34" name="Rectangle 34"/>
+                <wp:cNvGraphicFramePr/>
+                <a:graphic xmlns:a="http://schemas.openxmlformats.org/drawingml/2006/main">
+                  <a:graphicData uri="http://schemas.microsoft.com/office/word/2010/wordprocessingShape">
+                    <wps:wsp>
+                      <wps:cNvSpPr/>
+                      <wps:spPr>
+                        <a:xfrm>
+                          <a:off x="0" y="0"/>
+                          <a:ext cx="196850" cy="196850"/>
+                        </a:xfrm>
+                        <a:prstGeom prst="rect">
+                          <a:avLst/>
+                        </a:prstGeom>
+                        <a:noFill/>
+                      </wps:spPr>
+                      <wps:style>
+                        <a:lnRef idx="2">
+                          <a:schemeClr val="accent1">
+                            <a:shade val="50000"/>
+                          </a:schemeClr>
+                        </a:lnRef>
+                        <a:fillRef idx="1">
+                          <a:schemeClr val="accent1"/>
+                        </a:fillRef>
+                        <a:effectRef idx="0">
+                          <a:schemeClr val="accent1"/>
+                        </a:effectRef>
+                        <a:fontRef idx="minor">
+                          <a:schemeClr val="lt1"/>
+                        </a:fontRef>
+                      </wps:style>
+                      <wps:bodyPr rot="0" spcFirstLastPara="0" vertOverflow="overflow" horzOverflow="overflow" vert="horz" wrap="square" lIns="91440" tIns="45720" rIns="91440" bIns="45720" numCol="1" spcCol="0" rtlCol="0" fromWordArt="0" anchor="ctr" anchorCtr="0" forceAA="0" compatLnSpc="1">
+                        <a:prstTxWarp prst="textNoShape">
+                          <a:avLst/>
+                        </a:prstTxWarp>
+                        <a:noAutofit/>
+                      </wps:bodyPr>
+                    </wps:wsp>
+                  </a:graphicData>
+                </a:graphic>
+                <wp14:sizeRelV relativeFrom="margin">
+                  <wp14:pctHeight>0</wp14:pctHeight>
+                </wp14:sizeRelV>
+              </wp:anchor>
+            </w:drawing>
+          </mc:Choice>
+          <mc:Fallback>
+            <w:pict>
+              <v:rect w14:anchorId="1BEA4038" id="Rectangle 34" o:spid="_x0000_s1026" style="position:absolute;margin-left:362.5pt;margin-top:332.95pt;width:15.5pt;height:15.5pt;z-index:251682816;visibility:visible;mso-wrap-style:square;mso-height-percent:0;mso-wrap-distance-left:9pt;mso-wrap-distance-top:0;mso-wrap-distance-right:9pt;mso-wrap-distance-bottom:0;mso-position-horizontal:absolute;mso-position-horizontal-relative:text;mso-position-vertical:absolute;mso-position-vertical-relative:text;mso-height-percent:0;mso-height-relative:margin;v-text-anchor:middle" o:gfxdata="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" filled="f" strokecolor="#1f3763 [1604]" strokeweight="1pt"/>
+            </w:pict>
+          </mc:Fallback>
+        </mc:AlternateContent>
+      </w:r>
+      <w:r>
+        <w:rPr>
+          <w:noProof/>
+        </w:rPr>
+        <mc:AlternateContent>
+          <mc:Choice Requires="wps">
+            <w:drawing>
+              <wp:anchor distT="0" distB="0" distL="114300" distR="114300" simplePos="0" relativeHeight="251683840" behindDoc="0" locked="0" layoutInCell="1" allowOverlap="1" wp14:anchorId="034BB1B2" wp14:editId="09ECA4C0">
+                <wp:simplePos x="0" y="0"/>
+                <wp:positionH relativeFrom="column">
+                  <wp:posOffset>4787900</wp:posOffset>
+                </wp:positionH>
+                <wp:positionV relativeFrom="paragraph">
+                  <wp:posOffset>2923540</wp:posOffset>
+                </wp:positionV>
+                <wp:extent cx="6350" cy="1301750"/>
+                <wp:effectExtent l="0" t="0" r="19050" b="19050"/>
+                <wp:wrapNone/>
+                <wp:docPr id="35" name="Straight Connector 35"/>
+                <wp:cNvGraphicFramePr/>
+                <a:graphic xmlns:a="http://schemas.openxmlformats.org/drawingml/2006/main">
+                  <a:graphicData uri="http://schemas.microsoft.com/office/word/2010/wordprocessingShape">
+                    <wps:wsp>
+                      <wps:cNvCnPr/>
+                      <wps:spPr>
+                        <a:xfrm>
+                          <a:off x="0" y="0"/>
+                          <a:ext cx="6350" cy="1301750"/>
+                        </a:xfrm>
+                        <a:prstGeom prst="line">
+                          <a:avLst/>
+                        </a:prstGeom>
+                      </wps:spPr>
+                      <wps:style>
+                        <a:lnRef idx="1">
+                          <a:schemeClr val="accent1"/>
+                        </a:lnRef>
+                        <a:fillRef idx="0">
+                          <a:schemeClr val="accent1"/>
+                        </a:fillRef>
+                        <a:effectRef idx="0">
+                          <a:schemeClr val="accent1"/>
+                        </a:effectRef>
+                        <a:fontRef idx="minor">
+                          <a:schemeClr val="tx1"/>
+                        </a:fontRef>
+                      </wps:style>
+                      <wps:bodyPr/>
+                    </wps:wsp>
+                  </a:graphicData>
+                </a:graphic>
+                <wp14:sizeRelH relativeFrom="margin">
+                  <wp14:pctWidth>0</wp14:pctWidth>
+                </wp14:sizeRelH>
+                <wp14:sizeRelV relativeFrom="margin">
+                  <wp14:pctHeight>0</wp14:pctHeight>
+                </wp14:sizeRelV>
+              </wp:anchor>
+            </w:drawing>
+          </mc:Choice>
+          <mc:Fallback>
+            <w:pict>
+              <v:line w14:anchorId="0FE6EDFF" id="Straight Connector 35" o:spid="_x0000_s1026" style="position:absolute;z-index:251683840;visibility:visible;mso-wrap-style:square;mso-width-percent:0;mso-height-percent:0;mso-wrap-distance-left:9pt;mso-wrap-distance-top:0;mso-wrap-distance-right:9pt;mso-wrap-distance-bottom:0;mso-position-horizontal:absolute;mso-position-horizontal-relative:text;mso-position-vertical:absolute;mso-position-vertical-relative:text;mso-width-percent:0;mso-height-percent:0;mso-width-relative:margin;mso-height-relative:margin" from="377pt,230.2pt" to="377.5pt,332.7pt" o:gfxdata="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" strokecolor="#4472c4 [3204]" strokeweight=".5pt">
+                <v:stroke joinstyle="miter"/>
+              </v:line>
             </w:pict>
           </mc:Fallback>
         </mc:AlternateContent>
@@ -646,7 +3569,7 @@
           </mc:Choice>
           <mc:Fallback>
             <w:pict>
-              <v:shape w14:anchorId="38FCFCD6" id="Text Box 119" o:spid="_x0000_s1029" type="#_x0000_t202" style="position:absolute;margin-left:231pt;margin-top:310.2pt;width:59pt;height:78pt;z-index:251750400;visibility:visible;mso-wrap-style:square;mso-width-percent:0;mso-wrap-distance-left:9pt;mso-wrap-distance-top:0;mso-wrap-distance-right:9pt;mso-wrap-distance-bottom:0;mso-position-horizontal:absolute;mso-position-horizontal-relative:text;mso-position-vertical:absolute;mso-position-vertical-relative:text;mso-width-percent:0;mso-width-relative:margin;v-text-anchor:top" o:gfxdata="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" filled="f" stroked="f" strokeweight=".5pt">
+              <v:shape w14:anchorId="38FCFCD6" id="Text Box 119" o:spid="_x0000_s1045" type="#_x0000_t202" style="position:absolute;margin-left:231pt;margin-top:310.2pt;width:59pt;height:78pt;z-index:251750400;visibility:visible;mso-wrap-style:square;mso-width-percent:0;mso-wrap-distance-left:9pt;mso-wrap-distance-top:0;mso-wrap-distance-right:9pt;mso-wrap-distance-bottom:0;mso-position-horizontal:absolute;mso-position-horizontal-relative:text;mso-position-vertical:absolute;mso-position-vertical-relative:text;mso-width-percent:0;mso-width-relative:margin;v-text-anchor:top" o:gfxdata="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" filled="f" stroked="f" strokeweight=".5pt">
                 <v:textbox>
                   <w:txbxContent>
                     <w:p>
@@ -817,7 +3740,7 @@
           </mc:Choice>
           <mc:Fallback>
             <w:pict>
-              <v:shape w14:anchorId="38FCFCD6" id="Text Box 120" o:spid="_x0000_s1030" type="#_x0000_t202" style="position:absolute;margin-left:184pt;margin-top:307.7pt;width:55pt;height:78pt;z-index:251752448;visibility:visible;mso-wrap-style:square;mso-width-percent:0;mso-wrap-distance-left:9pt;mso-wrap-distance-top:0;mso-wrap-distance-right:9pt;mso-wrap-distance-bottom:0;mso-position-horizontal:absolute;mso-position-horizontal-relative:text;mso-position-vertical:absolute;mso-position-vertical-relative:text;mso-width-percent:0;mso-width-relative:margin;v-text-anchor:top" o:gfxdata="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" filled="f" stroked="f" strokeweight=".5pt">
+              <v:shape w14:anchorId="38FCFCD6" id="Text Box 120" o:spid="_x0000_s1046" type="#_x0000_t202" style="position:absolute;margin-left:184pt;margin-top:307.7pt;width:55pt;height:78pt;z-index:251752448;visibility:visible;mso-wrap-style:square;mso-width-percent:0;mso-wrap-distance-left:9pt;mso-wrap-distance-top:0;mso-wrap-distance-right:9pt;mso-wrap-distance-bottom:0;mso-position-horizontal:absolute;mso-position-horizontal-relative:text;mso-position-vertical:absolute;mso-position-vertical-relative:text;mso-width-percent:0;mso-width-relative:margin;v-text-anchor:top" o:gfxdata="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" filled="f" stroked="f" strokeweight=".5pt">
                 <v:textbox>
                   <w:txbxContent>
                     <w:p>
@@ -973,7 +3896,7 @@
           </mc:Choice>
           <mc:Fallback>
             <w:pict>
-              <v:shape w14:anchorId="38FCFCD6" id="Text Box 122" o:spid="_x0000_s1031" type="#_x0000_t202" style="position:absolute;margin-left:133.1pt;margin-top:318.2pt;width:54.5pt;height:78pt;z-index:251756544;visibility:visible;mso-wrap-style:square;mso-width-percent:0;mso-wrap-distance-left:9pt;mso-wrap-distance-top:0;mso-wrap-distance-right:9pt;mso-wrap-distance-bottom:0;mso-position-horizontal:absolute;mso-position-horizontal-relative:text;mso-position-vertical:absolute;mso-position-vertical-relative:text;mso-width-percent:0;mso-width-relative:margin;v-text-anchor:top" o:gfxdata="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" filled="f" stroked="f" strokeweight=".5pt">
+              <v:shape w14:anchorId="38FCFCD6" id="Text Box 122" o:spid="_x0000_s1047" type="#_x0000_t202" style="position:absolute;margin-left:133.1pt;margin-top:318.2pt;width:54.5pt;height:78pt;z-index:251756544;visibility:visible;mso-wrap-style:square;mso-width-percent:0;mso-wrap-distance-left:9pt;mso-wrap-distance-top:0;mso-wrap-distance-right:9pt;mso-wrap-distance-bottom:0;mso-position-horizontal:absolute;mso-position-horizontal-relative:text;mso-position-vertical:absolute;mso-position-vertical-relative:text;mso-width-percent:0;mso-width-relative:margin;v-text-anchor:top" o:gfxdata="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" filled="f" stroked="f" strokeweight=".5pt">
                 <v:textbox>
                   <w:txbxContent>
                     <w:p>
@@ -1124,7 +4047,7 @@
           </mc:Choice>
           <mc:Fallback>
             <w:pict>
-              <v:shape id="Text Box 117" o:spid="_x0000_s1032" type="#_x0000_t202" style="position:absolute;margin-left:63.5pt;margin-top:310.2pt;width:78.6pt;height:78pt;z-index:251746304;visibility:visible;mso-wrap-style:square;mso-width-percent:0;mso-wrap-distance-left:9pt;mso-wrap-distance-top:0;mso-wrap-distance-right:9pt;mso-wrap-distance-bottom:0;mso-position-horizontal:absolute;mso-position-horizontal-relative:text;mso-position-vertical:absolute;mso-position-vertical-relative:text;mso-width-percent:0;mso-width-relative:margin;v-text-anchor:top" o:gfxdata="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" filled="f" stroked="f" strokeweight=".5pt">
+              <v:shape id="Text Box 117" o:spid="_x0000_s1048" type="#_x0000_t202" style="position:absolute;margin-left:63.5pt;margin-top:310.2pt;width:78.6pt;height:78pt;z-index:251746304;visibility:visible;mso-wrap-style:square;mso-width-percent:0;mso-wrap-distance-left:9pt;mso-wrap-distance-top:0;mso-wrap-distance-right:9pt;mso-wrap-distance-bottom:0;mso-position-horizontal:absolute;mso-position-horizontal-relative:text;mso-position-vertical:absolute;mso-position-vertical-relative:text;mso-width-percent:0;mso-width-relative:margin;v-text-anchor:top" o:gfxdata="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" filled="f" stroked="f" strokeweight=".5pt">
                 <v:textbox>
                   <w:txbxContent>
                     <w:p>
@@ -1168,142 +4091,6 @@
                     </w:p>
                   </w:txbxContent>
                 </v:textbox>
-              </v:shape>
-            </w:pict>
-          </mc:Fallback>
-        </mc:AlternateContent>
-      </w:r>
-      <w:r>
-        <w:rPr>
-          <w:noProof/>
-        </w:rPr>
-        <mc:AlternateContent>
-          <mc:Choice Requires="wps">
-            <w:drawing>
-              <wp:anchor distT="0" distB="0" distL="114300" distR="114300" simplePos="0" relativeHeight="251745280" behindDoc="0" locked="0" layoutInCell="1" allowOverlap="1" wp14:anchorId="0C13EA89" wp14:editId="73194BB4">
-                <wp:simplePos x="0" y="0"/>
-                <wp:positionH relativeFrom="column">
-                  <wp:posOffset>4533900</wp:posOffset>
-                </wp:positionH>
-                <wp:positionV relativeFrom="paragraph">
-                  <wp:posOffset>4733290</wp:posOffset>
-                </wp:positionV>
-                <wp:extent cx="165100" cy="444500"/>
-                <wp:effectExtent l="12700" t="12700" r="38100" b="25400"/>
-                <wp:wrapNone/>
-                <wp:docPr id="116" name="Straight Arrow Connector 116"/>
-                <wp:cNvGraphicFramePr/>
-                <a:graphic xmlns:a="http://schemas.openxmlformats.org/drawingml/2006/main">
-                  <a:graphicData uri="http://schemas.microsoft.com/office/word/2010/wordprocessingShape">
-                    <wps:wsp>
-                      <wps:cNvCnPr/>
-                      <wps:spPr>
-                        <a:xfrm>
-                          <a:off x="0" y="0"/>
-                          <a:ext cx="165100" cy="444500"/>
-                        </a:xfrm>
-                        <a:prstGeom prst="straightConnector1">
-                          <a:avLst/>
-                        </a:prstGeom>
-                        <a:ln w="19050">
-                          <a:tailEnd type="triangle"/>
-                        </a:ln>
-                      </wps:spPr>
-                      <wps:style>
-                        <a:lnRef idx="1">
-                          <a:schemeClr val="accent1"/>
-                        </a:lnRef>
-                        <a:fillRef idx="0">
-                          <a:schemeClr val="accent1"/>
-                        </a:fillRef>
-                        <a:effectRef idx="0">
-                          <a:schemeClr val="accent1"/>
-                        </a:effectRef>
-                        <a:fontRef idx="minor">
-                          <a:schemeClr val="tx1"/>
-                        </a:fontRef>
-                      </wps:style>
-                      <wps:bodyPr/>
-                    </wps:wsp>
-                  </a:graphicData>
-                </a:graphic>
-              </wp:anchor>
-            </w:drawing>
-          </mc:Choice>
-          <mc:Fallback>
-            <w:pict>
-              <v:shapetype w14:anchorId="6EFA441D" id="_x0000_t32" coordsize="21600,21600" o:spt="32" o:oned="t" path="m,l21600,21600e" filled="f">
-                <v:path arrowok="t" fillok="f" o:connecttype="none"/>
-                <o:lock v:ext="edit" shapetype="t"/>
-              </v:shapetype>
-              <v:shape id="Straight Arrow Connector 116" o:spid="_x0000_s1026" type="#_x0000_t32" style="position:absolute;margin-left:357pt;margin-top:372.7pt;width:13pt;height:35pt;z-index:251745280;visibility:visible;mso-wrap-style:square;mso-wrap-distance-left:9pt;mso-wrap-distance-top:0;mso-wrap-distance-right:9pt;mso-wrap-distance-bottom:0;mso-position-horizontal:absolute;mso-position-horizontal-relative:text;mso-position-vertical:absolute;mso-position-vertical-relative:text" o:gfxdata="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" strokecolor="#4472c4 [3204]" strokeweight="1.5pt">
-                <v:stroke endarrow="block" joinstyle="miter"/>
-              </v:shape>
-            </w:pict>
-          </mc:Fallback>
-        </mc:AlternateContent>
-      </w:r>
-      <w:r>
-        <w:rPr>
-          <w:noProof/>
-        </w:rPr>
-        <mc:AlternateContent>
-          <mc:Choice Requires="wps">
-            <w:drawing>
-              <wp:anchor distT="0" distB="0" distL="114300" distR="114300" simplePos="0" relativeHeight="251743232" behindDoc="0" locked="0" layoutInCell="1" allowOverlap="1" wp14:anchorId="0C13EA89" wp14:editId="73194BB4">
-                <wp:simplePos x="0" y="0"/>
-                <wp:positionH relativeFrom="column">
-                  <wp:posOffset>3873500</wp:posOffset>
-                </wp:positionH>
-                <wp:positionV relativeFrom="paragraph">
-                  <wp:posOffset>4720590</wp:posOffset>
-                </wp:positionV>
-                <wp:extent cx="165100" cy="444500"/>
-                <wp:effectExtent l="12700" t="12700" r="38100" b="25400"/>
-                <wp:wrapNone/>
-                <wp:docPr id="115" name="Straight Arrow Connector 115"/>
-                <wp:cNvGraphicFramePr/>
-                <a:graphic xmlns:a="http://schemas.openxmlformats.org/drawingml/2006/main">
-                  <a:graphicData uri="http://schemas.microsoft.com/office/word/2010/wordprocessingShape">
-                    <wps:wsp>
-                      <wps:cNvCnPr/>
-                      <wps:spPr>
-                        <a:xfrm>
-                          <a:off x="0" y="0"/>
-                          <a:ext cx="165100" cy="444500"/>
-                        </a:xfrm>
-                        <a:prstGeom prst="straightConnector1">
-                          <a:avLst/>
-                        </a:prstGeom>
-                        <a:ln w="19050">
-                          <a:tailEnd type="triangle"/>
-                        </a:ln>
-                      </wps:spPr>
-                      <wps:style>
-                        <a:lnRef idx="1">
-                          <a:schemeClr val="accent1"/>
-                        </a:lnRef>
-                        <a:fillRef idx="0">
-                          <a:schemeClr val="accent1"/>
-                        </a:fillRef>
-                        <a:effectRef idx="0">
-                          <a:schemeClr val="accent1"/>
-                        </a:effectRef>
-                        <a:fontRef idx="minor">
-                          <a:schemeClr val="tx1"/>
-                        </a:fontRef>
-                      </wps:style>
-                      <wps:bodyPr/>
-                    </wps:wsp>
-                  </a:graphicData>
-                </a:graphic>
-              </wp:anchor>
-            </w:drawing>
-          </mc:Choice>
-          <mc:Fallback>
-            <w:pict>
-              <v:shape w14:anchorId="48287872" id="Straight Arrow Connector 115" o:spid="_x0000_s1026" type="#_x0000_t32" style="position:absolute;margin-left:305pt;margin-top:371.7pt;width:13pt;height:35pt;z-index:251743232;visibility:visible;mso-wrap-style:square;mso-wrap-distance-left:9pt;mso-wrap-distance-top:0;mso-wrap-distance-right:9pt;mso-wrap-distance-bottom:0;mso-position-horizontal:absolute;mso-position-horizontal-relative:text;mso-position-vertical:absolute;mso-position-vertical-relative:text" o:gfxdata="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" strokecolor="#4472c4 [3204]" strokeweight="1.5pt">
-                <v:stroke endarrow="block" joinstyle="miter"/>
               </v:shape>
             </w:pict>
           </mc:Fallback>
@@ -1773,76 +4560,7 @@
           </mc:Choice>
           <mc:Fallback>
             <w:pict>
-              <v:line w14:anchorId="54FE6A9D" id="Straight Connector 87" o:spid="_x0000_s1026" style="position:absolute;flip:y;z-index:251731968;visibility:visible;mso-wrap-style:square;mso-width-percent:0;mso-height-percent:0;mso-wrap-distance-left:9pt;mso-wrap-distance-top:0;mso-wrap-distance-right:9pt;mso-wrap-distance-bottom:0;mso-position-horizontal:absolute;mso-position-horizontal-relative:text;mso-position-vertical:absolute;mso-position-vertical-relative:text;mso-width-percent:0;mso-height-percent:0;mso-width-relative:margin;mso-height-relative:margin" from="325.5pt,184.7pt" to="325.5pt,254.2pt" o:gfxdata="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" strokecolor="#4472c4 [3204]" strokeweight=".5pt">
-                <v:stroke joinstyle="miter"/>
-              </v:line>
-            </w:pict>
-          </mc:Fallback>
-        </mc:AlternateContent>
-      </w:r>
-      <w:r>
-        <w:rPr>
-          <w:noProof/>
-        </w:rPr>
-        <mc:AlternateContent>
-          <mc:Choice Requires="wps">
-            <w:drawing>
-              <wp:anchor distT="0" distB="0" distL="114300" distR="114300" simplePos="0" relativeHeight="251729920" behindDoc="0" locked="0" layoutInCell="1" allowOverlap="1" wp14:anchorId="64FF4482" wp14:editId="2FF421DE">
-                <wp:simplePos x="0" y="0"/>
-                <wp:positionH relativeFrom="column">
-                  <wp:posOffset>3543300</wp:posOffset>
-                </wp:positionH>
-                <wp:positionV relativeFrom="paragraph">
-                  <wp:posOffset>2345690</wp:posOffset>
-                </wp:positionV>
-                <wp:extent cx="0" cy="882650"/>
-                <wp:effectExtent l="0" t="0" r="12700" b="6350"/>
-                <wp:wrapNone/>
-                <wp:docPr id="86" name="Straight Connector 86"/>
-                <wp:cNvGraphicFramePr/>
-                <a:graphic xmlns:a="http://schemas.openxmlformats.org/drawingml/2006/main">
-                  <a:graphicData uri="http://schemas.microsoft.com/office/word/2010/wordprocessingShape">
-                    <wps:wsp>
-                      <wps:cNvCnPr/>
-                      <wps:spPr>
-                        <a:xfrm flipV="1">
-                          <a:off x="0" y="0"/>
-                          <a:ext cx="0" cy="882650"/>
-                        </a:xfrm>
-                        <a:prstGeom prst="line">
-                          <a:avLst/>
-                        </a:prstGeom>
-                      </wps:spPr>
-                      <wps:style>
-                        <a:lnRef idx="1">
-                          <a:schemeClr val="accent1"/>
-                        </a:lnRef>
-                        <a:fillRef idx="0">
-                          <a:schemeClr val="accent1"/>
-                        </a:fillRef>
-                        <a:effectRef idx="0">
-                          <a:schemeClr val="accent1"/>
-                        </a:effectRef>
-                        <a:fontRef idx="minor">
-                          <a:schemeClr val="tx1"/>
-                        </a:fontRef>
-                      </wps:style>
-                      <wps:bodyPr/>
-                    </wps:wsp>
-                  </a:graphicData>
-                </a:graphic>
-                <wp14:sizeRelH relativeFrom="margin">
-                  <wp14:pctWidth>0</wp14:pctWidth>
-                </wp14:sizeRelH>
-                <wp14:sizeRelV relativeFrom="margin">
-                  <wp14:pctHeight>0</wp14:pctHeight>
-                </wp14:sizeRelV>
-              </wp:anchor>
-            </w:drawing>
-          </mc:Choice>
-          <mc:Fallback>
-            <w:pict>
-              <v:line w14:anchorId="4DF9DD36" id="Straight Connector 86" o:spid="_x0000_s1026" style="position:absolute;flip:y;z-index:251729920;visibility:visible;mso-wrap-style:square;mso-width-percent:0;mso-height-percent:0;mso-wrap-distance-left:9pt;mso-wrap-distance-top:0;mso-wrap-distance-right:9pt;mso-wrap-distance-bottom:0;mso-position-horizontal:absolute;mso-position-horizontal-relative:text;mso-position-vertical:absolute;mso-position-vertical-relative:text;mso-width-percent:0;mso-height-percent:0;mso-width-relative:margin;mso-height-relative:margin" from="279pt,184.7pt" to="279pt,254.2pt" o:gfxdata="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" strokecolor="#4472c4 [3204]" strokeweight=".5pt">
+              <v:line w14:anchorId="151E23A3" id="Straight Connector 87" o:spid="_x0000_s1026" style="position:absolute;flip:y;z-index:251731968;visibility:visible;mso-wrap-style:square;mso-width-percent:0;mso-height-percent:0;mso-wrap-distance-left:9pt;mso-wrap-distance-top:0;mso-wrap-distance-right:9pt;mso-wrap-distance-bottom:0;mso-position-horizontal:absolute;mso-position-horizontal-relative:text;mso-position-vertical:absolute;mso-position-vertical-relative:text;mso-width-percent:0;mso-height-percent:0;mso-width-relative:margin;mso-height-relative:margin" from="325.5pt,184.7pt" to="325.5pt,254.2pt" o:gfxdata="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" strokecolor="#4472c4 [3204]" strokeweight=".5pt">
                 <v:stroke joinstyle="miter"/>
               </v:line>
             </w:pict>
@@ -1911,283 +4629,7 @@
           </mc:Choice>
           <mc:Fallback>
             <w:pict>
-              <v:line w14:anchorId="26FC10EA" id="Straight Connector 63" o:spid="_x0000_s1026" style="position:absolute;flip:y;z-index:251727872;visibility:visible;mso-wrap-style:square;mso-width-percent:0;mso-height-percent:0;mso-wrap-distance-left:9pt;mso-wrap-distance-top:0;mso-wrap-distance-right:9pt;mso-wrap-distance-bottom:0;mso-position-horizontal:absolute;mso-position-horizontal-relative:text;mso-position-vertical:absolute;mso-position-vertical-relative:text;mso-width-percent:0;mso-height-percent:0;mso-width-relative:margin;mso-height-relative:margin" from="98.5pt,53.2pt" to="98.5pt,122.7pt" o:gfxdata="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" strokecolor="#4472c4 [3204]" strokeweight=".5pt">
-                <v:stroke joinstyle="miter"/>
-              </v:line>
-            </w:pict>
-          </mc:Fallback>
-        </mc:AlternateContent>
-      </w:r>
-      <w:r>
-        <w:rPr>
-          <w:noProof/>
-        </w:rPr>
-        <mc:AlternateContent>
-          <mc:Choice Requires="wps">
-            <w:drawing>
-              <wp:anchor distT="0" distB="0" distL="114300" distR="114300" simplePos="0" relativeHeight="251717632" behindDoc="0" locked="0" layoutInCell="1" allowOverlap="1" wp14:anchorId="1C1760EE" wp14:editId="47EE5803">
-                <wp:simplePos x="0" y="0"/>
-                <wp:positionH relativeFrom="column">
-                  <wp:posOffset>2292350</wp:posOffset>
-                </wp:positionH>
-                <wp:positionV relativeFrom="paragraph">
-                  <wp:posOffset>2009140</wp:posOffset>
-                </wp:positionV>
-                <wp:extent cx="958850" cy="0"/>
-                <wp:effectExtent l="0" t="0" r="6350" b="12700"/>
-                <wp:wrapNone/>
-                <wp:docPr id="58" name="Straight Connector 58"/>
-                <wp:cNvGraphicFramePr/>
-                <a:graphic xmlns:a="http://schemas.openxmlformats.org/drawingml/2006/main">
-                  <a:graphicData uri="http://schemas.microsoft.com/office/word/2010/wordprocessingShape">
-                    <wps:wsp>
-                      <wps:cNvCnPr/>
-                      <wps:spPr>
-                        <a:xfrm>
-                          <a:off x="0" y="0"/>
-                          <a:ext cx="958850" cy="0"/>
-                        </a:xfrm>
-                        <a:prstGeom prst="line">
-                          <a:avLst/>
-                        </a:prstGeom>
-                      </wps:spPr>
-                      <wps:style>
-                        <a:lnRef idx="1">
-                          <a:schemeClr val="accent1"/>
-                        </a:lnRef>
-                        <a:fillRef idx="0">
-                          <a:schemeClr val="accent1"/>
-                        </a:fillRef>
-                        <a:effectRef idx="0">
-                          <a:schemeClr val="accent1"/>
-                        </a:effectRef>
-                        <a:fontRef idx="minor">
-                          <a:schemeClr val="tx1"/>
-                        </a:fontRef>
-                      </wps:style>
-                      <wps:bodyPr/>
-                    </wps:wsp>
-                  </a:graphicData>
-                </a:graphic>
-                <wp14:sizeRelH relativeFrom="margin">
-                  <wp14:pctWidth>0</wp14:pctWidth>
-                </wp14:sizeRelH>
-                <wp14:sizeRelV relativeFrom="margin">
-                  <wp14:pctHeight>0</wp14:pctHeight>
-                </wp14:sizeRelV>
-              </wp:anchor>
-            </w:drawing>
-          </mc:Choice>
-          <mc:Fallback>
-            <w:pict>
-              <v:line w14:anchorId="077FB578" id="Straight Connector 58" o:spid="_x0000_s1026" style="position:absolute;z-index:251717632;visibility:visible;mso-wrap-style:square;mso-width-percent:0;mso-height-percent:0;mso-wrap-distance-left:9pt;mso-wrap-distance-top:0;mso-wrap-distance-right:9pt;mso-wrap-distance-bottom:0;mso-position-horizontal:absolute;mso-position-horizontal-relative:text;mso-position-vertical:absolute;mso-position-vertical-relative:text;mso-width-percent:0;mso-height-percent:0;mso-width-relative:margin;mso-height-relative:margin" from="180.5pt,158.2pt" to="256pt,158.2pt" o:gfxdata="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" strokecolor="#4472c4 [3204]" strokeweight=".5pt">
-                <v:stroke joinstyle="miter"/>
-              </v:line>
-            </w:pict>
-          </mc:Fallback>
-        </mc:AlternateContent>
-      </w:r>
-      <w:r>
-        <w:rPr>
-          <w:noProof/>
-        </w:rPr>
-        <mc:AlternateContent>
-          <mc:Choice Requires="wps">
-            <w:drawing>
-              <wp:anchor distT="0" distB="0" distL="114300" distR="114300" simplePos="0" relativeHeight="251723776" behindDoc="0" locked="0" layoutInCell="1" allowOverlap="1" wp14:anchorId="64FF4482" wp14:editId="2FF421DE">
-                <wp:simplePos x="0" y="0"/>
-                <wp:positionH relativeFrom="column">
-                  <wp:posOffset>2292350</wp:posOffset>
-                </wp:positionH>
-                <wp:positionV relativeFrom="paragraph">
-                  <wp:posOffset>2009140</wp:posOffset>
-                </wp:positionV>
-                <wp:extent cx="0" cy="749300"/>
-                <wp:effectExtent l="0" t="0" r="12700" b="12700"/>
-                <wp:wrapNone/>
-                <wp:docPr id="61" name="Straight Connector 61"/>
-                <wp:cNvGraphicFramePr/>
-                <a:graphic xmlns:a="http://schemas.openxmlformats.org/drawingml/2006/main">
-                  <a:graphicData uri="http://schemas.microsoft.com/office/word/2010/wordprocessingShape">
-                    <wps:wsp>
-                      <wps:cNvCnPr/>
-                      <wps:spPr>
-                        <a:xfrm flipV="1">
-                          <a:off x="0" y="0"/>
-                          <a:ext cx="0" cy="749300"/>
-                        </a:xfrm>
-                        <a:prstGeom prst="line">
-                          <a:avLst/>
-                        </a:prstGeom>
-                      </wps:spPr>
-                      <wps:style>
-                        <a:lnRef idx="1">
-                          <a:schemeClr val="accent1"/>
-                        </a:lnRef>
-                        <a:fillRef idx="0">
-                          <a:schemeClr val="accent1"/>
-                        </a:fillRef>
-                        <a:effectRef idx="0">
-                          <a:schemeClr val="accent1"/>
-                        </a:effectRef>
-                        <a:fontRef idx="minor">
-                          <a:schemeClr val="tx1"/>
-                        </a:fontRef>
-                      </wps:style>
-                      <wps:bodyPr/>
-                    </wps:wsp>
-                  </a:graphicData>
-                </a:graphic>
-                <wp14:sizeRelH relativeFrom="margin">
-                  <wp14:pctWidth>0</wp14:pctWidth>
-                </wp14:sizeRelH>
-                <wp14:sizeRelV relativeFrom="margin">
-                  <wp14:pctHeight>0</wp14:pctHeight>
-                </wp14:sizeRelV>
-              </wp:anchor>
-            </w:drawing>
-          </mc:Choice>
-          <mc:Fallback>
-            <w:pict>
-              <v:line w14:anchorId="6203118C" id="Straight Connector 61" o:spid="_x0000_s1026" style="position:absolute;flip:y;z-index:251723776;visibility:visible;mso-wrap-style:square;mso-width-percent:0;mso-height-percent:0;mso-wrap-distance-left:9pt;mso-wrap-distance-top:0;mso-wrap-distance-right:9pt;mso-wrap-distance-bottom:0;mso-position-horizontal:absolute;mso-position-horizontal-relative:text;mso-position-vertical:absolute;mso-position-vertical-relative:text;mso-width-percent:0;mso-height-percent:0;mso-width-relative:margin;mso-height-relative:margin" from="180.5pt,158.2pt" to="180.5pt,217.2pt" o:gfxdata="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" strokecolor="#4472c4 [3204]" strokeweight=".5pt">
-                <v:stroke joinstyle="miter"/>
-              </v:line>
-            </w:pict>
-          </mc:Fallback>
-        </mc:AlternateContent>
-      </w:r>
-      <w:r>
-        <w:rPr>
-          <w:noProof/>
-        </w:rPr>
-        <mc:AlternateContent>
-          <mc:Choice Requires="wps">
-            <w:drawing>
-              <wp:anchor distT="0" distB="0" distL="114300" distR="114300" simplePos="0" relativeHeight="251719680" behindDoc="0" locked="0" layoutInCell="1" allowOverlap="1" wp14:anchorId="1C1760EE" wp14:editId="47EE5803">
-                <wp:simplePos x="0" y="0"/>
-                <wp:positionH relativeFrom="column">
-                  <wp:posOffset>2933700</wp:posOffset>
-                </wp:positionH>
-                <wp:positionV relativeFrom="paragraph">
-                  <wp:posOffset>2167890</wp:posOffset>
-                </wp:positionV>
-                <wp:extent cx="317500" cy="0"/>
-                <wp:effectExtent l="0" t="0" r="12700" b="12700"/>
-                <wp:wrapNone/>
-                <wp:docPr id="59" name="Straight Connector 59"/>
-                <wp:cNvGraphicFramePr/>
-                <a:graphic xmlns:a="http://schemas.openxmlformats.org/drawingml/2006/main">
-                  <a:graphicData uri="http://schemas.microsoft.com/office/word/2010/wordprocessingShape">
-                    <wps:wsp>
-                      <wps:cNvCnPr/>
-                      <wps:spPr>
-                        <a:xfrm>
-                          <a:off x="0" y="0"/>
-                          <a:ext cx="317500" cy="0"/>
-                        </a:xfrm>
-                        <a:prstGeom prst="line">
-                          <a:avLst/>
-                        </a:prstGeom>
-                      </wps:spPr>
-                      <wps:style>
-                        <a:lnRef idx="1">
-                          <a:schemeClr val="accent1"/>
-                        </a:lnRef>
-                        <a:fillRef idx="0">
-                          <a:schemeClr val="accent1"/>
-                        </a:fillRef>
-                        <a:effectRef idx="0">
-                          <a:schemeClr val="accent1"/>
-                        </a:effectRef>
-                        <a:fontRef idx="minor">
-                          <a:schemeClr val="tx1"/>
-                        </a:fontRef>
-                      </wps:style>
-                      <wps:bodyPr/>
-                    </wps:wsp>
-                  </a:graphicData>
-                </a:graphic>
-                <wp14:sizeRelH relativeFrom="margin">
-                  <wp14:pctWidth>0</wp14:pctWidth>
-                </wp14:sizeRelH>
-                <wp14:sizeRelV relativeFrom="margin">
-                  <wp14:pctHeight>0</wp14:pctHeight>
-                </wp14:sizeRelV>
-              </wp:anchor>
-            </w:drawing>
-          </mc:Choice>
-          <mc:Fallback>
-            <w:pict>
-              <v:line w14:anchorId="12B6BD9E" id="Straight Connector 59" o:spid="_x0000_s1026" style="position:absolute;z-index:251719680;visibility:visible;mso-wrap-style:square;mso-width-percent:0;mso-height-percent:0;mso-wrap-distance-left:9pt;mso-wrap-distance-top:0;mso-wrap-distance-right:9pt;mso-wrap-distance-bottom:0;mso-position-horizontal:absolute;mso-position-horizontal-relative:text;mso-position-vertical:absolute;mso-position-vertical-relative:text;mso-width-percent:0;mso-height-percent:0;mso-width-relative:margin;mso-height-relative:margin" from="231pt,170.7pt" to="256pt,170.7pt" o:gfxdata="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" strokecolor="#4472c4 [3204]" strokeweight=".5pt">
-                <v:stroke joinstyle="miter"/>
-              </v:line>
-            </w:pict>
-          </mc:Fallback>
-        </mc:AlternateContent>
-      </w:r>
-      <w:r>
-        <w:rPr>
-          <w:noProof/>
-        </w:rPr>
-        <mc:AlternateContent>
-          <mc:Choice Requires="wps">
-            <w:drawing>
-              <wp:anchor distT="0" distB="0" distL="114300" distR="114300" simplePos="0" relativeHeight="251725824" behindDoc="0" locked="0" layoutInCell="1" allowOverlap="1" wp14:anchorId="64FF4482" wp14:editId="2FF421DE">
-                <wp:simplePos x="0" y="0"/>
-                <wp:positionH relativeFrom="column">
-                  <wp:posOffset>2933700</wp:posOffset>
-                </wp:positionH>
-                <wp:positionV relativeFrom="paragraph">
-                  <wp:posOffset>2167890</wp:posOffset>
-                </wp:positionV>
-                <wp:extent cx="0" cy="590550"/>
-                <wp:effectExtent l="0" t="0" r="12700" b="6350"/>
-                <wp:wrapNone/>
-                <wp:docPr id="62" name="Straight Connector 62"/>
-                <wp:cNvGraphicFramePr/>
-                <a:graphic xmlns:a="http://schemas.openxmlformats.org/drawingml/2006/main">
-                  <a:graphicData uri="http://schemas.microsoft.com/office/word/2010/wordprocessingShape">
-                    <wps:wsp>
-                      <wps:cNvCnPr/>
-                      <wps:spPr>
-                        <a:xfrm flipH="1" flipV="1">
-                          <a:off x="0" y="0"/>
-                          <a:ext cx="0" cy="590550"/>
-                        </a:xfrm>
-                        <a:prstGeom prst="line">
-                          <a:avLst/>
-                        </a:prstGeom>
-                      </wps:spPr>
-                      <wps:style>
-                        <a:lnRef idx="1">
-                          <a:schemeClr val="accent1"/>
-                        </a:lnRef>
-                        <a:fillRef idx="0">
-                          <a:schemeClr val="accent1"/>
-                        </a:fillRef>
-                        <a:effectRef idx="0">
-                          <a:schemeClr val="accent1"/>
-                        </a:effectRef>
-                        <a:fontRef idx="minor">
-                          <a:schemeClr val="tx1"/>
-                        </a:fontRef>
-                      </wps:style>
-                      <wps:bodyPr/>
-                    </wps:wsp>
-                  </a:graphicData>
-                </a:graphic>
-                <wp14:sizeRelH relativeFrom="margin">
-                  <wp14:pctWidth>0</wp14:pctWidth>
-                </wp14:sizeRelH>
-                <wp14:sizeRelV relativeFrom="margin">
-                  <wp14:pctHeight>0</wp14:pctHeight>
-                </wp14:sizeRelV>
-              </wp:anchor>
-            </w:drawing>
-          </mc:Choice>
-          <mc:Fallback>
-            <w:pict>
-              <v:line w14:anchorId="39EE808B" id="Straight Connector 62" o:spid="_x0000_s1026" style="position:absolute;flip:x y;z-index:251725824;visibility:visible;mso-wrap-style:square;mso-width-percent:0;mso-height-percent:0;mso-wrap-distance-left:9pt;mso-wrap-distance-top:0;mso-wrap-distance-right:9pt;mso-wrap-distance-bottom:0;mso-position-horizontal:absolute;mso-position-horizontal-relative:text;mso-position-vertical:absolute;mso-position-vertical-relative:text;mso-width-percent:0;mso-height-percent:0;mso-width-relative:margin;mso-height-relative:margin" from="231pt,170.7pt" to="231pt,217.2pt" o:gfxdata="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" strokecolor="#4472c4 [3204]" strokeweight=".5pt">
+              <v:line w14:anchorId="72B106C4" id="Straight Connector 63" o:spid="_x0000_s1026" style="position:absolute;flip:y;z-index:251727872;visibility:visible;mso-wrap-style:square;mso-width-percent:0;mso-height-percent:0;mso-wrap-distance-left:9pt;mso-wrap-distance-top:0;mso-wrap-distance-right:9pt;mso-wrap-distance-bottom:0;mso-position-horizontal:absolute;mso-position-horizontal-relative:text;mso-position-vertical:absolute;mso-position-vertical-relative:text;mso-width-percent:0;mso-height-percent:0;mso-width-relative:margin;mso-height-relative:margin" from="98.5pt,53.2pt" to="98.5pt,122.7pt" o:gfxdata="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" strokecolor="#4472c4 [3204]" strokeweight=".5pt">
                 <v:stroke joinstyle="miter"/>
               </v:line>
             </w:pict>
@@ -2380,7 +4822,7 @@
                                 <wp:inline distT="0" distB="0" distL="0" distR="0" wp14:anchorId="1564A5A2" wp14:editId="5132EC3A">
                                   <wp:extent cx="444500" cy="444500"/>
                                   <wp:effectExtent l="0" t="0" r="0" b="0"/>
-                                  <wp:docPr id="100" name="Graphic 100" descr="Scuba diving"/>
+                                  <wp:docPr id="22" name="Graphic 22" descr="Scuba diving"/>
                                   <wp:cNvGraphicFramePr>
                                     <a:graphicFrameLocks xmlns:a="http://schemas.openxmlformats.org/drawingml/2006/main" noChangeAspect="1"/>
                                   </wp:cNvGraphicFramePr>
@@ -2434,7 +4876,7 @@
                                 <wp:inline distT="0" distB="0" distL="0" distR="0" wp14:anchorId="712BC66A" wp14:editId="3767B6A3">
                                   <wp:extent cx="914400" cy="914400"/>
                                   <wp:effectExtent l="0" t="0" r="0" b="0"/>
-                                  <wp:docPr id="101" name="Graphic 101" descr="Fish"/>
+                                  <wp:docPr id="23" name="Graphic 23" descr="Fish"/>
                                   <wp:cNvGraphicFramePr>
                                     <a:graphicFrameLocks xmlns:a="http://schemas.openxmlformats.org/drawingml/2006/main" noChangeAspect="1"/>
                                   </wp:cNvGraphicFramePr>
@@ -2483,7 +4925,7 @@
                                 <wp:inline distT="0" distB="0" distL="0" distR="0" wp14:anchorId="712BC66A" wp14:editId="3767B6A3">
                                   <wp:extent cx="914400" cy="914400"/>
                                   <wp:effectExtent l="0" t="0" r="0" b="0"/>
-                                  <wp:docPr id="102" name="Graphic 102" descr="Fish"/>
+                                  <wp:docPr id="24" name="Graphic 24" descr="Fish"/>
                                   <wp:cNvGraphicFramePr>
                                     <a:graphicFrameLocks xmlns:a="http://schemas.openxmlformats.org/drawingml/2006/main" noChangeAspect="1"/>
                                   </wp:cNvGraphicFramePr>
@@ -2532,7 +4974,7 @@
                                 <wp:inline distT="0" distB="0" distL="0" distR="0" wp14:anchorId="712BC66A" wp14:editId="3767B6A3">
                                   <wp:extent cx="914400" cy="914400"/>
                                   <wp:effectExtent l="0" t="0" r="0" b="0"/>
-                                  <wp:docPr id="103" name="Graphic 103" descr="Fish"/>
+                                  <wp:docPr id="25" name="Graphic 25" descr="Fish"/>
                                   <wp:cNvGraphicFramePr>
                                     <a:graphicFrameLocks xmlns:a="http://schemas.openxmlformats.org/drawingml/2006/main" noChangeAspect="1"/>
                                   </wp:cNvGraphicFramePr>
@@ -2581,7 +5023,7 @@
                                 <wp:inline distT="0" distB="0" distL="0" distR="0" wp14:anchorId="712BC66A" wp14:editId="3767B6A3">
                                   <wp:extent cx="914400" cy="914400"/>
                                   <wp:effectExtent l="0" t="0" r="0" b="0"/>
-                                  <wp:docPr id="104" name="Graphic 104" descr="Fish"/>
+                                  <wp:docPr id="55" name="Graphic 55" descr="Fish"/>
                                   <wp:cNvGraphicFramePr>
                                     <a:graphicFrameLocks xmlns:a="http://schemas.openxmlformats.org/drawingml/2006/main" noChangeAspect="1"/>
                                   </wp:cNvGraphicFramePr>
@@ -2630,7 +5072,7 @@
                                 <wp:inline distT="0" distB="0" distL="0" distR="0" wp14:anchorId="41D536AD" wp14:editId="2B9F52B5">
                                   <wp:extent cx="914400" cy="914400"/>
                                   <wp:effectExtent l="0" t="0" r="0" b="0"/>
-                                  <wp:docPr id="105" name="Graphic 105" descr="Fish"/>
+                                  <wp:docPr id="64" name="Graphic 64" descr="Fish"/>
                                   <wp:cNvGraphicFramePr>
                                     <a:graphicFrameLocks xmlns:a="http://schemas.openxmlformats.org/drawingml/2006/main" noChangeAspect="1"/>
                                   </wp:cNvGraphicFramePr>
@@ -2679,7 +5121,7 @@
                                 <wp:inline distT="0" distB="0" distL="0" distR="0" wp14:anchorId="41D536AD" wp14:editId="2B9F52B5">
                                   <wp:extent cx="914400" cy="914400"/>
                                   <wp:effectExtent l="0" t="0" r="0" b="0"/>
-                                  <wp:docPr id="106" name="Graphic 106" descr="Fish"/>
+                                  <wp:docPr id="65" name="Graphic 65" descr="Fish"/>
                                   <wp:cNvGraphicFramePr>
                                     <a:graphicFrameLocks xmlns:a="http://schemas.openxmlformats.org/drawingml/2006/main" noChangeAspect="1"/>
                                   </wp:cNvGraphicFramePr>
@@ -2728,7 +5170,7 @@
                                 <wp:inline distT="0" distB="0" distL="0" distR="0" wp14:anchorId="41D536AD" wp14:editId="2B9F52B5">
                                   <wp:extent cx="914400" cy="914400"/>
                                   <wp:effectExtent l="0" t="0" r="0" b="0"/>
-                                  <wp:docPr id="107" name="Graphic 107" descr="Fish"/>
+                                  <wp:docPr id="66" name="Graphic 66" descr="Fish"/>
                                   <wp:cNvGraphicFramePr>
                                     <a:graphicFrameLocks xmlns:a="http://schemas.openxmlformats.org/drawingml/2006/main" noChangeAspect="1"/>
                                   </wp:cNvGraphicFramePr>
@@ -2777,7 +5219,7 @@
                                 <wp:inline distT="0" distB="0" distL="0" distR="0" wp14:anchorId="41D536AD" wp14:editId="2B9F52B5">
                                   <wp:extent cx="914400" cy="914400"/>
                                   <wp:effectExtent l="0" t="0" r="0" b="0"/>
-                                  <wp:docPr id="108" name="Graphic 108" descr="Fish"/>
+                                  <wp:docPr id="67" name="Graphic 67" descr="Fish"/>
                                   <wp:cNvGraphicFramePr>
                                     <a:graphicFrameLocks xmlns:a="http://schemas.openxmlformats.org/drawingml/2006/main" noChangeAspect="1"/>
                                   </wp:cNvGraphicFramePr>
@@ -2826,7 +5268,7 @@
                                 <wp:inline distT="0" distB="0" distL="0" distR="0" wp14:anchorId="41D536AD" wp14:editId="2B9F52B5">
                                   <wp:extent cx="914400" cy="914400"/>
                                   <wp:effectExtent l="0" t="0" r="0" b="0"/>
-                                  <wp:docPr id="109" name="Graphic 109" descr="Fish"/>
+                                  <wp:docPr id="68" name="Graphic 68" descr="Fish"/>
                                   <wp:cNvGraphicFramePr>
                                     <a:graphicFrameLocks xmlns:a="http://schemas.openxmlformats.org/drawingml/2006/main" noChangeAspect="1"/>
                                   </wp:cNvGraphicFramePr>
@@ -2875,7 +5317,7 @@
                                 <wp:inline distT="0" distB="0" distL="0" distR="0" wp14:anchorId="41D536AD" wp14:editId="2B9F52B5">
                                   <wp:extent cx="914400" cy="914400"/>
                                   <wp:effectExtent l="0" t="0" r="0" b="0"/>
-                                  <wp:docPr id="110" name="Graphic 110" descr="Fish"/>
+                                  <wp:docPr id="69" name="Graphic 69" descr="Fish"/>
                                   <wp:cNvGraphicFramePr>
                                     <a:graphicFrameLocks xmlns:a="http://schemas.openxmlformats.org/drawingml/2006/main" noChangeAspect="1"/>
                                   </wp:cNvGraphicFramePr>
@@ -2939,7 +5381,7 @@
           </mc:Choice>
           <mc:Fallback>
             <w:pict>
-              <v:shape id="Text Box 12" o:spid="_x0000_s1033" type="#_x0000_t202" style="position:absolute;margin-left:10pt;margin-top:392.2pt;width:379.5pt;height:181pt;z-index:251668480;visibility:visible;mso-wrap-style:square;mso-width-percent:0;mso-height-percent:0;mso-wrap-distance-left:9pt;mso-wrap-distance-top:0;mso-wrap-distance-right:9pt;mso-wrap-distance-bottom:0;mso-position-horizontal:absolute;mso-position-horizontal-relative:text;mso-position-vertical:absolute;mso-position-vertical-relative:text;mso-width-percent:0;mso-height-percent:0;mso-width-relative:margin;mso-height-relative:margin;v-text-anchor:top" o:gfxdata="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" filled="f" stroked="f" strokeweight=".5pt">
+              <v:shape id="Text Box 12" o:spid="_x0000_s1049" type="#_x0000_t202" style="position:absolute;margin-left:10pt;margin-top:392.2pt;width:379.5pt;height:181pt;z-index:251668480;visibility:visible;mso-wrap-style:square;mso-width-percent:0;mso-height-percent:0;mso-wrap-distance-left:9pt;mso-wrap-distance-top:0;mso-wrap-distance-right:9pt;mso-wrap-distance-bottom:0;mso-position-horizontal:absolute;mso-position-horizontal-relative:text;mso-position-vertical:absolute;mso-position-vertical-relative:text;mso-width-percent:0;mso-height-percent:0;mso-width-relative:margin;mso-height-relative:margin;v-text-anchor:top" o:gfxdata="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" filled="f" stroked="f" strokeweight=".5pt">
                 <v:textbox>
                   <w:txbxContent>
                     <w:p>
@@ -2951,7 +5393,7 @@
                           <wp:inline distT="0" distB="0" distL="0" distR="0" wp14:anchorId="1564A5A2" wp14:editId="5132EC3A">
                             <wp:extent cx="444500" cy="444500"/>
                             <wp:effectExtent l="0" t="0" r="0" b="0"/>
-                            <wp:docPr id="100" name="Graphic 100" descr="Scuba diving"/>
+                            <wp:docPr id="22" name="Graphic 22" descr="Scuba diving"/>
                             <wp:cNvGraphicFramePr>
                               <a:graphicFrameLocks xmlns:a="http://schemas.openxmlformats.org/drawingml/2006/main" noChangeAspect="1"/>
                             </wp:cNvGraphicFramePr>
@@ -3005,7 +5447,7 @@
                           <wp:inline distT="0" distB="0" distL="0" distR="0" wp14:anchorId="712BC66A" wp14:editId="3767B6A3">
                             <wp:extent cx="914400" cy="914400"/>
                             <wp:effectExtent l="0" t="0" r="0" b="0"/>
-                            <wp:docPr id="101" name="Graphic 101" descr="Fish"/>
+                            <wp:docPr id="23" name="Graphic 23" descr="Fish"/>
                             <wp:cNvGraphicFramePr>
                               <a:graphicFrameLocks xmlns:a="http://schemas.openxmlformats.org/drawingml/2006/main" noChangeAspect="1"/>
                             </wp:cNvGraphicFramePr>
@@ -3054,7 +5496,7 @@
                           <wp:inline distT="0" distB="0" distL="0" distR="0" wp14:anchorId="712BC66A" wp14:editId="3767B6A3">
                             <wp:extent cx="914400" cy="914400"/>
                             <wp:effectExtent l="0" t="0" r="0" b="0"/>
-                            <wp:docPr id="102" name="Graphic 102" descr="Fish"/>
+                            <wp:docPr id="24" name="Graphic 24" descr="Fish"/>
                             <wp:cNvGraphicFramePr>
                               <a:graphicFrameLocks xmlns:a="http://schemas.openxmlformats.org/drawingml/2006/main" noChangeAspect="1"/>
                             </wp:cNvGraphicFramePr>
@@ -3103,7 +5545,7 @@
                           <wp:inline distT="0" distB="0" distL="0" distR="0" wp14:anchorId="712BC66A" wp14:editId="3767B6A3">
                             <wp:extent cx="914400" cy="914400"/>
                             <wp:effectExtent l="0" t="0" r="0" b="0"/>
-                            <wp:docPr id="103" name="Graphic 103" descr="Fish"/>
+                            <wp:docPr id="25" name="Graphic 25" descr="Fish"/>
                             <wp:cNvGraphicFramePr>
                               <a:graphicFrameLocks xmlns:a="http://schemas.openxmlformats.org/drawingml/2006/main" noChangeAspect="1"/>
                             </wp:cNvGraphicFramePr>
@@ -3152,7 +5594,7 @@
                           <wp:inline distT="0" distB="0" distL="0" distR="0" wp14:anchorId="712BC66A" wp14:editId="3767B6A3">
                             <wp:extent cx="914400" cy="914400"/>
                             <wp:effectExtent l="0" t="0" r="0" b="0"/>
-                            <wp:docPr id="104" name="Graphic 104" descr="Fish"/>
+                            <wp:docPr id="55" name="Graphic 55" descr="Fish"/>
                             <wp:cNvGraphicFramePr>
                               <a:graphicFrameLocks xmlns:a="http://schemas.openxmlformats.org/drawingml/2006/main" noChangeAspect="1"/>
                             </wp:cNvGraphicFramePr>
@@ -3201,7 +5643,7 @@
                           <wp:inline distT="0" distB="0" distL="0" distR="0" wp14:anchorId="41D536AD" wp14:editId="2B9F52B5">
                             <wp:extent cx="914400" cy="914400"/>
                             <wp:effectExtent l="0" t="0" r="0" b="0"/>
-                            <wp:docPr id="105" name="Graphic 105" descr="Fish"/>
+                            <wp:docPr id="64" name="Graphic 64" descr="Fish"/>
                             <wp:cNvGraphicFramePr>
                               <a:graphicFrameLocks xmlns:a="http://schemas.openxmlformats.org/drawingml/2006/main" noChangeAspect="1"/>
                             </wp:cNvGraphicFramePr>
@@ -3250,7 +5692,7 @@
                           <wp:inline distT="0" distB="0" distL="0" distR="0" wp14:anchorId="41D536AD" wp14:editId="2B9F52B5">
                             <wp:extent cx="914400" cy="914400"/>
                             <wp:effectExtent l="0" t="0" r="0" b="0"/>
-                            <wp:docPr id="106" name="Graphic 106" descr="Fish"/>
+                            <wp:docPr id="65" name="Graphic 65" descr="Fish"/>
                             <wp:cNvGraphicFramePr>
                               <a:graphicFrameLocks xmlns:a="http://schemas.openxmlformats.org/drawingml/2006/main" noChangeAspect="1"/>
                             </wp:cNvGraphicFramePr>
@@ -3299,7 +5741,7 @@
                           <wp:inline distT="0" distB="0" distL="0" distR="0" wp14:anchorId="41D536AD" wp14:editId="2B9F52B5">
                             <wp:extent cx="914400" cy="914400"/>
                             <wp:effectExtent l="0" t="0" r="0" b="0"/>
-                            <wp:docPr id="107" name="Graphic 107" descr="Fish"/>
+                            <wp:docPr id="66" name="Graphic 66" descr="Fish"/>
                             <wp:cNvGraphicFramePr>
                               <a:graphicFrameLocks xmlns:a="http://schemas.openxmlformats.org/drawingml/2006/main" noChangeAspect="1"/>
                             </wp:cNvGraphicFramePr>
@@ -3348,7 +5790,7 @@
                           <wp:inline distT="0" distB="0" distL="0" distR="0" wp14:anchorId="41D536AD" wp14:editId="2B9F52B5">
                             <wp:extent cx="914400" cy="914400"/>
                             <wp:effectExtent l="0" t="0" r="0" b="0"/>
-                            <wp:docPr id="108" name="Graphic 108" descr="Fish"/>
+                            <wp:docPr id="67" name="Graphic 67" descr="Fish"/>
                             <wp:cNvGraphicFramePr>
                               <a:graphicFrameLocks xmlns:a="http://schemas.openxmlformats.org/drawingml/2006/main" noChangeAspect="1"/>
                             </wp:cNvGraphicFramePr>
@@ -3397,7 +5839,7 @@
                           <wp:inline distT="0" distB="0" distL="0" distR="0" wp14:anchorId="41D536AD" wp14:editId="2B9F52B5">
                             <wp:extent cx="914400" cy="914400"/>
                             <wp:effectExtent l="0" t="0" r="0" b="0"/>
-                            <wp:docPr id="109" name="Graphic 109" descr="Fish"/>
+                            <wp:docPr id="68" name="Graphic 68" descr="Fish"/>
                             <wp:cNvGraphicFramePr>
                               <a:graphicFrameLocks xmlns:a="http://schemas.openxmlformats.org/drawingml/2006/main" noChangeAspect="1"/>
                             </wp:cNvGraphicFramePr>
@@ -3446,7 +5888,7 @@
                           <wp:inline distT="0" distB="0" distL="0" distR="0" wp14:anchorId="41D536AD" wp14:editId="2B9F52B5">
                             <wp:extent cx="914400" cy="914400"/>
                             <wp:effectExtent l="0" t="0" r="0" b="0"/>
-                            <wp:docPr id="110" name="Graphic 110" descr="Fish"/>
+                            <wp:docPr id="69" name="Graphic 69" descr="Fish"/>
                             <wp:cNvGraphicFramePr>
                               <a:graphicFrameLocks xmlns:a="http://schemas.openxmlformats.org/drawingml/2006/main" noChangeAspect="1"/>
                             </wp:cNvGraphicFramePr>
@@ -3741,7 +6183,7 @@
           </mc:Choice>
           <mc:Fallback>
             <w:pict>
-              <v:shape id="Text Box 53" o:spid="_x0000_s1034" type="#_x0000_t202" style="position:absolute;margin-left:177pt;margin-top:.7pt;width:50pt;height:35.5pt;z-index:251713536;visibility:visible;mso-wrap-style:square;mso-width-percent:0;mso-height-percent:0;mso-wrap-distance-left:9pt;mso-wrap-distance-top:0;mso-wrap-distance-right:9pt;mso-wrap-distance-bottom:0;mso-position-horizontal:absolute;mso-position-horizontal-relative:text;mso-position-vertical:absolute;mso-position-vertical-relative:text;mso-width-percent:0;mso-height-percent:0;mso-width-relative:margin;mso-height-relative:margin;v-text-anchor:top" o:gfxdata="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" filled="f" stroked="f" strokeweight=".5pt">
+              <v:shape id="Text Box 53" o:spid="_x0000_s1050" type="#_x0000_t202" style="position:absolute;margin-left:177pt;margin-top:.7pt;width:50pt;height:35.5pt;z-index:251713536;visibility:visible;mso-wrap-style:square;mso-width-percent:0;mso-height-percent:0;mso-wrap-distance-left:9pt;mso-wrap-distance-top:0;mso-wrap-distance-right:9pt;mso-wrap-distance-bottom:0;mso-position-horizontal:absolute;mso-position-horizontal-relative:text;mso-position-vertical:absolute;mso-position-vertical-relative:text;mso-width-percent:0;mso-height-percent:0;mso-width-relative:margin;mso-height-relative:margin;v-text-anchor:top" o:gfxdata="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" filled="f" stroked="f" strokeweight=".5pt">
                 <v:textbox>
                   <w:txbxContent>
                     <w:p>
@@ -4562,7 +7004,7 @@
           </mc:Choice>
           <mc:Fallback>
             <w:pict>
-              <v:shape id="Text Box 42" o:spid="_x0000_s1035" type="#_x0000_t202" style="position:absolute;margin-left:133pt;margin-top:96.2pt;width:57pt;height:36pt;z-index:251697152;visibility:visible;mso-wrap-style:square;mso-width-percent:0;mso-height-percent:0;mso-wrap-distance-left:9pt;mso-wrap-distance-top:0;mso-wrap-distance-right:9pt;mso-wrap-distance-bottom:0;mso-position-horizontal:absolute;mso-position-horizontal-relative:text;mso-position-vertical:absolute;mso-position-vertical-relative:text;mso-width-percent:0;mso-height-percent:0;mso-width-relative:margin;mso-height-relative:margin;v-text-anchor:top" o:gfxdata="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" filled="f" stroked="f" strokeweight=".5pt">
+              <v:shape id="Text Box 42" o:spid="_x0000_s1051" type="#_x0000_t202" style="position:absolute;margin-left:133pt;margin-top:96.2pt;width:57pt;height:36pt;z-index:251697152;visibility:visible;mso-wrap-style:square;mso-width-percent:0;mso-height-percent:0;mso-wrap-distance-left:9pt;mso-wrap-distance-top:0;mso-wrap-distance-right:9pt;mso-wrap-distance-bottom:0;mso-position-horizontal:absolute;mso-position-horizontal-relative:text;mso-position-vertical:absolute;mso-position-vertical-relative:text;mso-width-percent:0;mso-height-percent:0;mso-width-relative:margin;mso-height-relative:margin;v-text-anchor:top" o:gfxdata="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" filled="f" stroked="f" strokeweight=".5pt">
                 <v:textbox>
                   <w:txbxContent>
                     <w:p>
@@ -4652,7 +7094,7 @@
           </mc:Choice>
           <mc:Fallback>
             <w:pict>
-              <v:shape id="Text Box 3" o:spid="_x0000_s1036" type="#_x0000_t202" style="position:absolute;margin-left:256pt;margin-top:100.7pt;width:80.5pt;height:81.5pt;z-index:251661312;visibility:visible;mso-wrap-style:square;mso-width-percent:0;mso-height-percent:0;mso-wrap-distance-left:9pt;mso-wrap-distance-top:0;mso-wrap-distance-right:9pt;mso-wrap-distance-bottom:0;mso-position-horizontal:absolute;mso-position-horizontal-relative:text;mso-position-vertical:absolute;mso-position-vertical-relative:text;mso-width-percent:0;mso-height-percent:0;mso-width-relative:margin;mso-height-relative:margin;v-text-anchor:top" o:gfxdata="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" filled="f" stroked="f" strokeweight=".5pt">
+              <v:shape id="Text Box 3" o:spid="_x0000_s1052" type="#_x0000_t202" style="position:absolute;margin-left:256pt;margin-top:100.7pt;width:80.5pt;height:81.5pt;z-index:251661312;visibility:visible;mso-wrap-style:square;mso-width-percent:0;mso-height-percent:0;mso-wrap-distance-left:9pt;mso-wrap-distance-top:0;mso-wrap-distance-right:9pt;mso-wrap-distance-bottom:0;mso-position-horizontal:absolute;mso-position-horizontal-relative:text;mso-position-vertical:absolute;mso-position-vertical-relative:text;mso-width-percent:0;mso-height-percent:0;mso-width-relative:margin;mso-height-relative:margin;v-text-anchor:top" o:gfxdata="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" filled="f" stroked="f" strokeweight=".5pt">
                 <v:textbox>
                   <w:txbxContent>
                     <w:p>
@@ -5511,289 +7953,7 @@
           </mc:Choice>
           <mc:Fallback>
             <w:pict>
-              <v:rect w14:anchorId="4680A8FF" id="Rectangle 30" o:spid="_x0000_s1026" style="position:absolute;margin-left:263.5pt;margin-top:409.45pt;width:15.5pt;height:15.5pt;z-index:251676672;visibility:visible;mso-wrap-style:square;mso-height-percent:0;mso-wrap-distance-left:9pt;mso-wrap-distance-top:0;mso-wrap-distance-right:9pt;mso-wrap-distance-bottom:0;mso-position-horizontal:absolute;mso-position-horizontal-relative:text;mso-position-vertical:absolute;mso-position-vertical-relative:text;mso-height-percent:0;mso-height-relative:margin;v-text-anchor:middle" o:gfxdata="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" filled="f" strokecolor="#1f3763 [1604]" strokeweight="1pt"/>
-            </w:pict>
-          </mc:Fallback>
-        </mc:AlternateContent>
-      </w:r>
-      <w:r>
-        <w:rPr>
-          <w:noProof/>
-        </w:rPr>
-        <mc:AlternateContent>
-          <mc:Choice Requires="wps">
-            <w:drawing>
-              <wp:anchor distT="0" distB="0" distL="114300" distR="114300" simplePos="0" relativeHeight="251680768" behindDoc="0" locked="0" layoutInCell="1" allowOverlap="1" wp14:anchorId="034BB1B2" wp14:editId="09ECA4C0">
-                <wp:simplePos x="0" y="0"/>
-                <wp:positionH relativeFrom="column">
-                  <wp:posOffset>4133850</wp:posOffset>
-                </wp:positionH>
-                <wp:positionV relativeFrom="paragraph">
-                  <wp:posOffset>2926715</wp:posOffset>
-                </wp:positionV>
-                <wp:extent cx="0" cy="2349500"/>
-                <wp:effectExtent l="0" t="0" r="12700" b="12700"/>
-                <wp:wrapNone/>
-                <wp:docPr id="33" name="Straight Connector 33"/>
-                <wp:cNvGraphicFramePr/>
-                <a:graphic xmlns:a="http://schemas.openxmlformats.org/drawingml/2006/main">
-                  <a:graphicData uri="http://schemas.microsoft.com/office/word/2010/wordprocessingShape">
-                    <wps:wsp>
-                      <wps:cNvCnPr/>
-                      <wps:spPr>
-                        <a:xfrm>
-                          <a:off x="0" y="0"/>
-                          <a:ext cx="0" cy="2349500"/>
-                        </a:xfrm>
-                        <a:prstGeom prst="line">
-                          <a:avLst/>
-                        </a:prstGeom>
-                      </wps:spPr>
-                      <wps:style>
-                        <a:lnRef idx="1">
-                          <a:schemeClr val="accent1"/>
-                        </a:lnRef>
-                        <a:fillRef idx="0">
-                          <a:schemeClr val="accent1"/>
-                        </a:fillRef>
-                        <a:effectRef idx="0">
-                          <a:schemeClr val="accent1"/>
-                        </a:effectRef>
-                        <a:fontRef idx="minor">
-                          <a:schemeClr val="tx1"/>
-                        </a:fontRef>
-                      </wps:style>
-                      <wps:bodyPr/>
-                    </wps:wsp>
-                  </a:graphicData>
-                </a:graphic>
-                <wp14:sizeRelH relativeFrom="margin">
-                  <wp14:pctWidth>0</wp14:pctWidth>
-                </wp14:sizeRelH>
-                <wp14:sizeRelV relativeFrom="margin">
-                  <wp14:pctHeight>0</wp14:pctHeight>
-                </wp14:sizeRelV>
-              </wp:anchor>
-            </w:drawing>
-          </mc:Choice>
-          <mc:Fallback>
-            <w:pict>
-              <v:line w14:anchorId="71A3D62C" id="Straight Connector 33" o:spid="_x0000_s1026" style="position:absolute;z-index:251680768;visibility:visible;mso-wrap-style:square;mso-width-percent:0;mso-height-percent:0;mso-wrap-distance-left:9pt;mso-wrap-distance-top:0;mso-wrap-distance-right:9pt;mso-wrap-distance-bottom:0;mso-position-horizontal:absolute;mso-position-horizontal-relative:text;mso-position-vertical:absolute;mso-position-vertical-relative:text;mso-width-percent:0;mso-height-percent:0;mso-width-relative:margin;mso-height-relative:margin" from="325.5pt,230.45pt" to="325.5pt,415.45pt" o:gfxdata="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" strokecolor="#4472c4 [3204]" strokeweight=".5pt">
-                <v:stroke joinstyle="miter"/>
-              </v:line>
-            </w:pict>
-          </mc:Fallback>
-        </mc:AlternateContent>
-      </w:r>
-      <w:r>
-        <w:rPr>
-          <w:noProof/>
-        </w:rPr>
-        <mc:AlternateContent>
-          <mc:Choice Requires="wps">
-            <w:drawing>
-              <wp:anchor distT="0" distB="0" distL="114300" distR="114300" simplePos="0" relativeHeight="251679744" behindDoc="0" locked="0" layoutInCell="1" allowOverlap="1" wp14:anchorId="732CFEB2" wp14:editId="2033D5A6">
-                <wp:simplePos x="0" y="0"/>
-                <wp:positionH relativeFrom="column">
-                  <wp:posOffset>3937000</wp:posOffset>
-                </wp:positionH>
-                <wp:positionV relativeFrom="paragraph">
-                  <wp:posOffset>5168265</wp:posOffset>
-                </wp:positionV>
-                <wp:extent cx="196850" cy="196850"/>
-                <wp:effectExtent l="0" t="0" r="19050" b="19050"/>
-                <wp:wrapNone/>
-                <wp:docPr id="32" name="Rectangle 32"/>
-                <wp:cNvGraphicFramePr/>
-                <a:graphic xmlns:a="http://schemas.openxmlformats.org/drawingml/2006/main">
-                  <a:graphicData uri="http://schemas.microsoft.com/office/word/2010/wordprocessingShape">
-                    <wps:wsp>
-                      <wps:cNvSpPr/>
-                      <wps:spPr>
-                        <a:xfrm>
-                          <a:off x="0" y="0"/>
-                          <a:ext cx="196850" cy="196850"/>
-                        </a:xfrm>
-                        <a:prstGeom prst="rect">
-                          <a:avLst/>
-                        </a:prstGeom>
-                        <a:noFill/>
-                      </wps:spPr>
-                      <wps:style>
-                        <a:lnRef idx="2">
-                          <a:schemeClr val="accent1">
-                            <a:shade val="50000"/>
-                          </a:schemeClr>
-                        </a:lnRef>
-                        <a:fillRef idx="1">
-                          <a:schemeClr val="accent1"/>
-                        </a:fillRef>
-                        <a:effectRef idx="0">
-                          <a:schemeClr val="accent1"/>
-                        </a:effectRef>
-                        <a:fontRef idx="minor">
-                          <a:schemeClr val="lt1"/>
-                        </a:fontRef>
-                      </wps:style>
-                      <wps:bodyPr rot="0" spcFirstLastPara="0" vertOverflow="overflow" horzOverflow="overflow" vert="horz" wrap="square" lIns="91440" tIns="45720" rIns="91440" bIns="45720" numCol="1" spcCol="0" rtlCol="0" fromWordArt="0" anchor="ctr" anchorCtr="0" forceAA="0" compatLnSpc="1">
-                        <a:prstTxWarp prst="textNoShape">
-                          <a:avLst/>
-                        </a:prstTxWarp>
-                        <a:noAutofit/>
-                      </wps:bodyPr>
-                    </wps:wsp>
-                  </a:graphicData>
-                </a:graphic>
-                <wp14:sizeRelV relativeFrom="margin">
-                  <wp14:pctHeight>0</wp14:pctHeight>
-                </wp14:sizeRelV>
-              </wp:anchor>
-            </w:drawing>
-          </mc:Choice>
-          <mc:Fallback>
-            <w:pict>
-              <v:rect w14:anchorId="3F0D0DD3" id="Rectangle 32" o:spid="_x0000_s1026" style="position:absolute;margin-left:310pt;margin-top:406.95pt;width:15.5pt;height:15.5pt;z-index:251679744;visibility:visible;mso-wrap-style:square;mso-height-percent:0;mso-wrap-distance-left:9pt;mso-wrap-distance-top:0;mso-wrap-distance-right:9pt;mso-wrap-distance-bottom:0;mso-position-horizontal:absolute;mso-position-horizontal-relative:text;mso-position-vertical:absolute;mso-position-vertical-relative:text;mso-height-percent:0;mso-height-relative:margin;v-text-anchor:middle" o:gfxdata="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" filled="f" strokecolor="#1f3763 [1604]" strokeweight="1pt"/>
-            </w:pict>
-          </mc:Fallback>
-        </mc:AlternateContent>
-      </w:r>
-      <w:r>
-        <w:rPr>
-          <w:noProof/>
-        </w:rPr>
-        <mc:AlternateContent>
-          <mc:Choice Requires="wps">
-            <w:drawing>
-              <wp:anchor distT="0" distB="0" distL="114300" distR="114300" simplePos="0" relativeHeight="251683840" behindDoc="0" locked="0" layoutInCell="1" allowOverlap="1" wp14:anchorId="034BB1B2" wp14:editId="09ECA4C0">
-                <wp:simplePos x="0" y="0"/>
-                <wp:positionH relativeFrom="column">
-                  <wp:posOffset>4787900</wp:posOffset>
-                </wp:positionH>
-                <wp:positionV relativeFrom="paragraph">
-                  <wp:posOffset>2926715</wp:posOffset>
-                </wp:positionV>
-                <wp:extent cx="0" cy="2349500"/>
-                <wp:effectExtent l="0" t="0" r="12700" b="12700"/>
-                <wp:wrapNone/>
-                <wp:docPr id="35" name="Straight Connector 35"/>
-                <wp:cNvGraphicFramePr/>
-                <a:graphic xmlns:a="http://schemas.openxmlformats.org/drawingml/2006/main">
-                  <a:graphicData uri="http://schemas.microsoft.com/office/word/2010/wordprocessingShape">
-                    <wps:wsp>
-                      <wps:cNvCnPr/>
-                      <wps:spPr>
-                        <a:xfrm>
-                          <a:off x="0" y="0"/>
-                          <a:ext cx="0" cy="2349500"/>
-                        </a:xfrm>
-                        <a:prstGeom prst="line">
-                          <a:avLst/>
-                        </a:prstGeom>
-                      </wps:spPr>
-                      <wps:style>
-                        <a:lnRef idx="1">
-                          <a:schemeClr val="accent1"/>
-                        </a:lnRef>
-                        <a:fillRef idx="0">
-                          <a:schemeClr val="accent1"/>
-                        </a:fillRef>
-                        <a:effectRef idx="0">
-                          <a:schemeClr val="accent1"/>
-                        </a:effectRef>
-                        <a:fontRef idx="minor">
-                          <a:schemeClr val="tx1"/>
-                        </a:fontRef>
-                      </wps:style>
-                      <wps:bodyPr/>
-                    </wps:wsp>
-                  </a:graphicData>
-                </a:graphic>
-                <wp14:sizeRelH relativeFrom="margin">
-                  <wp14:pctWidth>0</wp14:pctWidth>
-                </wp14:sizeRelH>
-                <wp14:sizeRelV relativeFrom="margin">
-                  <wp14:pctHeight>0</wp14:pctHeight>
-                </wp14:sizeRelV>
-              </wp:anchor>
-            </w:drawing>
-          </mc:Choice>
-          <mc:Fallback>
-            <w:pict>
-              <v:line w14:anchorId="159E1542" id="Straight Connector 35" o:spid="_x0000_s1026" style="position:absolute;z-index:251683840;visibility:visible;mso-wrap-style:square;mso-width-percent:0;mso-height-percent:0;mso-wrap-distance-left:9pt;mso-wrap-distance-top:0;mso-wrap-distance-right:9pt;mso-wrap-distance-bottom:0;mso-position-horizontal:absolute;mso-position-horizontal-relative:text;mso-position-vertical:absolute;mso-position-vertical-relative:text;mso-width-percent:0;mso-height-percent:0;mso-width-relative:margin;mso-height-relative:margin" from="377pt,230.45pt" to="377pt,415.45pt" o:gfxdata="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" strokecolor="#4472c4 [3204]" strokeweight=".5pt">
-                <v:stroke joinstyle="miter"/>
-              </v:line>
-            </w:pict>
-          </mc:Fallback>
-        </mc:AlternateContent>
-      </w:r>
-      <w:r>
-        <w:rPr>
-          <w:noProof/>
-        </w:rPr>
-        <mc:AlternateContent>
-          <mc:Choice Requires="wps">
-            <w:drawing>
-              <wp:anchor distT="0" distB="0" distL="114300" distR="114300" simplePos="0" relativeHeight="251682816" behindDoc="0" locked="0" layoutInCell="1" allowOverlap="1" wp14:anchorId="732CFEB2" wp14:editId="2033D5A6">
-                <wp:simplePos x="0" y="0"/>
-                <wp:positionH relativeFrom="column">
-                  <wp:posOffset>4591050</wp:posOffset>
-                </wp:positionH>
-                <wp:positionV relativeFrom="paragraph">
-                  <wp:posOffset>5168265</wp:posOffset>
-                </wp:positionV>
-                <wp:extent cx="196850" cy="196850"/>
-                <wp:effectExtent l="0" t="0" r="19050" b="19050"/>
-                <wp:wrapNone/>
-                <wp:docPr id="34" name="Rectangle 34"/>
-                <wp:cNvGraphicFramePr/>
-                <a:graphic xmlns:a="http://schemas.openxmlformats.org/drawingml/2006/main">
-                  <a:graphicData uri="http://schemas.microsoft.com/office/word/2010/wordprocessingShape">
-                    <wps:wsp>
-                      <wps:cNvSpPr/>
-                      <wps:spPr>
-                        <a:xfrm>
-                          <a:off x="0" y="0"/>
-                          <a:ext cx="196850" cy="196850"/>
-                        </a:xfrm>
-                        <a:prstGeom prst="rect">
-                          <a:avLst/>
-                        </a:prstGeom>
-                        <a:noFill/>
-                      </wps:spPr>
-                      <wps:style>
-                        <a:lnRef idx="2">
-                          <a:schemeClr val="accent1">
-                            <a:shade val="50000"/>
-                          </a:schemeClr>
-                        </a:lnRef>
-                        <a:fillRef idx="1">
-                          <a:schemeClr val="accent1"/>
-                        </a:fillRef>
-                        <a:effectRef idx="0">
-                          <a:schemeClr val="accent1"/>
-                        </a:effectRef>
-                        <a:fontRef idx="minor">
-                          <a:schemeClr val="lt1"/>
-                        </a:fontRef>
-                      </wps:style>
-                      <wps:bodyPr rot="0" spcFirstLastPara="0" vertOverflow="overflow" horzOverflow="overflow" vert="horz" wrap="square" lIns="91440" tIns="45720" rIns="91440" bIns="45720" numCol="1" spcCol="0" rtlCol="0" fromWordArt="0" anchor="ctr" anchorCtr="0" forceAA="0" compatLnSpc="1">
-                        <a:prstTxWarp prst="textNoShape">
-                          <a:avLst/>
-                        </a:prstTxWarp>
-                        <a:noAutofit/>
-                      </wps:bodyPr>
-                    </wps:wsp>
-                  </a:graphicData>
-                </a:graphic>
-                <wp14:sizeRelV relativeFrom="margin">
-                  <wp14:pctHeight>0</wp14:pctHeight>
-                </wp14:sizeRelV>
-              </wp:anchor>
-            </w:drawing>
-          </mc:Choice>
-          <mc:Fallback>
-            <w:pict>
-              <v:rect w14:anchorId="50ABC5C8" id="Rectangle 34" o:spid="_x0000_s1026" style="position:absolute;margin-left:361.5pt;margin-top:406.95pt;width:15.5pt;height:15.5pt;z-index:251682816;visibility:visible;mso-wrap-style:square;mso-height-percent:0;mso-wrap-distance-left:9pt;mso-wrap-distance-top:0;mso-wrap-distance-right:9pt;mso-wrap-distance-bottom:0;mso-position-horizontal:absolute;mso-position-horizontal-relative:text;mso-position-vertical:absolute;mso-position-vertical-relative:text;mso-height-percent:0;mso-height-relative:margin;v-text-anchor:middle" o:gfxdata="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" filled="f" strokecolor="#1f3763 [1604]" strokeweight="1pt"/>
+              <v:rect w14:anchorId="525C17FD" id="Rectangle 30" o:spid="_x0000_s1026" style="position:absolute;margin-left:263.5pt;margin-top:409.45pt;width:15.5pt;height:15.5pt;z-index:251676672;visibility:visible;mso-wrap-style:square;mso-height-percent:0;mso-wrap-distance-left:9pt;mso-wrap-distance-top:0;mso-wrap-distance-right:9pt;mso-wrap-distance-bottom:0;mso-position-horizontal:absolute;mso-position-horizontal-relative:text;mso-position-vertical:absolute;mso-position-vertical-relative:text;mso-height-percent:0;mso-height-relative:margin;v-text-anchor:middle" o:gfxdata="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" filled="f" strokecolor="#1f3763 [1604]" strokeweight="1pt"/>
             </w:pict>
           </mc:Fallback>
         </mc:AlternateContent>
@@ -6273,6 +8433,7 @@
     <w:lsdException w:name="HTML Sample" w:semiHidden="1" w:unhideWhenUsed="1"/>
     <w:lsdException w:name="HTML Typewriter" w:semiHidden="1" w:unhideWhenUsed="1"/>
     <w:lsdException w:name="HTML Variable" w:semiHidden="1" w:unhideWhenUsed="1"/>
+    <w:lsdException w:name="Normal Table" w:semiHidden="1" w:unhideWhenUsed="1"/>
     <w:lsdException w:name="annotation subject" w:semiHidden="1" w:unhideWhenUsed="1"/>
     <w:lsdException w:name="No List" w:semiHidden="1" w:unhideWhenUsed="1"/>
     <w:lsdException w:name="Outline List 1" w:semiHidden="1" w:unhideWhenUsed="1"/>
@@ -6319,8 +8480,10 @@
     <w:lsdException w:name="Table Subtle 2" w:semiHidden="1" w:unhideWhenUsed="1"/>
     <w:lsdException w:name="Table Web 1" w:semiHidden="1" w:unhideWhenUsed="1"/>
     <w:lsdException w:name="Table Web 2" w:semiHidden="1" w:unhideWhenUsed="1"/>
+    <w:lsdException w:name="Table Web 3" w:semiHidden="1" w:unhideWhenUsed="1"/>
     <w:lsdException w:name="Balloon Text" w:semiHidden="1" w:unhideWhenUsed="1"/>
     <w:lsdException w:name="Table Grid" w:uiPriority="39"/>
+    <w:lsdException w:name="Table Theme" w:semiHidden="1" w:unhideWhenUsed="1"/>
     <w:lsdException w:name="Placeholder Text" w:semiHidden="1"/>
     <w:lsdException w:name="No Spacing" w:uiPriority="1" w:qFormat="1"/>
     <w:lsdException w:name="Light Shading" w:uiPriority="60"/>

</xml_diff>